<commit_message>
Refine project documentation for Memory Card Game, enhancing descriptions, features, and technical details for clarity and completeness.
</commit_message>
<xml_diff>
--- a/Final/Final Project/EDGE Memory Card Game Final Project Documentation.docx
+++ b/Final/Final Project/EDGE Memory Card Game Final Project Documentation.docx
@@ -11,6 +11,7 @@
           <w:rFonts w:ascii="Times New Roman" w:eastAsia="Times New Roman" w:hAnsi="Times New Roman" w:cs="Times New Roman"/>
           <w:b/>
           <w:bCs/>
+          <w:color w:val="000000" w:themeColor="text1"/>
           <w:sz w:val="27"/>
           <w:szCs w:val="27"/>
         </w:rPr>
@@ -25,6 +26,7 @@
           <w:rFonts w:ascii="Times New Roman" w:eastAsia="Times New Roman" w:hAnsi="Times New Roman" w:cs="Times New Roman"/>
           <w:b/>
           <w:bCs/>
+          <w:color w:val="000000" w:themeColor="text1"/>
           <w:sz w:val="27"/>
           <w:szCs w:val="27"/>
         </w:rPr>
@@ -39,6 +41,7 @@
           <w:rFonts w:ascii="Times New Roman" w:eastAsia="Times New Roman" w:hAnsi="Times New Roman" w:cs="Times New Roman"/>
           <w:b/>
           <w:bCs/>
+          <w:color w:val="000000" w:themeColor="text1"/>
           <w:sz w:val="27"/>
           <w:szCs w:val="27"/>
         </w:rPr>
@@ -51,7 +54,7 @@
           <w:rFonts w:ascii="Times New Roman" w:eastAsia="Times New Roman" w:hAnsi="Times New Roman" w:cs="Times New Roman"/>
           <w:b/>
           <w:bCs/>
-          <w:color w:val="000000"/>
+          <w:color w:val="000000" w:themeColor="text1"/>
           <w:sz w:val="32"/>
           <w:szCs w:val="32"/>
           <w:u w:val="single"/>
@@ -63,7 +66,7 @@
           <w:rFonts w:ascii="Times New Roman" w:eastAsia="Times New Roman" w:hAnsi="Times New Roman" w:cs="Times New Roman"/>
           <w:b/>
           <w:bCs/>
-          <w:color w:val="000000"/>
+          <w:color w:val="000000" w:themeColor="text1"/>
           <w:sz w:val="32"/>
           <w:szCs w:val="32"/>
           <w:u w:val="single"/>
@@ -79,6 +82,7 @@
           <w:rFonts w:ascii="Times New Roman" w:eastAsia="Times New Roman" w:hAnsi="Times New Roman" w:cs="Times New Roman"/>
           <w:b/>
           <w:bCs/>
+          <w:color w:val="000000" w:themeColor="text1"/>
           <w:sz w:val="36"/>
           <w:szCs w:val="36"/>
         </w:rPr>
@@ -88,6 +92,7 @@
           <w:rFonts w:ascii="Times New Roman" w:eastAsia="Times New Roman" w:hAnsi="Times New Roman" w:cs="Times New Roman"/>
           <w:b/>
           <w:bCs/>
+          <w:color w:val="000000" w:themeColor="text1"/>
           <w:sz w:val="36"/>
           <w:szCs w:val="36"/>
         </w:rPr>
@@ -101,6 +106,7 @@
           <w:rFonts w:ascii="Times New Roman" w:eastAsia="Times New Roman" w:hAnsi="Times New Roman" w:cs="Times New Roman"/>
           <w:b/>
           <w:bCs/>
+          <w:color w:val="000000" w:themeColor="text1"/>
           <w:sz w:val="27"/>
           <w:szCs w:val="27"/>
         </w:rPr>
@@ -113,6 +119,7 @@
           <w:rFonts w:ascii="Times New Roman" w:eastAsia="Times New Roman" w:hAnsi="Times New Roman" w:cs="Times New Roman"/>
           <w:b/>
           <w:bCs/>
+          <w:color w:val="000000" w:themeColor="text1"/>
           <w:sz w:val="27"/>
           <w:szCs w:val="27"/>
         </w:rPr>
@@ -125,6 +132,7 @@
           <w:rFonts w:ascii="Times New Roman" w:eastAsia="Times New Roman" w:hAnsi="Times New Roman" w:cs="Times New Roman"/>
           <w:b/>
           <w:bCs/>
+          <w:color w:val="000000" w:themeColor="text1"/>
           <w:sz w:val="27"/>
           <w:szCs w:val="27"/>
         </w:rPr>
@@ -137,6 +145,7 @@
           <w:rFonts w:ascii="Times New Roman" w:eastAsia="Times New Roman" w:hAnsi="Times New Roman" w:cs="Times New Roman"/>
           <w:b/>
           <w:bCs/>
+          <w:color w:val="000000" w:themeColor="text1"/>
           <w:sz w:val="27"/>
           <w:szCs w:val="27"/>
         </w:rPr>
@@ -149,10 +158,13 @@
           <w:rFonts w:ascii="Times New Roman" w:eastAsia="Times New Roman" w:hAnsi="Times New Roman" w:cs="Times New Roman"/>
           <w:b/>
           <w:bCs/>
+          <w:color w:val="000000" w:themeColor="text1"/>
           <w:sz w:val="27"/>
           <w:szCs w:val="27"/>
         </w:rPr>
       </w:pPr>
+      <w:bookmarkStart w:id="0" w:name="_GoBack"/>
+      <w:bookmarkEnd w:id="0"/>
     </w:p>
     <w:p>
       <w:pPr>
@@ -161,6 +173,7 @@
           <w:rFonts w:ascii="Times New Roman" w:eastAsia="Times New Roman" w:hAnsi="Times New Roman" w:cs="Times New Roman"/>
           <w:b/>
           <w:bCs/>
+          <w:color w:val="000000" w:themeColor="text1"/>
           <w:sz w:val="27"/>
           <w:szCs w:val="27"/>
           <w:u w:val="single"/>
@@ -171,6 +184,7 @@
           <w:rFonts w:ascii="Times New Roman" w:eastAsia="Times New Roman" w:hAnsi="Times New Roman" w:cs="Times New Roman"/>
           <w:b/>
           <w:bCs/>
+          <w:color w:val="000000" w:themeColor="text1"/>
           <w:sz w:val="27"/>
           <w:szCs w:val="27"/>
           <w:u w:val="single"/>
@@ -182,8 +196,8 @@
       <w:pPr>
         <w:jc w:val="center"/>
         <w:rPr>
-          <w:rFonts w:ascii="Arial" w:eastAsia="Times New Roman" w:hAnsi="Arial" w:cs="Arial"/>
-          <w:color w:val="000000"/>
+          <w:rFonts w:ascii="Times New Roman" w:eastAsia="Times New Roman" w:hAnsi="Times New Roman" w:cs="Times New Roman"/>
+          <w:color w:val="000000" w:themeColor="text1"/>
           <w:sz w:val="28"/>
           <w:szCs w:val="28"/>
           <w:lang w:val="en-GB" w:eastAsia="en-GB"/>
@@ -191,10 +205,10 @@
       </w:pPr>
       <w:r>
         <w:rPr>
-          <w:rFonts w:ascii="Arial" w:eastAsia="Times New Roman" w:hAnsi="Arial" w:cs="Arial"/>
+          <w:rFonts w:ascii="Times New Roman" w:eastAsia="Times New Roman" w:hAnsi="Times New Roman" w:cs="Times New Roman"/>
           <w:b/>
           <w:bCs/>
-          <w:color w:val="000000"/>
+          <w:color w:val="000000" w:themeColor="text1"/>
           <w:sz w:val="28"/>
           <w:szCs w:val="28"/>
           <w:lang w:val="en-GB" w:eastAsia="en-GB"/>
@@ -203,8 +217,8 @@
       </w:r>
       <w:r>
         <w:rPr>
-          <w:rFonts w:ascii="Arial" w:eastAsia="Times New Roman" w:hAnsi="Arial" w:cs="Arial"/>
-          <w:color w:val="000000"/>
+          <w:rFonts w:ascii="Times New Roman" w:eastAsia="Times New Roman" w:hAnsi="Times New Roman" w:cs="Times New Roman"/>
+          <w:color w:val="000000" w:themeColor="text1"/>
           <w:sz w:val="28"/>
           <w:szCs w:val="28"/>
           <w:lang w:val="en-GB" w:eastAsia="en-GB"/>
@@ -213,8 +227,8 @@
       </w:r>
       <w:r>
         <w:rPr>
-          <w:rFonts w:ascii="Arial" w:eastAsia="Times New Roman" w:hAnsi="Arial" w:cs="Arial"/>
-          <w:color w:val="000000"/>
+          <w:rFonts w:ascii="Times New Roman" w:eastAsia="Times New Roman" w:hAnsi="Times New Roman" w:cs="Times New Roman"/>
+          <w:color w:val="000000" w:themeColor="text1"/>
           <w:sz w:val="28"/>
           <w:szCs w:val="28"/>
           <w:lang w:val="en-GB" w:eastAsia="en-GB"/>
@@ -226,8 +240,8 @@
       <w:pPr>
         <w:jc w:val="center"/>
         <w:rPr>
-          <w:rFonts w:ascii="Arial" w:eastAsia="Times New Roman" w:hAnsi="Arial" w:cs="Arial"/>
-          <w:color w:val="000000"/>
+          <w:rFonts w:ascii="Times New Roman" w:eastAsia="Times New Roman" w:hAnsi="Times New Roman" w:cs="Times New Roman"/>
+          <w:color w:val="000000" w:themeColor="text1"/>
           <w:sz w:val="28"/>
           <w:szCs w:val="28"/>
           <w:lang w:val="en-GB" w:eastAsia="en-GB"/>
@@ -235,10 +249,10 @@
       </w:pPr>
       <w:r>
         <w:rPr>
-          <w:rFonts w:ascii="Arial" w:eastAsia="Times New Roman" w:hAnsi="Arial" w:cs="Arial"/>
+          <w:rFonts w:ascii="Times New Roman" w:eastAsia="Times New Roman" w:hAnsi="Times New Roman" w:cs="Times New Roman"/>
           <w:b/>
           <w:bCs/>
-          <w:color w:val="000000"/>
+          <w:color w:val="000000" w:themeColor="text1"/>
           <w:sz w:val="28"/>
           <w:szCs w:val="28"/>
           <w:lang w:val="en-GB" w:eastAsia="en-GB"/>
@@ -247,8 +261,8 @@
       </w:r>
       <w:r>
         <w:rPr>
-          <w:rFonts w:ascii="Arial" w:eastAsia="Times New Roman" w:hAnsi="Arial" w:cs="Arial"/>
-          <w:color w:val="000000"/>
+          <w:rFonts w:ascii="Times New Roman" w:eastAsia="Times New Roman" w:hAnsi="Times New Roman" w:cs="Times New Roman"/>
+          <w:color w:val="000000" w:themeColor="text1"/>
           <w:sz w:val="28"/>
           <w:szCs w:val="28"/>
           <w:lang w:val="en-GB" w:eastAsia="en-GB"/>
@@ -257,8 +271,8 @@
       </w:r>
       <w:r>
         <w:rPr>
-          <w:rFonts w:ascii="Arial" w:eastAsia="Times New Roman" w:hAnsi="Arial" w:cs="Arial"/>
-          <w:color w:val="000000"/>
+          <w:rFonts w:ascii="Times New Roman" w:eastAsia="Times New Roman" w:hAnsi="Times New Roman" w:cs="Times New Roman"/>
+          <w:color w:val="000000" w:themeColor="text1"/>
           <w:sz w:val="28"/>
           <w:szCs w:val="28"/>
           <w:lang w:val="en-GB" w:eastAsia="en-GB"/>
@@ -270,8 +284,8 @@
       <w:pPr>
         <w:jc w:val="center"/>
         <w:rPr>
-          <w:rFonts w:ascii="Arial" w:eastAsia="Times New Roman" w:hAnsi="Arial" w:cs="Arial"/>
-          <w:color w:val="000000"/>
+          <w:rFonts w:ascii="Times New Roman" w:eastAsia="Times New Roman" w:hAnsi="Times New Roman" w:cs="Times New Roman"/>
+          <w:color w:val="000000" w:themeColor="text1"/>
           <w:sz w:val="24"/>
           <w:szCs w:val="24"/>
           <w:lang w:val="en-GB" w:eastAsia="en-GB"/>
@@ -282,8 +296,8 @@
       <w:pPr>
         <w:jc w:val="center"/>
         <w:rPr>
-          <w:rFonts w:ascii="Arial" w:eastAsia="Times New Roman" w:hAnsi="Arial" w:cs="Arial"/>
-          <w:color w:val="000000"/>
+          <w:rFonts w:ascii="Times New Roman" w:eastAsia="Times New Roman" w:hAnsi="Times New Roman" w:cs="Times New Roman"/>
+          <w:color w:val="000000" w:themeColor="text1"/>
           <w:sz w:val="24"/>
           <w:szCs w:val="24"/>
           <w:lang w:val="en-GB" w:eastAsia="en-GB"/>
@@ -294,8 +308,8 @@
       <w:pPr>
         <w:jc w:val="center"/>
         <w:rPr>
-          <w:rFonts w:ascii="Arial" w:eastAsia="Times New Roman" w:hAnsi="Arial" w:cs="Arial"/>
-          <w:color w:val="000000"/>
+          <w:rFonts w:ascii="Times New Roman" w:eastAsia="Times New Roman" w:hAnsi="Times New Roman" w:cs="Times New Roman"/>
+          <w:color w:val="000000" w:themeColor="text1"/>
           <w:sz w:val="24"/>
           <w:szCs w:val="24"/>
           <w:lang w:val="en-GB" w:eastAsia="en-GB"/>
@@ -306,8 +320,8 @@
       <w:pPr>
         <w:jc w:val="center"/>
         <w:rPr>
-          <w:rFonts w:ascii="Arial" w:eastAsia="Times New Roman" w:hAnsi="Arial" w:cs="Arial"/>
-          <w:color w:val="000000"/>
+          <w:rFonts w:ascii="Times New Roman" w:eastAsia="Times New Roman" w:hAnsi="Times New Roman" w:cs="Times New Roman"/>
+          <w:color w:val="000000" w:themeColor="text1"/>
           <w:sz w:val="24"/>
           <w:szCs w:val="24"/>
           <w:lang w:val="en-GB" w:eastAsia="en-GB"/>
@@ -318,8 +332,8 @@
       <w:pPr>
         <w:jc w:val="center"/>
         <w:rPr>
-          <w:rFonts w:ascii="Arial" w:eastAsia="Times New Roman" w:hAnsi="Arial" w:cs="Arial"/>
-          <w:color w:val="000000"/>
+          <w:rFonts w:ascii="Times New Roman" w:eastAsia="Times New Roman" w:hAnsi="Times New Roman" w:cs="Times New Roman"/>
+          <w:color w:val="000000" w:themeColor="text1"/>
           <w:sz w:val="24"/>
           <w:szCs w:val="24"/>
           <w:lang w:val="en-GB" w:eastAsia="en-GB"/>
@@ -330,8 +344,8 @@
       <w:pPr>
         <w:jc w:val="center"/>
         <w:rPr>
-          <w:rFonts w:ascii="Arial" w:eastAsia="Times New Roman" w:hAnsi="Arial" w:cs="Arial"/>
-          <w:color w:val="000000"/>
+          <w:rFonts w:ascii="Times New Roman" w:eastAsia="Times New Roman" w:hAnsi="Times New Roman" w:cs="Times New Roman"/>
+          <w:color w:val="000000" w:themeColor="text1"/>
           <w:sz w:val="24"/>
           <w:szCs w:val="24"/>
           <w:lang w:val="en-GB" w:eastAsia="en-GB"/>
@@ -342,10 +356,10 @@
       <w:pPr>
         <w:jc w:val="center"/>
         <w:rPr>
-          <w:rFonts w:ascii="Arial" w:eastAsia="Times New Roman" w:hAnsi="Arial" w:cs="Arial"/>
+          <w:rFonts w:ascii="Times New Roman" w:eastAsia="Times New Roman" w:hAnsi="Times New Roman" w:cs="Times New Roman"/>
           <w:b/>
           <w:bCs/>
-          <w:color w:val="000000"/>
+          <w:color w:val="000000" w:themeColor="text1"/>
           <w:sz w:val="24"/>
           <w:szCs w:val="24"/>
           <w:lang w:val="en-GB" w:eastAsia="en-GB"/>
@@ -362,7 +376,7 @@
           <w:bCs/>
           <w:i w:val="0"/>
           <w:iCs w:val="0"/>
-          <w:color w:val="auto"/>
+          <w:color w:val="000000" w:themeColor="text1"/>
           <w:sz w:val="24"/>
           <w:szCs w:val="24"/>
         </w:rPr>
@@ -374,7 +388,7 @@
           <w:bCs/>
           <w:i w:val="0"/>
           <w:iCs w:val="0"/>
-          <w:color w:val="auto"/>
+          <w:color w:val="000000" w:themeColor="text1"/>
           <w:sz w:val="24"/>
           <w:szCs w:val="24"/>
           <w:lang w:val="en-GB" w:eastAsia="en-GB"/>
@@ -386,7 +400,7 @@
           <w:rFonts w:ascii="Times New Roman" w:hAnsi="Times New Roman" w:cs="Times New Roman"/>
           <w:i w:val="0"/>
           <w:iCs w:val="0"/>
-          <w:color w:val="auto"/>
+          <w:color w:val="000000" w:themeColor="text1"/>
           <w:sz w:val="24"/>
           <w:szCs w:val="24"/>
           <w:lang w:val="en-GB" w:eastAsia="en-GB"/>
@@ -400,7 +414,7 @@
           <w:bCs/>
           <w:i w:val="0"/>
           <w:iCs w:val="0"/>
-          <w:color w:val="auto"/>
+          <w:color w:val="000000" w:themeColor="text1"/>
           <w:sz w:val="24"/>
           <w:szCs w:val="24"/>
           <w:lang w:val="en-GB" w:eastAsia="en-GB"/>
@@ -413,7 +427,7 @@
           <w:rFonts w:ascii="Times New Roman" w:hAnsi="Times New Roman" w:cs="Times New Roman"/>
           <w:i w:val="0"/>
           <w:iCs w:val="0"/>
-          <w:color w:val="auto"/>
+          <w:color w:val="000000" w:themeColor="text1"/>
           <w:sz w:val="24"/>
           <w:szCs w:val="24"/>
           <w:lang w:val="en-GB" w:eastAsia="en-GB"/>
@@ -425,7 +439,7 @@
           <w:rFonts w:ascii="Times New Roman" w:hAnsi="Times New Roman" w:cs="Times New Roman"/>
           <w:i w:val="0"/>
           <w:iCs w:val="0"/>
-          <w:color w:val="auto"/>
+          <w:color w:val="000000" w:themeColor="text1"/>
           <w:sz w:val="24"/>
           <w:szCs w:val="24"/>
           <w:lang w:val="en-GB" w:eastAsia="en-GB"/>
@@ -439,7 +453,7 @@
           <w:bCs/>
           <w:i w:val="0"/>
           <w:iCs w:val="0"/>
-          <w:color w:val="auto"/>
+          <w:color w:val="000000" w:themeColor="text1"/>
           <w:sz w:val="24"/>
           <w:szCs w:val="24"/>
           <w:lang w:val="en-GB" w:eastAsia="en-GB"/>
@@ -452,7 +466,7 @@
           <w:rFonts w:ascii="Times New Roman" w:hAnsi="Times New Roman" w:cs="Times New Roman"/>
           <w:i w:val="0"/>
           <w:iCs w:val="0"/>
-          <w:color w:val="auto"/>
+          <w:color w:val="000000" w:themeColor="text1"/>
           <w:sz w:val="24"/>
           <w:szCs w:val="24"/>
           <w:lang w:val="en-GB" w:eastAsia="en-GB"/>
@@ -464,7 +478,7 @@
           <w:rFonts w:ascii="Times New Roman" w:hAnsi="Times New Roman" w:cs="Times New Roman"/>
           <w:i w:val="0"/>
           <w:iCs w:val="0"/>
-          <w:color w:val="auto"/>
+          <w:color w:val="000000" w:themeColor="text1"/>
           <w:sz w:val="24"/>
           <w:szCs w:val="24"/>
           <w:lang w:val="en-GB" w:eastAsia="en-GB"/>
@@ -478,7 +492,7 @@
           <w:bCs/>
           <w:i w:val="0"/>
           <w:iCs w:val="0"/>
-          <w:color w:val="auto"/>
+          <w:color w:val="000000" w:themeColor="text1"/>
           <w:sz w:val="24"/>
           <w:szCs w:val="24"/>
           <w:lang w:val="en-GB" w:eastAsia="en-GB"/>
@@ -491,7 +505,7 @@
           <w:rFonts w:ascii="Times New Roman" w:hAnsi="Times New Roman" w:cs="Times New Roman"/>
           <w:i w:val="0"/>
           <w:iCs w:val="0"/>
-          <w:color w:val="auto"/>
+          <w:color w:val="000000" w:themeColor="text1"/>
           <w:sz w:val="24"/>
           <w:szCs w:val="24"/>
           <w:lang w:val="en-GB" w:eastAsia="en-GB"/>
@@ -505,7 +519,7 @@
           <w:bCs/>
           <w:i w:val="0"/>
           <w:iCs w:val="0"/>
-          <w:color w:val="auto"/>
+          <w:color w:val="000000" w:themeColor="text1"/>
           <w:sz w:val="24"/>
           <w:szCs w:val="24"/>
           <w:lang w:val="en-GB" w:eastAsia="en-GB"/>
@@ -518,7 +532,7 @@
           <w:rFonts w:ascii="Times New Roman" w:hAnsi="Times New Roman" w:cs="Times New Roman"/>
           <w:i w:val="0"/>
           <w:iCs w:val="0"/>
-          <w:color w:val="auto"/>
+          <w:color w:val="000000" w:themeColor="text1"/>
           <w:sz w:val="24"/>
           <w:szCs w:val="24"/>
           <w:lang w:val="en-GB" w:eastAsia="en-GB"/>
@@ -535,6 +549,7 @@
           <w:rFonts w:ascii="Times New Roman" w:eastAsia="Times New Roman" w:hAnsi="Times New Roman" w:cs="Times New Roman"/>
           <w:b/>
           <w:bCs/>
+          <w:color w:val="000000" w:themeColor="text1"/>
           <w:sz w:val="27"/>
           <w:szCs w:val="27"/>
         </w:rPr>
@@ -549,8 +564,9 @@
           <w:rFonts w:ascii="Times New Roman" w:eastAsia="Times New Roman" w:hAnsi="Times New Roman" w:cs="Times New Roman"/>
           <w:b/>
           <w:bCs/>
-          <w:sz w:val="27"/>
-          <w:szCs w:val="27"/>
+          <w:color w:val="000000" w:themeColor="text1"/>
+          <w:sz w:val="32"/>
+          <w:szCs w:val="32"/>
         </w:rPr>
       </w:pPr>
       <w:r>
@@ -558,8 +574,9 @@
           <w:rFonts w:ascii="Times New Roman" w:eastAsia="Times New Roman" w:hAnsi="Times New Roman" w:cs="Times New Roman"/>
           <w:b/>
           <w:bCs/>
-          <w:sz w:val="27"/>
-          <w:szCs w:val="27"/>
+          <w:color w:val="000000" w:themeColor="text1"/>
+          <w:sz w:val="32"/>
+          <w:szCs w:val="32"/>
         </w:rPr>
         <w:lastRenderedPageBreak/>
         <w:t xml:space="preserve">Project </w:t>
@@ -569,8 +586,9 @@
           <w:rFonts w:ascii="Times New Roman" w:eastAsia="Times New Roman" w:hAnsi="Times New Roman" w:cs="Times New Roman"/>
           <w:b/>
           <w:bCs/>
-          <w:sz w:val="27"/>
-          <w:szCs w:val="27"/>
+          <w:color w:val="000000" w:themeColor="text1"/>
+          <w:sz w:val="32"/>
+          <w:szCs w:val="32"/>
         </w:rPr>
         <w:t>Description</w:t>
       </w:r>
@@ -579,8 +597,9 @@
           <w:rFonts w:ascii="Times New Roman" w:eastAsia="Times New Roman" w:hAnsi="Times New Roman" w:cs="Times New Roman"/>
           <w:b/>
           <w:bCs/>
-          <w:sz w:val="27"/>
-          <w:szCs w:val="27"/>
+          <w:color w:val="000000" w:themeColor="text1"/>
+          <w:sz w:val="32"/>
+          <w:szCs w:val="32"/>
         </w:rPr>
         <w:t xml:space="preserve">: </w:t>
       </w:r>
@@ -589,8 +608,9 @@
           <w:rFonts w:ascii="Times New Roman" w:eastAsia="Times New Roman" w:hAnsi="Times New Roman" w:cs="Times New Roman"/>
           <w:b/>
           <w:bCs/>
-          <w:sz w:val="27"/>
-          <w:szCs w:val="27"/>
+          <w:color w:val="000000" w:themeColor="text1"/>
+          <w:sz w:val="32"/>
+          <w:szCs w:val="32"/>
         </w:rPr>
         <w:t>Memory Card Game</w:t>
       </w:r>
@@ -598,36 +618,25 @@
     <w:p>
       <w:pPr>
         <w:spacing w:before="100" w:beforeAutospacing="1" w:after="100" w:afterAutospacing="1" w:line="240" w:lineRule="auto"/>
-        <w:jc w:val="center"/>
-        <w:outlineLvl w:val="2"/>
+        <w:jc w:val="both"/>
+        <w:outlineLvl w:val="3"/>
         <w:rPr>
           <w:rFonts w:ascii="Times New Roman" w:eastAsia="Times New Roman" w:hAnsi="Times New Roman" w:cs="Times New Roman"/>
           <w:b/>
           <w:bCs/>
-          <w:sz w:val="27"/>
-          <w:szCs w:val="27"/>
-        </w:rPr>
-      </w:pPr>
-    </w:p>
-    <w:p>
-      <w:pPr>
-        <w:spacing w:before="100" w:beforeAutospacing="1" w:after="100" w:afterAutospacing="1" w:line="240" w:lineRule="auto"/>
-        <w:outlineLvl w:val="3"/>
+          <w:color w:val="000000" w:themeColor="text1"/>
+          <w:sz w:val="32"/>
+          <w:szCs w:val="32"/>
+        </w:rPr>
+      </w:pPr>
+      <w:r>
         <w:rPr>
           <w:rFonts w:ascii="Times New Roman" w:eastAsia="Times New Roman" w:hAnsi="Times New Roman" w:cs="Times New Roman"/>
           <w:b/>
           <w:bCs/>
-          <w:sz w:val="27"/>
-          <w:szCs w:val="27"/>
-        </w:rPr>
-      </w:pPr>
-      <w:r>
-        <w:rPr>
-          <w:rFonts w:ascii="Times New Roman" w:eastAsia="Times New Roman" w:hAnsi="Times New Roman" w:cs="Times New Roman"/>
-          <w:b/>
-          <w:bCs/>
-          <w:sz w:val="27"/>
-          <w:szCs w:val="27"/>
+          <w:color w:val="000000" w:themeColor="text1"/>
+          <w:sz w:val="32"/>
+          <w:szCs w:val="32"/>
         </w:rPr>
         <w:t>1. Project Overview</w:t>
       </w:r>
@@ -638,70 +647,43 @@
         <w:jc w:val="both"/>
         <w:outlineLvl w:val="2"/>
         <w:rPr>
-          <w:rFonts w:ascii="Times New Roman" w:eastAsia="Times New Roman" w:hAnsi="Times New Roman" w:cs="Times New Roman"/>
-          <w:b/>
-          <w:bCs/>
-          <w:sz w:val="24"/>
-          <w:szCs w:val="24"/>
-        </w:rPr>
-      </w:pPr>
-      <w:r>
-        <w:rPr>
           <w:rFonts w:ascii="Times New Roman" w:hAnsi="Times New Roman" w:cs="Times New Roman"/>
-          <w:sz w:val="24"/>
-          <w:szCs w:val="24"/>
-        </w:rPr>
-        <w:t xml:space="preserve">The </w:t>
+          <w:color w:val="000000" w:themeColor="text1"/>
+          <w:sz w:val="28"/>
+          <w:szCs w:val="28"/>
+          <w:shd w:val="clear" w:color="auto" w:fill="FFFFFF"/>
+        </w:rPr>
+      </w:pPr>
+      <w:r>
+        <w:rPr>
+          <w:rFonts w:ascii="Times New Roman" w:hAnsi="Times New Roman" w:cs="Times New Roman"/>
+          <w:color w:val="000000" w:themeColor="text1"/>
+          <w:sz w:val="28"/>
+          <w:szCs w:val="28"/>
+          <w:shd w:val="clear" w:color="auto" w:fill="FFFFFF"/>
+        </w:rPr>
+        <w:t>The </w:t>
       </w:r>
       <w:r>
         <w:rPr>
           <w:rStyle w:val="Strong"/>
           <w:rFonts w:ascii="Times New Roman" w:hAnsi="Times New Roman" w:cs="Times New Roman"/>
-          <w:sz w:val="24"/>
-          <w:szCs w:val="24"/>
+          <w:color w:val="000000" w:themeColor="text1"/>
+          <w:sz w:val="28"/>
+          <w:szCs w:val="28"/>
+          <w:shd w:val="clear" w:color="auto" w:fill="FFFFFF"/>
         </w:rPr>
         <w:t>Memory Card Game</w:t>
       </w:r>
       <w:r>
         <w:rPr>
           <w:rFonts w:ascii="Times New Roman" w:hAnsi="Times New Roman" w:cs="Times New Roman"/>
-          <w:sz w:val="24"/>
-          <w:szCs w:val="24"/>
-        </w:rPr>
-        <w:t xml:space="preserve"> is a classic, brain-stimulating card-matching game designed to enhance short-term memory and concentration. Players are presented with a grid of face-down cards, and they must flip over two cards at a time in an attempt to find matching pairs. The goal is to match all pairs in the least number of moves and as quickly as possible.</w:t>
-      </w:r>
-      <w:r>
-        <w:rPr>
-          <w:rFonts w:ascii="Times New Roman" w:eastAsia="Times New Roman" w:hAnsi="Times New Roman" w:cs="Times New Roman"/>
-          <w:b/>
-          <w:bCs/>
-          <w:sz w:val="24"/>
-          <w:szCs w:val="24"/>
-        </w:rPr>
-        <w:t xml:space="preserve"> </w:t>
-      </w:r>
-    </w:p>
-    <w:p>
-      <w:pPr>
-        <w:spacing w:before="100" w:beforeAutospacing="1" w:after="100" w:afterAutospacing="1" w:line="240" w:lineRule="auto"/>
-        <w:outlineLvl w:val="2"/>
-        <w:rPr>
-          <w:rFonts w:ascii="Times New Roman" w:eastAsia="Times New Roman" w:hAnsi="Times New Roman" w:cs="Times New Roman"/>
-          <w:b/>
-          <w:bCs/>
-          <w:sz w:val="27"/>
-          <w:szCs w:val="27"/>
-        </w:rPr>
-      </w:pPr>
-      <w:r>
-        <w:rPr>
-          <w:rFonts w:ascii="Times New Roman" w:eastAsia="Times New Roman" w:hAnsi="Times New Roman" w:cs="Times New Roman"/>
-          <w:b/>
-          <w:bCs/>
-          <w:sz w:val="27"/>
-          <w:szCs w:val="27"/>
-        </w:rPr>
-        <w:t>2. Project Objective</w:t>
+          <w:color w:val="000000" w:themeColor="text1"/>
+          <w:sz w:val="28"/>
+          <w:szCs w:val="28"/>
+          <w:shd w:val="clear" w:color="auto" w:fill="FFFFFF"/>
+        </w:rPr>
+        <w:t> is a classic, brain-stimulating card-matching game designed to enhance short-term memory and concentration. Players are presented with a grid of face-down cards, and they must flip over two cards at a time to find matching pairs. The goal is to match all pairs in the least number of moves and as quickly as possible.</w:t>
       </w:r>
     </w:p>
     <w:p>
@@ -711,140 +693,951 @@
         <w:outlineLvl w:val="2"/>
         <w:rPr>
           <w:rFonts w:ascii="Times New Roman" w:eastAsia="Times New Roman" w:hAnsi="Times New Roman" w:cs="Times New Roman"/>
-          <w:sz w:val="24"/>
-          <w:szCs w:val="24"/>
-        </w:rPr>
-      </w:pPr>
-      <w:r>
-        <w:rPr>
-          <w:rFonts w:ascii="Times New Roman" w:eastAsia="Times New Roman" w:hAnsi="Times New Roman" w:cs="Times New Roman"/>
-          <w:sz w:val="24"/>
-          <w:szCs w:val="24"/>
-        </w:rPr>
-        <w:t xml:space="preserve">The objective of this project is to create an interactive and visually appealing memory-based game using core web technologies. The game helps improve cognitive skills by challenging the player’s memory and pattern recognition abilities in a fun and engaging way. </w:t>
-      </w:r>
-    </w:p>
-    <w:p>
-      <w:pPr>
-        <w:spacing w:before="100" w:beforeAutospacing="1" w:after="100" w:afterAutospacing="1" w:line="240" w:lineRule="auto"/>
-        <w:outlineLvl w:val="2"/>
-        <w:rPr>
-          <w:rFonts w:ascii="Times New Roman" w:eastAsia="Times New Roman" w:hAnsi="Times New Roman" w:cs="Times New Roman"/>
           <w:b/>
           <w:bCs/>
-          <w:sz w:val="27"/>
-          <w:szCs w:val="27"/>
-        </w:rPr>
-      </w:pPr>
-    </w:p>
-    <w:p>
-      <w:pPr>
-        <w:spacing w:before="100" w:beforeAutospacing="1" w:after="100" w:afterAutospacing="1" w:line="240" w:lineRule="auto"/>
-        <w:outlineLvl w:val="2"/>
+          <w:color w:val="000000" w:themeColor="text1"/>
+          <w:sz w:val="32"/>
+          <w:szCs w:val="32"/>
+        </w:rPr>
+      </w:pPr>
+      <w:r>
         <w:rPr>
           <w:rFonts w:ascii="Times New Roman" w:eastAsia="Times New Roman" w:hAnsi="Times New Roman" w:cs="Times New Roman"/>
           <w:b/>
           <w:bCs/>
-          <w:sz w:val="27"/>
-          <w:szCs w:val="27"/>
-        </w:rPr>
-      </w:pPr>
-      <w:r>
+          <w:color w:val="000000" w:themeColor="text1"/>
+          <w:sz w:val="32"/>
+          <w:szCs w:val="32"/>
+        </w:rPr>
+        <w:t>2. Project Objective</w:t>
+      </w:r>
+    </w:p>
+    <w:p>
+      <w:pPr>
+        <w:spacing w:before="100" w:beforeAutospacing="1" w:after="100" w:afterAutospacing="1" w:line="240" w:lineRule="auto"/>
+        <w:jc w:val="both"/>
+        <w:outlineLvl w:val="2"/>
         <w:rPr>
           <w:rFonts w:ascii="Times New Roman" w:eastAsia="Times New Roman" w:hAnsi="Times New Roman" w:cs="Times New Roman"/>
           <w:b/>
           <w:bCs/>
-          <w:sz w:val="27"/>
-          <w:szCs w:val="27"/>
+          <w:color w:val="000000" w:themeColor="text1"/>
+          <w:sz w:val="28"/>
+          <w:szCs w:val="28"/>
+        </w:rPr>
+      </w:pPr>
+      <w:r>
+        <w:rPr>
+          <w:rFonts w:ascii="Times New Roman" w:hAnsi="Times New Roman" w:cs="Times New Roman"/>
+          <w:color w:val="000000" w:themeColor="text1"/>
+          <w:sz w:val="28"/>
+          <w:szCs w:val="28"/>
+          <w:shd w:val="clear" w:color="auto" w:fill="FFFFFF"/>
+        </w:rPr>
+        <w:t>The objective of this project is to create an interactive and visually appealing memory-based game using core web technologies. The game helps improve cognitive skills by challenging the player's memory and pattern recognition abilities in a fun and engaging way.</w:t>
+      </w:r>
+    </w:p>
+    <w:p>
+      <w:pPr>
+        <w:spacing w:before="100" w:beforeAutospacing="1" w:after="100" w:afterAutospacing="1" w:line="240" w:lineRule="auto"/>
+        <w:jc w:val="both"/>
+        <w:outlineLvl w:val="2"/>
+        <w:rPr>
+          <w:rFonts w:ascii="Times New Roman" w:eastAsia="Times New Roman" w:hAnsi="Times New Roman" w:cs="Times New Roman"/>
+          <w:b/>
+          <w:bCs/>
+          <w:color w:val="000000" w:themeColor="text1"/>
+          <w:sz w:val="32"/>
+          <w:szCs w:val="32"/>
+        </w:rPr>
+      </w:pPr>
+      <w:r>
+        <w:rPr>
+          <w:rFonts w:ascii="Times New Roman" w:eastAsia="Times New Roman" w:hAnsi="Times New Roman" w:cs="Times New Roman"/>
+          <w:b/>
+          <w:bCs/>
+          <w:color w:val="000000" w:themeColor="text1"/>
+          <w:sz w:val="32"/>
+          <w:szCs w:val="32"/>
         </w:rPr>
         <w:t>3. Features</w:t>
       </w:r>
     </w:p>
     <w:p>
       <w:pPr>
-        <w:pStyle w:val="ListParagraph"/>
+        <w:pStyle w:val="ds-markdown-paragraph"/>
         <w:numPr>
           <w:ilvl w:val="0"/>
-          <w:numId w:val="14"/>
+          <w:numId w:val="15"/>
         </w:numPr>
-        <w:spacing w:before="100" w:beforeAutospacing="1" w:after="100" w:afterAutospacing="1" w:line="360" w:lineRule="auto"/>
+        <w:shd w:val="clear" w:color="auto" w:fill="FFFFFF"/>
+        <w:spacing w:before="0" w:beforeAutospacing="0" w:line="429" w:lineRule="atLeast"/>
         <w:ind w:left="630"/>
         <w:jc w:val="both"/>
         <w:rPr>
-          <w:rFonts w:ascii="Times New Roman" w:eastAsia="Times New Roman" w:hAnsi="Times New Roman" w:cs="Times New Roman"/>
-          <w:bCs/>
-          <w:sz w:val="24"/>
-          <w:szCs w:val="24"/>
-        </w:rPr>
-      </w:pPr>
-      <w:r>
+          <w:color w:val="000000" w:themeColor="text1"/>
+          <w:sz w:val="28"/>
+          <w:szCs w:val="28"/>
+        </w:rPr>
+      </w:pPr>
+      <w:r>
+        <w:rPr>
+          <w:rStyle w:val="Strong"/>
+          <w:color w:val="000000" w:themeColor="text1"/>
+          <w:sz w:val="28"/>
+          <w:szCs w:val="28"/>
+        </w:rPr>
+        <w:t>Card Grid Layout:</w:t>
+      </w:r>
+      <w:r>
+        <w:rPr>
+          <w:color w:val="000000" w:themeColor="text1"/>
+          <w:sz w:val="28"/>
+          <w:szCs w:val="28"/>
+        </w:rPr>
+        <w:t> A 4×3 grid of face-down cards that flip to reveal images when clicked.</w:t>
+      </w:r>
+    </w:p>
+    <w:p>
+      <w:pPr>
+        <w:pStyle w:val="ds-markdown-paragraph"/>
+        <w:numPr>
+          <w:ilvl w:val="0"/>
+          <w:numId w:val="15"/>
+        </w:numPr>
+        <w:shd w:val="clear" w:color="auto" w:fill="FFFFFF"/>
+        <w:spacing w:before="0" w:beforeAutospacing="0" w:line="429" w:lineRule="atLeast"/>
+        <w:ind w:left="630"/>
+        <w:jc w:val="both"/>
+        <w:rPr>
+          <w:color w:val="000000" w:themeColor="text1"/>
+          <w:sz w:val="28"/>
+          <w:szCs w:val="28"/>
+        </w:rPr>
+      </w:pPr>
+      <w:r>
+        <w:rPr>
+          <w:rStyle w:val="Strong"/>
+          <w:color w:val="000000" w:themeColor="text1"/>
+          <w:sz w:val="28"/>
+          <w:szCs w:val="28"/>
+        </w:rPr>
+        <w:t>Matching Logic:</w:t>
+      </w:r>
+      <w:r>
+        <w:rPr>
+          <w:color w:val="000000" w:themeColor="text1"/>
+          <w:sz w:val="28"/>
+          <w:szCs w:val="28"/>
+        </w:rPr>
+        <w:t> Players flip two cards at a time; matching pairs stay face-up, while non-matching pairs flip back.</w:t>
+      </w:r>
+    </w:p>
+    <w:p>
+      <w:pPr>
+        <w:pStyle w:val="ds-markdown-paragraph"/>
+        <w:numPr>
+          <w:ilvl w:val="0"/>
+          <w:numId w:val="15"/>
+        </w:numPr>
+        <w:shd w:val="clear" w:color="auto" w:fill="FFFFFF"/>
+        <w:spacing w:before="0" w:beforeAutospacing="0" w:line="429" w:lineRule="atLeast"/>
+        <w:ind w:left="630"/>
+        <w:jc w:val="both"/>
+        <w:rPr>
+          <w:color w:val="000000" w:themeColor="text1"/>
+          <w:sz w:val="28"/>
+          <w:szCs w:val="28"/>
+        </w:rPr>
+      </w:pPr>
+      <w:r>
+        <w:rPr>
+          <w:rStyle w:val="Strong"/>
+          <w:color w:val="000000" w:themeColor="text1"/>
+          <w:sz w:val="28"/>
+          <w:szCs w:val="28"/>
+        </w:rPr>
+        <w:t>Move Counter:</w:t>
+      </w:r>
+      <w:r>
+        <w:rPr>
+          <w:color w:val="000000" w:themeColor="text1"/>
+          <w:sz w:val="28"/>
+          <w:szCs w:val="28"/>
+        </w:rPr>
+        <w:t> Tracks the number of flips (attempts) made by the player.</w:t>
+      </w:r>
+    </w:p>
+    <w:p>
+      <w:pPr>
+        <w:pStyle w:val="ds-markdown-paragraph"/>
+        <w:numPr>
+          <w:ilvl w:val="0"/>
+          <w:numId w:val="15"/>
+        </w:numPr>
+        <w:shd w:val="clear" w:color="auto" w:fill="FFFFFF"/>
+        <w:spacing w:before="0" w:beforeAutospacing="0" w:line="429" w:lineRule="atLeast"/>
+        <w:ind w:left="630"/>
+        <w:jc w:val="both"/>
+        <w:rPr>
+          <w:color w:val="000000" w:themeColor="text1"/>
+          <w:sz w:val="28"/>
+          <w:szCs w:val="28"/>
+        </w:rPr>
+      </w:pPr>
+      <w:r>
+        <w:rPr>
+          <w:rStyle w:val="Strong"/>
+          <w:color w:val="000000" w:themeColor="text1"/>
+          <w:sz w:val="28"/>
+          <w:szCs w:val="28"/>
+        </w:rPr>
+        <w:t>Timer:</w:t>
+      </w:r>
+      <w:r>
+        <w:rPr>
+          <w:color w:val="000000" w:themeColor="text1"/>
+          <w:sz w:val="28"/>
+          <w:szCs w:val="28"/>
+        </w:rPr>
+        <w:t> Counts down from 60 seconds, with game-over triggered when time expires.</w:t>
+      </w:r>
+    </w:p>
+    <w:p>
+      <w:pPr>
+        <w:pStyle w:val="ds-markdown-paragraph"/>
+        <w:numPr>
+          <w:ilvl w:val="0"/>
+          <w:numId w:val="15"/>
+        </w:numPr>
+        <w:shd w:val="clear" w:color="auto" w:fill="FFFFFF"/>
+        <w:spacing w:before="0" w:beforeAutospacing="0" w:after="60" w:afterAutospacing="0" w:line="429" w:lineRule="atLeast"/>
+        <w:ind w:left="630"/>
+        <w:jc w:val="both"/>
+        <w:rPr>
+          <w:rStyle w:val="Strong"/>
+          <w:b w:val="0"/>
+          <w:bCs w:val="0"/>
+          <w:color w:val="000000" w:themeColor="text1"/>
+          <w:sz w:val="28"/>
+          <w:szCs w:val="28"/>
+        </w:rPr>
+      </w:pPr>
+      <w:r>
+        <w:rPr>
+          <w:rStyle w:val="Strong"/>
+          <w:color w:val="000000" w:themeColor="text1"/>
+          <w:sz w:val="28"/>
+          <w:szCs w:val="28"/>
+        </w:rPr>
+        <w:t>Win/Lose Popups:</w:t>
+      </w:r>
+    </w:p>
+    <w:p>
+      <w:pPr>
+        <w:pStyle w:val="ds-markdown-paragraph"/>
+        <w:numPr>
+          <w:ilvl w:val="2"/>
+          <w:numId w:val="16"/>
+        </w:numPr>
+        <w:shd w:val="clear" w:color="auto" w:fill="FFFFFF"/>
+        <w:tabs>
+          <w:tab w:val="clear" w:pos="2160"/>
+        </w:tabs>
+        <w:spacing w:before="0" w:beforeAutospacing="0" w:line="429" w:lineRule="atLeast"/>
+        <w:ind w:left="1170"/>
+        <w:jc w:val="both"/>
+        <w:rPr>
+          <w:color w:val="000000" w:themeColor="text1"/>
+          <w:sz w:val="28"/>
+          <w:szCs w:val="28"/>
+        </w:rPr>
+      </w:pPr>
+      <w:r>
+        <w:rPr>
+          <w:rStyle w:val="Strong"/>
+          <w:color w:val="000000" w:themeColor="text1"/>
+          <w:sz w:val="28"/>
+          <w:szCs w:val="28"/>
+        </w:rPr>
+        <w:t>Win Popup:</w:t>
+      </w:r>
+      <w:r>
+        <w:rPr>
+          <w:color w:val="000000" w:themeColor="text1"/>
+          <w:sz w:val="28"/>
+          <w:szCs w:val="28"/>
+        </w:rPr>
+        <w:t> Appears when all pairs are matched, showing total time and flips.</w:t>
+      </w:r>
+    </w:p>
+    <w:p>
+      <w:pPr>
+        <w:pStyle w:val="ds-markdown-paragraph"/>
+        <w:numPr>
+          <w:ilvl w:val="2"/>
+          <w:numId w:val="16"/>
+        </w:numPr>
+        <w:shd w:val="clear" w:color="auto" w:fill="FFFFFF"/>
+        <w:tabs>
+          <w:tab w:val="clear" w:pos="2160"/>
+        </w:tabs>
+        <w:spacing w:before="0" w:beforeAutospacing="0" w:line="429" w:lineRule="atLeast"/>
+        <w:ind w:left="1170"/>
+        <w:jc w:val="both"/>
+        <w:rPr>
+          <w:color w:val="000000" w:themeColor="text1"/>
+          <w:sz w:val="28"/>
+          <w:szCs w:val="28"/>
+        </w:rPr>
+      </w:pPr>
+      <w:r>
+        <w:rPr>
+          <w:rStyle w:val="Strong"/>
+          <w:color w:val="000000" w:themeColor="text1"/>
+          <w:sz w:val="28"/>
+          <w:szCs w:val="28"/>
+        </w:rPr>
+        <w:t>Time's Up Popup:</w:t>
+      </w:r>
+      <w:r>
+        <w:rPr>
+          <w:color w:val="000000" w:themeColor="text1"/>
+          <w:sz w:val="28"/>
+          <w:szCs w:val="28"/>
+        </w:rPr>
+        <w:t> Appears when the timer reaches zero, showing progress.</w:t>
+      </w:r>
+    </w:p>
+    <w:p>
+      <w:pPr>
+        <w:pStyle w:val="ds-markdown-paragraph"/>
+        <w:numPr>
+          <w:ilvl w:val="0"/>
+          <w:numId w:val="15"/>
+        </w:numPr>
+        <w:shd w:val="clear" w:color="auto" w:fill="FFFFFF"/>
+        <w:spacing w:before="0" w:beforeAutospacing="0" w:line="429" w:lineRule="atLeast"/>
+        <w:ind w:left="630"/>
+        <w:jc w:val="both"/>
+        <w:rPr>
+          <w:color w:val="000000" w:themeColor="text1"/>
+          <w:sz w:val="28"/>
+          <w:szCs w:val="28"/>
+        </w:rPr>
+      </w:pPr>
+      <w:r>
+        <w:rPr>
+          <w:rStyle w:val="Strong"/>
+          <w:color w:val="000000" w:themeColor="text1"/>
+          <w:sz w:val="28"/>
+          <w:szCs w:val="28"/>
+        </w:rPr>
+        <w:t>Responsive Design:</w:t>
+      </w:r>
+      <w:r>
+        <w:rPr>
+          <w:color w:val="000000" w:themeColor="text1"/>
+          <w:sz w:val="28"/>
+          <w:szCs w:val="28"/>
+        </w:rPr>
+        <w:t> Adapts to mobile and desktop screens with media queries.</w:t>
+      </w:r>
+    </w:p>
+    <w:p>
+      <w:pPr>
+        <w:pStyle w:val="ds-markdown-paragraph"/>
+        <w:numPr>
+          <w:ilvl w:val="0"/>
+          <w:numId w:val="15"/>
+        </w:numPr>
+        <w:shd w:val="clear" w:color="auto" w:fill="FFFFFF"/>
+        <w:spacing w:before="0" w:beforeAutospacing="0" w:line="429" w:lineRule="atLeast"/>
+        <w:ind w:left="630"/>
+        <w:jc w:val="both"/>
+        <w:rPr>
+          <w:color w:val="000000" w:themeColor="text1"/>
+          <w:sz w:val="28"/>
+          <w:szCs w:val="28"/>
+        </w:rPr>
+      </w:pPr>
+      <w:r>
+        <w:rPr>
+          <w:rStyle w:val="Strong"/>
+          <w:color w:val="000000" w:themeColor="text1"/>
+          <w:sz w:val="28"/>
+          <w:szCs w:val="28"/>
+        </w:rPr>
+        <w:t>Animations:</w:t>
+      </w:r>
+      <w:r>
+        <w:rPr>
+          <w:color w:val="000000" w:themeColor="text1"/>
+          <w:sz w:val="28"/>
+          <w:szCs w:val="28"/>
+        </w:rPr>
+        <w:t> Smooth card-flip and shake effects for mismatches.</w:t>
+      </w:r>
+    </w:p>
+    <w:p>
+      <w:pPr>
+        <w:pStyle w:val="ds-markdown-paragraph"/>
+        <w:numPr>
+          <w:ilvl w:val="0"/>
+          <w:numId w:val="15"/>
+        </w:numPr>
+        <w:shd w:val="clear" w:color="auto" w:fill="FFFFFF"/>
+        <w:spacing w:before="0" w:beforeAutospacing="0" w:line="429" w:lineRule="atLeast"/>
+        <w:ind w:left="630"/>
+        <w:jc w:val="both"/>
+        <w:rPr>
+          <w:color w:val="000000" w:themeColor="text1"/>
+          <w:sz w:val="28"/>
+          <w:szCs w:val="28"/>
+        </w:rPr>
+      </w:pPr>
+      <w:r>
+        <w:rPr>
+          <w:rStyle w:val="Strong"/>
+          <w:color w:val="000000" w:themeColor="text1"/>
+          <w:sz w:val="28"/>
+          <w:szCs w:val="28"/>
+        </w:rPr>
+        <w:t>Reset Functionality:</w:t>
+      </w:r>
+      <w:r>
+        <w:rPr>
+          <w:color w:val="000000" w:themeColor="text1"/>
+          <w:sz w:val="28"/>
+          <w:szCs w:val="28"/>
+        </w:rPr>
+        <w:t> Refresh button to restart the game at any time.</w:t>
+      </w:r>
+    </w:p>
+    <w:p>
+      <w:pPr>
+        <w:spacing w:before="100" w:beforeAutospacing="1" w:after="100" w:afterAutospacing="1" w:line="240" w:lineRule="auto"/>
+        <w:jc w:val="both"/>
+        <w:outlineLvl w:val="2"/>
         <w:rPr>
           <w:rFonts w:ascii="Times New Roman" w:eastAsia="Times New Roman" w:hAnsi="Times New Roman" w:cs="Times New Roman"/>
           <w:b/>
           <w:bCs/>
-          <w:sz w:val="24"/>
-          <w:szCs w:val="24"/>
-        </w:rPr>
-        <w:t xml:space="preserve">Card Grid </w:t>
-      </w:r>
+          <w:color w:val="000000" w:themeColor="text1"/>
+          <w:sz w:val="32"/>
+          <w:szCs w:val="32"/>
+        </w:rPr>
+      </w:pPr>
       <w:r>
         <w:rPr>
           <w:rFonts w:ascii="Times New Roman" w:eastAsia="Times New Roman" w:hAnsi="Times New Roman" w:cs="Times New Roman"/>
           <w:b/>
           <w:bCs/>
-          <w:sz w:val="24"/>
-          <w:szCs w:val="24"/>
-        </w:rPr>
-        <w:t>Layout:</w:t>
-      </w:r>
-      <w:r>
-        <w:rPr>
-          <w:rFonts w:ascii="Times New Roman" w:eastAsia="Times New Roman" w:hAnsi="Times New Roman" w:cs="Times New Roman"/>
+          <w:color w:val="000000" w:themeColor="text1"/>
+          <w:sz w:val="32"/>
+          <w:szCs w:val="32"/>
+        </w:rPr>
+        <w:lastRenderedPageBreak/>
+        <w:t>4. Technical Details</w:t>
+      </w:r>
+    </w:p>
+    <w:p>
+      <w:pPr>
+        <w:shd w:val="clear" w:color="auto" w:fill="FFFFFF"/>
+        <w:spacing w:before="206" w:after="206" w:line="429" w:lineRule="atLeast"/>
+        <w:ind w:firstLine="360"/>
+        <w:jc w:val="both"/>
+        <w:rPr>
+          <w:rFonts w:ascii="Times New Roman" w:eastAsia="Times New Roman" w:hAnsi="Times New Roman" w:cs="Times New Roman"/>
+          <w:color w:val="000000" w:themeColor="text1"/>
+          <w:sz w:val="28"/>
+          <w:szCs w:val="28"/>
+        </w:rPr>
+      </w:pPr>
+      <w:r>
+        <w:rPr>
+          <w:rFonts w:ascii="Times New Roman" w:eastAsia="Times New Roman" w:hAnsi="Times New Roman" w:cs="Times New Roman"/>
+          <w:b/>
           <w:bCs/>
-          <w:sz w:val="24"/>
-          <w:szCs w:val="24"/>
-        </w:rPr>
-        <w:t xml:space="preserve"> </w:t>
-      </w:r>
-      <w:r>
-        <w:rPr>
-          <w:rFonts w:ascii="Times New Roman" w:eastAsia="Times New Roman" w:hAnsi="Times New Roman" w:cs="Times New Roman"/>
+          <w:color w:val="000000" w:themeColor="text1"/>
+          <w:sz w:val="28"/>
+          <w:szCs w:val="28"/>
+        </w:rPr>
+        <w:t>Frontend Development:</w:t>
+      </w:r>
+    </w:p>
+    <w:p>
+      <w:pPr>
+        <w:numPr>
+          <w:ilvl w:val="0"/>
+          <w:numId w:val="17"/>
+        </w:numPr>
+        <w:shd w:val="clear" w:color="auto" w:fill="FFFFFF"/>
+        <w:tabs>
+          <w:tab w:val="clear" w:pos="2520"/>
+          <w:tab w:val="num" w:pos="3240"/>
+        </w:tabs>
+        <w:spacing w:after="100" w:afterAutospacing="1" w:line="429" w:lineRule="atLeast"/>
+        <w:ind w:left="720"/>
+        <w:jc w:val="both"/>
+        <w:rPr>
+          <w:rFonts w:ascii="Times New Roman" w:eastAsia="Times New Roman" w:hAnsi="Times New Roman" w:cs="Times New Roman"/>
+          <w:color w:val="000000" w:themeColor="text1"/>
+          <w:sz w:val="28"/>
+          <w:szCs w:val="28"/>
+        </w:rPr>
+      </w:pPr>
+      <w:r>
+        <w:rPr>
+          <w:rFonts w:ascii="Times New Roman" w:eastAsia="Times New Roman" w:hAnsi="Times New Roman" w:cs="Times New Roman"/>
+          <w:b/>
           <w:bCs/>
-          <w:sz w:val="24"/>
-          <w:szCs w:val="24"/>
-        </w:rPr>
-        <w:t>A grid of face-down cards is displayed. Clicking a card flips it over to reveal an image or symbol.</w:t>
-      </w:r>
-    </w:p>
-    <w:p>
-      <w:pPr>
-        <w:pStyle w:val="ListParagraph"/>
-        <w:spacing w:before="100" w:beforeAutospacing="1" w:after="100" w:afterAutospacing="1" w:line="360" w:lineRule="auto"/>
+          <w:color w:val="000000" w:themeColor="text1"/>
+          <w:sz w:val="28"/>
+          <w:szCs w:val="28"/>
+        </w:rPr>
+        <w:t>HTML5:</w:t>
+      </w:r>
+      <w:r>
+        <w:rPr>
+          <w:rFonts w:ascii="Times New Roman" w:eastAsia="Times New Roman" w:hAnsi="Times New Roman" w:cs="Times New Roman"/>
+          <w:color w:val="000000" w:themeColor="text1"/>
+          <w:sz w:val="28"/>
+          <w:szCs w:val="28"/>
+        </w:rPr>
+        <w:t> Structured the game board, cards, and UI elements.</w:t>
+      </w:r>
+    </w:p>
+    <w:p>
+      <w:pPr>
+        <w:numPr>
+          <w:ilvl w:val="0"/>
+          <w:numId w:val="17"/>
+        </w:numPr>
+        <w:shd w:val="clear" w:color="auto" w:fill="FFFFFF"/>
+        <w:tabs>
+          <w:tab w:val="clear" w:pos="2520"/>
+          <w:tab w:val="num" w:pos="3240"/>
+        </w:tabs>
+        <w:spacing w:after="100" w:afterAutospacing="1" w:line="429" w:lineRule="atLeast"/>
+        <w:ind w:left="720"/>
+        <w:jc w:val="both"/>
+        <w:rPr>
+          <w:rFonts w:ascii="Times New Roman" w:eastAsia="Times New Roman" w:hAnsi="Times New Roman" w:cs="Times New Roman"/>
+          <w:color w:val="000000" w:themeColor="text1"/>
+          <w:sz w:val="28"/>
+          <w:szCs w:val="28"/>
+        </w:rPr>
+      </w:pPr>
+      <w:r>
+        <w:rPr>
+          <w:rFonts w:ascii="Times New Roman" w:eastAsia="Times New Roman" w:hAnsi="Times New Roman" w:cs="Times New Roman"/>
+          <w:b/>
+          <w:bCs/>
+          <w:color w:val="000000" w:themeColor="text1"/>
+          <w:sz w:val="28"/>
+          <w:szCs w:val="28"/>
+        </w:rPr>
+        <w:t>CSS3:</w:t>
+      </w:r>
+      <w:r>
+        <w:rPr>
+          <w:rFonts w:ascii="Times New Roman" w:eastAsia="Times New Roman" w:hAnsi="Times New Roman" w:cs="Times New Roman"/>
+          <w:color w:val="000000" w:themeColor="text1"/>
+          <w:sz w:val="28"/>
+          <w:szCs w:val="28"/>
+        </w:rPr>
+        <w:t> Styled cards, animations (flip/shake), and responsive layouts.</w:t>
+      </w:r>
+    </w:p>
+    <w:p>
+      <w:pPr>
+        <w:numPr>
+          <w:ilvl w:val="0"/>
+          <w:numId w:val="17"/>
+        </w:numPr>
+        <w:shd w:val="clear" w:color="auto" w:fill="FFFFFF"/>
+        <w:tabs>
+          <w:tab w:val="clear" w:pos="2520"/>
+          <w:tab w:val="num" w:pos="3240"/>
+        </w:tabs>
+        <w:spacing w:after="60" w:line="429" w:lineRule="atLeast"/>
+        <w:ind w:left="720"/>
+        <w:jc w:val="both"/>
+        <w:rPr>
+          <w:rFonts w:ascii="Times New Roman" w:eastAsia="Times New Roman" w:hAnsi="Times New Roman" w:cs="Times New Roman"/>
+          <w:color w:val="000000" w:themeColor="text1"/>
+          <w:sz w:val="28"/>
+          <w:szCs w:val="28"/>
+        </w:rPr>
+      </w:pPr>
+      <w:r>
+        <w:rPr>
+          <w:rFonts w:ascii="Times New Roman" w:eastAsia="Times New Roman" w:hAnsi="Times New Roman" w:cs="Times New Roman"/>
+          <w:b/>
+          <w:bCs/>
+          <w:color w:val="000000" w:themeColor="text1"/>
+          <w:sz w:val="28"/>
+          <w:szCs w:val="28"/>
+        </w:rPr>
+        <w:t>JavaScript (ES6):</w:t>
+      </w:r>
+      <w:r>
+        <w:rPr>
+          <w:rFonts w:ascii="Times New Roman" w:eastAsia="Times New Roman" w:hAnsi="Times New Roman" w:cs="Times New Roman"/>
+          <w:color w:val="000000" w:themeColor="text1"/>
+          <w:sz w:val="28"/>
+          <w:szCs w:val="28"/>
+        </w:rPr>
+        <w:t> Implemented game logic:</w:t>
+      </w:r>
+    </w:p>
+    <w:p>
+      <w:pPr>
+        <w:numPr>
+          <w:ilvl w:val="2"/>
+          <w:numId w:val="18"/>
+        </w:numPr>
+        <w:shd w:val="clear" w:color="auto" w:fill="FFFFFF"/>
+        <w:tabs>
+          <w:tab w:val="clear" w:pos="2160"/>
+          <w:tab w:val="num" w:pos="2880"/>
+        </w:tabs>
+        <w:spacing w:after="100" w:afterAutospacing="1" w:line="429" w:lineRule="atLeast"/>
+        <w:ind w:left="2880"/>
+        <w:jc w:val="both"/>
+        <w:rPr>
+          <w:rFonts w:ascii="Times New Roman" w:eastAsia="Times New Roman" w:hAnsi="Times New Roman" w:cs="Times New Roman"/>
+          <w:color w:val="000000" w:themeColor="text1"/>
+          <w:sz w:val="28"/>
+          <w:szCs w:val="28"/>
+        </w:rPr>
+      </w:pPr>
+      <w:r>
+        <w:rPr>
+          <w:rFonts w:ascii="Times New Roman" w:eastAsia="Times New Roman" w:hAnsi="Times New Roman" w:cs="Times New Roman"/>
+          <w:color w:val="000000" w:themeColor="text1"/>
+          <w:sz w:val="28"/>
+          <w:szCs w:val="28"/>
+        </w:rPr>
+        <w:t>Card shuffling and matching</w:t>
+      </w:r>
+    </w:p>
+    <w:p>
+      <w:pPr>
+        <w:numPr>
+          <w:ilvl w:val="2"/>
+          <w:numId w:val="18"/>
+        </w:numPr>
+        <w:shd w:val="clear" w:color="auto" w:fill="FFFFFF"/>
+        <w:tabs>
+          <w:tab w:val="clear" w:pos="2160"/>
+          <w:tab w:val="num" w:pos="2880"/>
+        </w:tabs>
+        <w:spacing w:after="100" w:afterAutospacing="1" w:line="429" w:lineRule="atLeast"/>
+        <w:ind w:left="2880"/>
+        <w:jc w:val="both"/>
+        <w:rPr>
+          <w:rFonts w:ascii="Times New Roman" w:eastAsia="Times New Roman" w:hAnsi="Times New Roman" w:cs="Times New Roman"/>
+          <w:color w:val="000000" w:themeColor="text1"/>
+          <w:sz w:val="28"/>
+          <w:szCs w:val="28"/>
+        </w:rPr>
+      </w:pPr>
+      <w:r>
+        <w:rPr>
+          <w:rFonts w:ascii="Times New Roman" w:eastAsia="Times New Roman" w:hAnsi="Times New Roman" w:cs="Times New Roman"/>
+          <w:color w:val="000000" w:themeColor="text1"/>
+          <w:sz w:val="28"/>
+          <w:szCs w:val="28"/>
+        </w:rPr>
+        <w:t>Timer and move counter</w:t>
+      </w:r>
+    </w:p>
+    <w:p>
+      <w:pPr>
+        <w:numPr>
+          <w:ilvl w:val="2"/>
+          <w:numId w:val="18"/>
+        </w:numPr>
+        <w:shd w:val="clear" w:color="auto" w:fill="FFFFFF"/>
+        <w:tabs>
+          <w:tab w:val="clear" w:pos="2160"/>
+          <w:tab w:val="num" w:pos="2880"/>
+        </w:tabs>
+        <w:spacing w:after="100" w:afterAutospacing="1" w:line="429" w:lineRule="atLeast"/>
+        <w:ind w:left="2880"/>
+        <w:jc w:val="both"/>
+        <w:rPr>
+          <w:rFonts w:ascii="Times New Roman" w:eastAsia="Times New Roman" w:hAnsi="Times New Roman" w:cs="Times New Roman"/>
+          <w:color w:val="000000" w:themeColor="text1"/>
+          <w:sz w:val="28"/>
+          <w:szCs w:val="28"/>
+        </w:rPr>
+      </w:pPr>
+      <w:r>
+        <w:rPr>
+          <w:rFonts w:ascii="Times New Roman" w:eastAsia="Times New Roman" w:hAnsi="Times New Roman" w:cs="Times New Roman"/>
+          <w:color w:val="000000" w:themeColor="text1"/>
+          <w:sz w:val="28"/>
+          <w:szCs w:val="28"/>
+        </w:rPr>
+        <w:t>Win/lose condition handling</w:t>
+      </w:r>
+    </w:p>
+    <w:p>
+      <w:pPr>
+        <w:spacing w:before="100" w:beforeAutospacing="1" w:after="100" w:afterAutospacing="1" w:line="240" w:lineRule="auto"/>
+        <w:jc w:val="both"/>
+        <w:outlineLvl w:val="3"/>
+        <w:rPr>
+          <w:rFonts w:ascii="Times New Roman" w:eastAsia="Times New Roman" w:hAnsi="Times New Roman" w:cs="Times New Roman"/>
+          <w:b/>
+          <w:bCs/>
+          <w:color w:val="000000" w:themeColor="text1"/>
+          <w:sz w:val="28"/>
+          <w:szCs w:val="28"/>
+        </w:rPr>
+      </w:pPr>
+      <w:r>
+        <w:rPr>
+          <w:rFonts w:ascii="Times New Roman" w:eastAsia="Times New Roman" w:hAnsi="Times New Roman" w:cs="Times New Roman"/>
+          <w:b/>
+          <w:bCs/>
+          <w:color w:val="000000" w:themeColor="text1"/>
+          <w:sz w:val="28"/>
+          <w:szCs w:val="28"/>
+        </w:rPr>
+        <w:t>Game Logic:</w:t>
+      </w:r>
+    </w:p>
+    <w:p>
+      <w:pPr>
+        <w:numPr>
+          <w:ilvl w:val="0"/>
+          <w:numId w:val="19"/>
+        </w:numPr>
+        <w:shd w:val="clear" w:color="auto" w:fill="FFFFFF"/>
+        <w:spacing w:after="100" w:afterAutospacing="1" w:line="429" w:lineRule="atLeast"/>
+        <w:jc w:val="both"/>
+        <w:rPr>
+          <w:rFonts w:ascii="Times New Roman" w:eastAsia="Times New Roman" w:hAnsi="Times New Roman" w:cs="Times New Roman"/>
+          <w:color w:val="000000" w:themeColor="text1"/>
+          <w:sz w:val="28"/>
+          <w:szCs w:val="28"/>
+        </w:rPr>
+      </w:pPr>
+      <w:r>
+        <w:rPr>
+          <w:rFonts w:ascii="Times New Roman" w:eastAsia="Times New Roman" w:hAnsi="Times New Roman" w:cs="Times New Roman"/>
+          <w:b/>
+          <w:bCs/>
+          <w:color w:val="000000" w:themeColor="text1"/>
+          <w:sz w:val="28"/>
+          <w:szCs w:val="28"/>
+        </w:rPr>
+        <w:t>Card Setup:</w:t>
+      </w:r>
+      <w:r>
+        <w:rPr>
+          <w:rFonts w:ascii="Times New Roman" w:eastAsia="Times New Roman" w:hAnsi="Times New Roman" w:cs="Times New Roman"/>
+          <w:color w:val="000000" w:themeColor="text1"/>
+          <w:sz w:val="28"/>
+          <w:szCs w:val="28"/>
+        </w:rPr>
+        <w:t> 12 cards (6 pairs) shuffled randomly on load/reset.</w:t>
+      </w:r>
+    </w:p>
+    <w:p>
+      <w:pPr>
+        <w:numPr>
+          <w:ilvl w:val="0"/>
+          <w:numId w:val="19"/>
+        </w:numPr>
+        <w:shd w:val="clear" w:color="auto" w:fill="FFFFFF"/>
+        <w:spacing w:after="100" w:afterAutospacing="1" w:line="429" w:lineRule="atLeast"/>
+        <w:jc w:val="both"/>
+        <w:rPr>
+          <w:rFonts w:ascii="Times New Roman" w:eastAsia="Times New Roman" w:hAnsi="Times New Roman" w:cs="Times New Roman"/>
+          <w:color w:val="000000" w:themeColor="text1"/>
+          <w:sz w:val="28"/>
+          <w:szCs w:val="28"/>
+        </w:rPr>
+      </w:pPr>
+      <w:r>
+        <w:rPr>
+          <w:rFonts w:ascii="Times New Roman" w:eastAsia="Times New Roman" w:hAnsi="Times New Roman" w:cs="Times New Roman"/>
+          <w:b/>
+          <w:bCs/>
+          <w:color w:val="000000" w:themeColor="text1"/>
+          <w:sz w:val="28"/>
+          <w:szCs w:val="28"/>
+        </w:rPr>
+        <w:t>Flip Animation:</w:t>
+      </w:r>
+      <w:r>
+        <w:rPr>
+          <w:rFonts w:ascii="Times New Roman" w:eastAsia="Times New Roman" w:hAnsi="Times New Roman" w:cs="Times New Roman"/>
+          <w:color w:val="000000" w:themeColor="text1"/>
+          <w:sz w:val="28"/>
+          <w:szCs w:val="28"/>
+        </w:rPr>
+        <w:t> CSS transforms for 3D-like card flipping.</w:t>
+      </w:r>
+    </w:p>
+    <w:p>
+      <w:pPr>
+        <w:numPr>
+          <w:ilvl w:val="0"/>
+          <w:numId w:val="19"/>
+        </w:numPr>
+        <w:shd w:val="clear" w:color="auto" w:fill="FFFFFF"/>
+        <w:spacing w:after="100" w:afterAutospacing="1" w:line="429" w:lineRule="atLeast"/>
+        <w:jc w:val="both"/>
+        <w:rPr>
+          <w:rFonts w:ascii="Times New Roman" w:eastAsia="Times New Roman" w:hAnsi="Times New Roman" w:cs="Times New Roman"/>
+          <w:color w:val="000000" w:themeColor="text1"/>
+          <w:sz w:val="28"/>
+          <w:szCs w:val="28"/>
+        </w:rPr>
+      </w:pPr>
+      <w:r>
+        <w:rPr>
+          <w:rFonts w:ascii="Times New Roman" w:eastAsia="Times New Roman" w:hAnsi="Times New Roman" w:cs="Times New Roman"/>
+          <w:b/>
+          <w:bCs/>
+          <w:color w:val="000000" w:themeColor="text1"/>
+          <w:sz w:val="28"/>
+          <w:szCs w:val="28"/>
+        </w:rPr>
+        <w:t>Match Checking:</w:t>
+      </w:r>
+      <w:r>
+        <w:rPr>
+          <w:rFonts w:ascii="Times New Roman" w:eastAsia="Times New Roman" w:hAnsi="Times New Roman" w:cs="Times New Roman"/>
+          <w:color w:val="000000" w:themeColor="text1"/>
+          <w:sz w:val="28"/>
+          <w:szCs w:val="28"/>
+        </w:rPr>
+        <w:t> Compares image sources of flipped cards.</w:t>
+      </w:r>
+    </w:p>
+    <w:p>
+      <w:pPr>
+        <w:numPr>
+          <w:ilvl w:val="0"/>
+          <w:numId w:val="19"/>
+        </w:numPr>
+        <w:shd w:val="clear" w:color="auto" w:fill="FFFFFF"/>
+        <w:spacing w:after="100" w:afterAutospacing="1" w:line="429" w:lineRule="atLeast"/>
+        <w:jc w:val="both"/>
+        <w:rPr>
+          <w:rFonts w:ascii="Times New Roman" w:eastAsia="Times New Roman" w:hAnsi="Times New Roman" w:cs="Times New Roman"/>
+          <w:color w:val="000000" w:themeColor="text1"/>
+          <w:sz w:val="28"/>
+          <w:szCs w:val="28"/>
+        </w:rPr>
+      </w:pPr>
+      <w:r>
+        <w:rPr>
+          <w:rFonts w:ascii="Times New Roman" w:eastAsia="Times New Roman" w:hAnsi="Times New Roman" w:cs="Times New Roman"/>
+          <w:b/>
+          <w:bCs/>
+          <w:color w:val="000000" w:themeColor="text1"/>
+          <w:sz w:val="28"/>
+          <w:szCs w:val="28"/>
+        </w:rPr>
+        <w:t>State Management:</w:t>
+      </w:r>
+      <w:r>
+        <w:rPr>
+          <w:rFonts w:ascii="Times New Roman" w:eastAsia="Times New Roman" w:hAnsi="Times New Roman" w:cs="Times New Roman"/>
+          <w:color w:val="000000" w:themeColor="text1"/>
+          <w:sz w:val="28"/>
+          <w:szCs w:val="28"/>
+        </w:rPr>
+        <w:t> Tracks flipped cards, matches, and game status.</w:t>
+      </w:r>
+    </w:p>
+    <w:p>
+      <w:pPr>
+        <w:spacing w:before="100" w:beforeAutospacing="1" w:after="100" w:afterAutospacing="1" w:line="240" w:lineRule="auto"/>
+        <w:jc w:val="both"/>
+        <w:outlineLvl w:val="3"/>
+        <w:rPr>
+          <w:rFonts w:ascii="Times New Roman" w:eastAsia="Times New Roman" w:hAnsi="Times New Roman" w:cs="Times New Roman"/>
+          <w:b/>
+          <w:bCs/>
+          <w:color w:val="000000" w:themeColor="text1"/>
+          <w:sz w:val="28"/>
+          <w:szCs w:val="28"/>
+        </w:rPr>
+      </w:pPr>
+      <w:r>
+        <w:rPr>
+          <w:rFonts w:ascii="Times New Roman" w:eastAsia="Times New Roman" w:hAnsi="Times New Roman" w:cs="Times New Roman"/>
+          <w:b/>
+          <w:bCs/>
+          <w:color w:val="000000" w:themeColor="text1"/>
+          <w:sz w:val="28"/>
+          <w:szCs w:val="28"/>
+        </w:rPr>
+        <w:t>UI Elements:</w:t>
+      </w:r>
+    </w:p>
+    <w:p>
+      <w:pPr>
+        <w:numPr>
+          <w:ilvl w:val="0"/>
+          <w:numId w:val="20"/>
+        </w:numPr>
+        <w:shd w:val="clear" w:color="auto" w:fill="FFFFFF"/>
+        <w:spacing w:after="100" w:afterAutospacing="1" w:line="429" w:lineRule="atLeast"/>
         <w:ind w:left="630"/>
         <w:jc w:val="both"/>
         <w:rPr>
           <w:rFonts w:ascii="Times New Roman" w:eastAsia="Times New Roman" w:hAnsi="Times New Roman" w:cs="Times New Roman"/>
+          <w:color w:val="000000" w:themeColor="text1"/>
+          <w:sz w:val="28"/>
+          <w:szCs w:val="28"/>
+        </w:rPr>
+      </w:pPr>
+      <w:r>
+        <w:rPr>
+          <w:rFonts w:ascii="Times New Roman" w:eastAsia="Times New Roman" w:hAnsi="Times New Roman" w:cs="Times New Roman"/>
+          <w:b/>
           <w:bCs/>
-          <w:sz w:val="24"/>
-          <w:szCs w:val="24"/>
-        </w:rPr>
-      </w:pPr>
-    </w:p>
-    <w:p>
-      <w:pPr>
-        <w:pStyle w:val="ListParagraph"/>
+          <w:color w:val="000000" w:themeColor="text1"/>
+          <w:sz w:val="28"/>
+          <w:szCs w:val="28"/>
+        </w:rPr>
+        <w:t>Header:</w:t>
+      </w:r>
+      <w:r>
+        <w:rPr>
+          <w:rFonts w:ascii="Times New Roman" w:eastAsia="Times New Roman" w:hAnsi="Times New Roman" w:cs="Times New Roman"/>
+          <w:color w:val="000000" w:themeColor="text1"/>
+          <w:sz w:val="28"/>
+          <w:szCs w:val="28"/>
+        </w:rPr>
+        <w:t> Game title ("Memorize").</w:t>
+      </w:r>
+    </w:p>
+    <w:p>
+      <w:pPr>
         <w:numPr>
           <w:ilvl w:val="0"/>
-          <w:numId w:val="14"/>
+          <w:numId w:val="20"/>
         </w:numPr>
-        <w:spacing w:before="100" w:beforeAutospacing="1" w:after="100" w:afterAutospacing="1" w:line="360" w:lineRule="auto"/>
+        <w:shd w:val="clear" w:color="auto" w:fill="FFFFFF"/>
+        <w:spacing w:after="100" w:afterAutospacing="1" w:line="429" w:lineRule="atLeast"/>
         <w:ind w:left="630"/>
         <w:jc w:val="both"/>
         <w:rPr>
           <w:rFonts w:ascii="Times New Roman" w:eastAsia="Times New Roman" w:hAnsi="Times New Roman" w:cs="Times New Roman"/>
-          <w:bCs/>
-          <w:sz w:val="24"/>
-          <w:szCs w:val="24"/>
+          <w:color w:val="000000" w:themeColor="text1"/>
+          <w:sz w:val="28"/>
+          <w:szCs w:val="28"/>
         </w:rPr>
       </w:pPr>
       <w:r>
@@ -852,67 +1645,75 @@
           <w:rFonts w:ascii="Times New Roman" w:eastAsia="Times New Roman" w:hAnsi="Times New Roman" w:cs="Times New Roman"/>
           <w:b/>
           <w:bCs/>
-          <w:sz w:val="24"/>
-          <w:szCs w:val="24"/>
-        </w:rPr>
-        <w:t xml:space="preserve">Matching </w:t>
-      </w:r>
+          <w:color w:val="000000" w:themeColor="text1"/>
+          <w:sz w:val="28"/>
+          <w:szCs w:val="28"/>
+        </w:rPr>
+        <w:t>Stats Panel:</w:t>
+      </w:r>
+      <w:r>
+        <w:rPr>
+          <w:rFonts w:ascii="Times New Roman" w:eastAsia="Times New Roman" w:hAnsi="Times New Roman" w:cs="Times New Roman"/>
+          <w:color w:val="000000" w:themeColor="text1"/>
+          <w:sz w:val="28"/>
+          <w:szCs w:val="28"/>
+        </w:rPr>
+        <w:t> Displays time remaining and flip count.</w:t>
+      </w:r>
+    </w:p>
+    <w:p>
+      <w:pPr>
+        <w:numPr>
+          <w:ilvl w:val="0"/>
+          <w:numId w:val="20"/>
+        </w:numPr>
+        <w:shd w:val="clear" w:color="auto" w:fill="FFFFFF"/>
+        <w:spacing w:after="100" w:afterAutospacing="1" w:line="429" w:lineRule="atLeast"/>
+        <w:ind w:left="630"/>
+        <w:jc w:val="both"/>
+        <w:rPr>
+          <w:rFonts w:ascii="Times New Roman" w:eastAsia="Times New Roman" w:hAnsi="Times New Roman" w:cs="Times New Roman"/>
+          <w:color w:val="000000" w:themeColor="text1"/>
+          <w:sz w:val="28"/>
+          <w:szCs w:val="28"/>
+        </w:rPr>
+      </w:pPr>
       <w:r>
         <w:rPr>
           <w:rFonts w:ascii="Times New Roman" w:eastAsia="Times New Roman" w:hAnsi="Times New Roman" w:cs="Times New Roman"/>
           <w:b/>
           <w:bCs/>
-          <w:sz w:val="24"/>
-          <w:szCs w:val="24"/>
-        </w:rPr>
-        <w:t>Logic:</w:t>
-      </w:r>
-      <w:r>
-        <w:rPr>
-          <w:rFonts w:ascii="Times New Roman" w:eastAsia="Times New Roman" w:hAnsi="Times New Roman" w:cs="Times New Roman"/>
-          <w:bCs/>
-          <w:sz w:val="24"/>
-          <w:szCs w:val="24"/>
-        </w:rPr>
-        <w:t xml:space="preserve"> </w:t>
-      </w:r>
-      <w:r>
-        <w:rPr>
-          <w:rFonts w:ascii="Times New Roman" w:eastAsia="Times New Roman" w:hAnsi="Times New Roman" w:cs="Times New Roman"/>
-          <w:bCs/>
-          <w:sz w:val="24"/>
-          <w:szCs w:val="24"/>
-        </w:rPr>
-        <w:t>Players can flip two cards at a time. If the two revealed cards match, they remain face-up; otherwise, they flip back down after a short delay.</w:t>
-      </w:r>
-    </w:p>
-    <w:p>
-      <w:pPr>
-        <w:pStyle w:val="ListParagraph"/>
-        <w:jc w:val="both"/>
-        <w:rPr>
-          <w:rFonts w:ascii="Times New Roman" w:eastAsia="Times New Roman" w:hAnsi="Times New Roman" w:cs="Times New Roman"/>
-          <w:bCs/>
-          <w:sz w:val="24"/>
-          <w:szCs w:val="24"/>
-        </w:rPr>
-      </w:pPr>
-    </w:p>
-    <w:p>
-      <w:pPr>
-        <w:pStyle w:val="ListParagraph"/>
+          <w:color w:val="000000" w:themeColor="text1"/>
+          <w:sz w:val="28"/>
+          <w:szCs w:val="28"/>
+        </w:rPr>
+        <w:t>Cards:</w:t>
+      </w:r>
+      <w:r>
+        <w:rPr>
+          <w:rFonts w:ascii="Times New Roman" w:eastAsia="Times New Roman" w:hAnsi="Times New Roman" w:cs="Times New Roman"/>
+          <w:color w:val="000000" w:themeColor="text1"/>
+          <w:sz w:val="28"/>
+          <w:szCs w:val="28"/>
+        </w:rPr>
+        <w:t> Visual elements with consistent sizing and hover effects.</w:t>
+      </w:r>
+    </w:p>
+    <w:p>
+      <w:pPr>
         <w:numPr>
           <w:ilvl w:val="0"/>
-          <w:numId w:val="14"/>
+          <w:numId w:val="20"/>
         </w:numPr>
-        <w:spacing w:before="100" w:beforeAutospacing="1" w:after="100" w:afterAutospacing="1" w:line="600" w:lineRule="auto"/>
+        <w:shd w:val="clear" w:color="auto" w:fill="FFFFFF"/>
+        <w:spacing w:after="100" w:afterAutospacing="1" w:line="429" w:lineRule="atLeast"/>
         <w:ind w:left="630"/>
         <w:jc w:val="both"/>
         <w:rPr>
           <w:rFonts w:ascii="Times New Roman" w:eastAsia="Times New Roman" w:hAnsi="Times New Roman" w:cs="Times New Roman"/>
-          <w:bCs/>
-          <w:sz w:val="24"/>
-          <w:szCs w:val="24"/>
+          <w:color w:val="000000" w:themeColor="text1"/>
+          <w:sz w:val="28"/>
+          <w:szCs w:val="28"/>
         </w:rPr>
       </w:pPr>
       <w:r>
@@ -920,55 +1721,63 @@
           <w:rFonts w:ascii="Times New Roman" w:eastAsia="Times New Roman" w:hAnsi="Times New Roman" w:cs="Times New Roman"/>
           <w:b/>
           <w:bCs/>
-          <w:sz w:val="24"/>
-          <w:szCs w:val="24"/>
-        </w:rPr>
-        <w:t xml:space="preserve">Move </w:t>
-      </w:r>
-      <w:r>
+          <w:color w:val="000000" w:themeColor="text1"/>
+          <w:sz w:val="28"/>
+          <w:szCs w:val="28"/>
+        </w:rPr>
+        <w:t>Popups:</w:t>
+      </w:r>
+      <w:r>
+        <w:rPr>
+          <w:rFonts w:ascii="Times New Roman" w:eastAsia="Times New Roman" w:hAnsi="Times New Roman" w:cs="Times New Roman"/>
+          <w:color w:val="000000" w:themeColor="text1"/>
+          <w:sz w:val="28"/>
+          <w:szCs w:val="28"/>
+        </w:rPr>
+        <w:t> Modal dialogs for game outcomes with replay options.</w:t>
+      </w:r>
+    </w:p>
+    <w:p>
+      <w:pPr>
+        <w:spacing w:before="100" w:beforeAutospacing="1" w:after="100" w:afterAutospacing="1" w:line="240" w:lineRule="auto"/>
+        <w:jc w:val="both"/>
+        <w:outlineLvl w:val="2"/>
         <w:rPr>
           <w:rFonts w:ascii="Times New Roman" w:eastAsia="Times New Roman" w:hAnsi="Times New Roman" w:cs="Times New Roman"/>
           <w:b/>
           <w:bCs/>
-          <w:sz w:val="24"/>
-          <w:szCs w:val="24"/>
-        </w:rPr>
-        <w:t>Counter:</w:t>
-      </w:r>
-      <w:r>
-        <w:rPr>
-          <w:rFonts w:ascii="Times New Roman" w:eastAsia="Times New Roman" w:hAnsi="Times New Roman" w:cs="Times New Roman"/>
+          <w:color w:val="000000" w:themeColor="text1"/>
+          <w:sz w:val="32"/>
+          <w:szCs w:val="32"/>
+        </w:rPr>
+      </w:pPr>
+      <w:r>
+        <w:rPr>
+          <w:rFonts w:ascii="Times New Roman" w:eastAsia="Times New Roman" w:hAnsi="Times New Roman" w:cs="Times New Roman"/>
+          <w:b/>
           <w:bCs/>
-          <w:sz w:val="24"/>
-          <w:szCs w:val="24"/>
-        </w:rPr>
-        <w:t xml:space="preserve"> </w:t>
-      </w:r>
-      <w:r>
-        <w:rPr>
-          <w:rFonts w:ascii="Times New Roman" w:eastAsia="Times New Roman" w:hAnsi="Times New Roman" w:cs="Times New Roman"/>
-          <w:bCs/>
-          <w:sz w:val="24"/>
-          <w:szCs w:val="24"/>
-        </w:rPr>
-        <w:t>The game keeps track of the number of moves the player makes.</w:t>
-      </w:r>
-    </w:p>
-    <w:p>
-      <w:pPr>
-        <w:pStyle w:val="ListParagraph"/>
+          <w:color w:val="000000" w:themeColor="text1"/>
+          <w:sz w:val="32"/>
+          <w:szCs w:val="32"/>
+        </w:rPr>
+        <w:t>5. Future Improvements</w:t>
+      </w:r>
+    </w:p>
+    <w:p>
+      <w:pPr>
         <w:numPr>
           <w:ilvl w:val="0"/>
-          <w:numId w:val="14"/>
+          <w:numId w:val="21"/>
         </w:numPr>
-        <w:spacing w:before="100" w:beforeAutospacing="1" w:after="100" w:afterAutospacing="1" w:line="360" w:lineRule="auto"/>
-        <w:ind w:left="630"/>
+        <w:shd w:val="clear" w:color="auto" w:fill="FFFFFF"/>
+        <w:spacing w:after="100" w:afterAutospacing="1" w:line="429" w:lineRule="atLeast"/>
+        <w:ind w:left="720"/>
         <w:jc w:val="both"/>
         <w:rPr>
           <w:rFonts w:ascii="Times New Roman" w:eastAsia="Times New Roman" w:hAnsi="Times New Roman" w:cs="Times New Roman"/>
-          <w:bCs/>
-          <w:sz w:val="24"/>
-          <w:szCs w:val="24"/>
+          <w:color w:val="000000" w:themeColor="text1"/>
+          <w:sz w:val="28"/>
+          <w:szCs w:val="28"/>
         </w:rPr>
       </w:pPr>
       <w:r>
@@ -976,59 +1785,55 @@
           <w:rFonts w:ascii="Times New Roman" w:eastAsia="Times New Roman" w:hAnsi="Times New Roman" w:cs="Times New Roman"/>
           <w:b/>
           <w:bCs/>
-          <w:sz w:val="24"/>
-          <w:szCs w:val="24"/>
-        </w:rPr>
-        <w:t>Timer:</w:t>
-      </w:r>
-      <w:r>
-        <w:rPr>
-          <w:rFonts w:ascii="Times New Roman" w:eastAsia="Times New Roman" w:hAnsi="Times New Roman" w:cs="Times New Roman"/>
-          <w:bCs/>
-          <w:sz w:val="24"/>
-          <w:szCs w:val="24"/>
-        </w:rPr>
-        <w:t xml:space="preserve"> </w:t>
-      </w:r>
-      <w:r>
-        <w:rPr>
-          <w:rFonts w:ascii="Times New Roman" w:eastAsia="Times New Roman" w:hAnsi="Times New Roman" w:cs="Times New Roman"/>
-          <w:bCs/>
-          <w:sz w:val="24"/>
-          <w:szCs w:val="24"/>
-        </w:rPr>
-        <w:t>A timer tracks how long the player takes to complete the game.</w:t>
-      </w:r>
-    </w:p>
-    <w:p>
-      <w:pPr>
-        <w:pStyle w:val="ListParagraph"/>
-        <w:spacing w:before="100" w:beforeAutospacing="1" w:after="100" w:afterAutospacing="1" w:line="360" w:lineRule="auto"/>
-        <w:ind w:left="630"/>
-        <w:jc w:val="both"/>
-        <w:rPr>
-          <w:rFonts w:ascii="Times New Roman" w:eastAsia="Times New Roman" w:hAnsi="Times New Roman" w:cs="Times New Roman"/>
-          <w:bCs/>
-          <w:sz w:val="24"/>
-          <w:szCs w:val="24"/>
-        </w:rPr>
-      </w:pPr>
-    </w:p>
-    <w:p>
-      <w:pPr>
-        <w:pStyle w:val="ListParagraph"/>
+          <w:color w:val="000000" w:themeColor="text1"/>
+          <w:sz w:val="28"/>
+          <w:szCs w:val="28"/>
+        </w:rPr>
+        <w:t>Leaderboard:</w:t>
+      </w:r>
+      <w:r>
+        <w:rPr>
+          <w:rFonts w:ascii="Times New Roman" w:eastAsia="Times New Roman" w:hAnsi="Times New Roman" w:cs="Times New Roman"/>
+          <w:color w:val="000000" w:themeColor="text1"/>
+          <w:sz w:val="28"/>
+          <w:szCs w:val="28"/>
+        </w:rPr>
+        <w:t xml:space="preserve"> Save high scores using </w:t>
+      </w:r>
+      <w:r>
+        <w:rPr>
+          <w:rFonts w:ascii="Times New Roman" w:eastAsia="Times New Roman" w:hAnsi="Times New Roman" w:cs="Times New Roman"/>
+          <w:color w:val="000000" w:themeColor="text1"/>
+          <w:sz w:val="28"/>
+          <w:szCs w:val="28"/>
+        </w:rPr>
+        <w:t>local Storage</w:t>
+      </w:r>
+      <w:r>
+        <w:rPr>
+          <w:rFonts w:ascii="Times New Roman" w:eastAsia="Times New Roman" w:hAnsi="Times New Roman" w:cs="Times New Roman"/>
+          <w:color w:val="000000" w:themeColor="text1"/>
+          <w:sz w:val="28"/>
+          <w:szCs w:val="28"/>
+        </w:rPr>
+        <w:t>.</w:t>
+      </w:r>
+    </w:p>
+    <w:p>
+      <w:pPr>
         <w:numPr>
           <w:ilvl w:val="0"/>
-          <w:numId w:val="14"/>
+          <w:numId w:val="21"/>
         </w:numPr>
-        <w:spacing w:before="100" w:beforeAutospacing="1" w:after="100" w:afterAutospacing="1" w:line="360" w:lineRule="auto"/>
-        <w:ind w:left="630"/>
+        <w:shd w:val="clear" w:color="auto" w:fill="FFFFFF"/>
+        <w:spacing w:after="100" w:afterAutospacing="1" w:line="429" w:lineRule="atLeast"/>
+        <w:ind w:left="720"/>
         <w:jc w:val="both"/>
         <w:rPr>
           <w:rFonts w:ascii="Times New Roman" w:eastAsia="Times New Roman" w:hAnsi="Times New Roman" w:cs="Times New Roman"/>
-          <w:bCs/>
-          <w:sz w:val="24"/>
-          <w:szCs w:val="24"/>
+          <w:color w:val="000000" w:themeColor="text1"/>
+          <w:sz w:val="28"/>
+          <w:szCs w:val="28"/>
         </w:rPr>
       </w:pPr>
       <w:r>
@@ -1036,1049 +1841,176 @@
           <w:rFonts w:ascii="Times New Roman" w:eastAsia="Times New Roman" w:hAnsi="Times New Roman" w:cs="Times New Roman"/>
           <w:b/>
           <w:bCs/>
-          <w:sz w:val="24"/>
-          <w:szCs w:val="24"/>
-        </w:rPr>
-        <w:t xml:space="preserve">Game </w:t>
-      </w:r>
+          <w:color w:val="000000" w:themeColor="text1"/>
+          <w:sz w:val="28"/>
+          <w:szCs w:val="28"/>
+        </w:rPr>
+        <w:t>Themes:</w:t>
+      </w:r>
+      <w:r>
+        <w:rPr>
+          <w:rFonts w:ascii="Times New Roman" w:eastAsia="Times New Roman" w:hAnsi="Times New Roman" w:cs="Times New Roman"/>
+          <w:color w:val="000000" w:themeColor="text1"/>
+          <w:sz w:val="28"/>
+          <w:szCs w:val="28"/>
+        </w:rPr>
+        <w:t> Custom card sets (animals, flags, etc.).</w:t>
+      </w:r>
+    </w:p>
+    <w:p>
+      <w:pPr>
+        <w:numPr>
+          <w:ilvl w:val="0"/>
+          <w:numId w:val="21"/>
+        </w:numPr>
+        <w:shd w:val="clear" w:color="auto" w:fill="FFFFFF"/>
+        <w:spacing w:after="100" w:afterAutospacing="1" w:line="429" w:lineRule="atLeast"/>
+        <w:ind w:left="720"/>
+        <w:jc w:val="both"/>
+        <w:rPr>
+          <w:rFonts w:ascii="Times New Roman" w:eastAsia="Times New Roman" w:hAnsi="Times New Roman" w:cs="Times New Roman"/>
+          <w:color w:val="000000" w:themeColor="text1"/>
+          <w:sz w:val="28"/>
+          <w:szCs w:val="28"/>
+        </w:rPr>
+      </w:pPr>
       <w:r>
         <w:rPr>
           <w:rFonts w:ascii="Times New Roman" w:eastAsia="Times New Roman" w:hAnsi="Times New Roman" w:cs="Times New Roman"/>
           <w:b/>
           <w:bCs/>
-          <w:sz w:val="24"/>
-          <w:szCs w:val="24"/>
-        </w:rPr>
-        <w:t>over</w:t>
-      </w:r>
+          <w:color w:val="000000" w:themeColor="text1"/>
+          <w:sz w:val="28"/>
+          <w:szCs w:val="28"/>
+        </w:rPr>
+        <w:t>Difficulty Levels:</w:t>
+      </w:r>
+      <w:r>
+        <w:rPr>
+          <w:rFonts w:ascii="Times New Roman" w:eastAsia="Times New Roman" w:hAnsi="Times New Roman" w:cs="Times New Roman"/>
+          <w:color w:val="000000" w:themeColor="text1"/>
+          <w:sz w:val="28"/>
+          <w:szCs w:val="28"/>
+        </w:rPr>
+        <w:t> Adjustable grid sizes (e.g., 4×4, 6×6).</w:t>
+      </w:r>
+    </w:p>
+    <w:p>
+      <w:pPr>
+        <w:numPr>
+          <w:ilvl w:val="0"/>
+          <w:numId w:val="21"/>
+        </w:numPr>
+        <w:shd w:val="clear" w:color="auto" w:fill="FFFFFF"/>
+        <w:spacing w:after="100" w:afterAutospacing="1" w:line="429" w:lineRule="atLeast"/>
+        <w:ind w:left="720"/>
+        <w:jc w:val="both"/>
+        <w:rPr>
+          <w:rFonts w:ascii="Times New Roman" w:eastAsia="Times New Roman" w:hAnsi="Times New Roman" w:cs="Times New Roman"/>
+          <w:color w:val="000000" w:themeColor="text1"/>
+          <w:sz w:val="28"/>
+          <w:szCs w:val="28"/>
+        </w:rPr>
+      </w:pPr>
       <w:r>
         <w:rPr>
           <w:rFonts w:ascii="Times New Roman" w:eastAsia="Times New Roman" w:hAnsi="Times New Roman" w:cs="Times New Roman"/>
           <w:b/>
           <w:bCs/>
-          <w:sz w:val="24"/>
-          <w:szCs w:val="24"/>
-        </w:rPr>
-        <w:t xml:space="preserve"> </w:t>
-      </w:r>
+          <w:color w:val="000000" w:themeColor="text1"/>
+          <w:sz w:val="28"/>
+          <w:szCs w:val="28"/>
+        </w:rPr>
+        <w:t>Audio Effects:</w:t>
+      </w:r>
+      <w:r>
+        <w:rPr>
+          <w:rFonts w:ascii="Times New Roman" w:eastAsia="Times New Roman" w:hAnsi="Times New Roman" w:cs="Times New Roman"/>
+          <w:color w:val="000000" w:themeColor="text1"/>
+          <w:sz w:val="28"/>
+          <w:szCs w:val="28"/>
+        </w:rPr>
+        <w:t> Sound for flips, matches, and game end.</w:t>
+      </w:r>
+    </w:p>
+    <w:p>
+      <w:pPr>
+        <w:numPr>
+          <w:ilvl w:val="0"/>
+          <w:numId w:val="21"/>
+        </w:numPr>
+        <w:shd w:val="clear" w:color="auto" w:fill="FFFFFF"/>
+        <w:spacing w:after="100" w:afterAutospacing="1" w:line="429" w:lineRule="atLeast"/>
+        <w:ind w:left="720"/>
+        <w:jc w:val="both"/>
+        <w:rPr>
+          <w:rFonts w:ascii="Times New Roman" w:eastAsia="Times New Roman" w:hAnsi="Times New Roman" w:cs="Times New Roman"/>
+          <w:color w:val="000000" w:themeColor="text1"/>
+          <w:sz w:val="28"/>
+          <w:szCs w:val="28"/>
+        </w:rPr>
+      </w:pPr>
       <w:r>
         <w:rPr>
           <w:rFonts w:ascii="Times New Roman" w:eastAsia="Times New Roman" w:hAnsi="Times New Roman" w:cs="Times New Roman"/>
           <w:b/>
           <w:bCs/>
-          <w:sz w:val="24"/>
-          <w:szCs w:val="24"/>
-        </w:rPr>
-        <w:t>Screen:</w:t>
-      </w:r>
-      <w:r>
-        <w:rPr>
-          <w:rFonts w:ascii="Times New Roman" w:eastAsia="Times New Roman" w:hAnsi="Times New Roman" w:cs="Times New Roman"/>
-          <w:bCs/>
-          <w:sz w:val="24"/>
-          <w:szCs w:val="24"/>
-        </w:rPr>
-        <w:t xml:space="preserve"> </w:t>
-      </w:r>
-      <w:r>
-        <w:rPr>
-          <w:rFonts w:ascii="Times New Roman" w:eastAsia="Times New Roman" w:hAnsi="Times New Roman" w:cs="Times New Roman"/>
-          <w:bCs/>
-          <w:sz w:val="24"/>
-          <w:szCs w:val="24"/>
-        </w:rPr>
-        <w:t>When all card pairs are matched, a congratulatory message appears with the total time and move count.</w:t>
-      </w:r>
-    </w:p>
-    <w:p>
-      <w:pPr>
-        <w:pStyle w:val="ListParagraph"/>
-        <w:spacing w:before="100" w:beforeAutospacing="1" w:after="100" w:afterAutospacing="1" w:line="360" w:lineRule="auto"/>
-        <w:ind w:left="630"/>
+          <w:color w:val="000000" w:themeColor="text1"/>
+          <w:sz w:val="28"/>
+          <w:szCs w:val="28"/>
+        </w:rPr>
+        <w:t>Multiplayer Mode:</w:t>
+      </w:r>
+      <w:r>
+        <w:rPr>
+          <w:rFonts w:ascii="Times New Roman" w:eastAsia="Times New Roman" w:hAnsi="Times New Roman" w:cs="Times New Roman"/>
+          <w:color w:val="000000" w:themeColor="text1"/>
+          <w:sz w:val="28"/>
+          <w:szCs w:val="28"/>
+        </w:rPr>
+        <w:t> Turn-based competition.</w:t>
+      </w:r>
+    </w:p>
+    <w:p>
+      <w:pPr>
+        <w:spacing w:before="100" w:beforeAutospacing="1" w:after="100" w:afterAutospacing="1" w:line="240" w:lineRule="auto"/>
         <w:jc w:val="both"/>
-        <w:rPr>
-          <w:rFonts w:ascii="Times New Roman" w:eastAsia="Times New Roman" w:hAnsi="Times New Roman" w:cs="Times New Roman"/>
-          <w:bCs/>
-          <w:sz w:val="24"/>
-          <w:szCs w:val="24"/>
-        </w:rPr>
-      </w:pPr>
-    </w:p>
-    <w:p>
-      <w:pPr>
-        <w:pStyle w:val="ListParagraph"/>
-        <w:numPr>
-          <w:ilvl w:val="0"/>
-          <w:numId w:val="14"/>
-        </w:numPr>
-        <w:spacing w:before="100" w:beforeAutospacing="1" w:after="100" w:afterAutospacing="1" w:line="360" w:lineRule="auto"/>
-        <w:ind w:left="630"/>
-        <w:jc w:val="both"/>
-        <w:rPr>
-          <w:rFonts w:ascii="Times New Roman" w:eastAsia="Times New Roman" w:hAnsi="Times New Roman" w:cs="Times New Roman"/>
-          <w:sz w:val="24"/>
-          <w:szCs w:val="24"/>
-        </w:rPr>
-      </w:pPr>
-      <w:r>
+        <w:outlineLvl w:val="2"/>
         <w:rPr>
           <w:rFonts w:ascii="Times New Roman" w:eastAsia="Times New Roman" w:hAnsi="Times New Roman" w:cs="Times New Roman"/>
           <w:b/>
           <w:bCs/>
-          <w:sz w:val="24"/>
-          <w:szCs w:val="24"/>
-        </w:rPr>
-        <w:t xml:space="preserve">Responsive </w:t>
-      </w:r>
-      <w:r>
+          <w:color w:val="000000" w:themeColor="text1"/>
+          <w:sz w:val="32"/>
+          <w:szCs w:val="32"/>
+        </w:rPr>
+      </w:pPr>
+    </w:p>
+    <w:p>
+      <w:pPr>
+        <w:spacing w:before="100" w:beforeAutospacing="1" w:after="100" w:afterAutospacing="1" w:line="240" w:lineRule="auto"/>
+        <w:jc w:val="both"/>
+        <w:outlineLvl w:val="2"/>
         <w:rPr>
           <w:rFonts w:ascii="Times New Roman" w:eastAsia="Times New Roman" w:hAnsi="Times New Roman" w:cs="Times New Roman"/>
           <w:b/>
           <w:bCs/>
-          <w:sz w:val="24"/>
-          <w:szCs w:val="24"/>
-        </w:rPr>
-        <w:t>Design:</w:t>
-      </w:r>
-      <w:r>
-        <w:rPr>
-          <w:rFonts w:ascii="Times New Roman" w:eastAsia="Times New Roman" w:hAnsi="Times New Roman" w:cs="Times New Roman"/>
-          <w:bCs/>
-          <w:sz w:val="24"/>
-          <w:szCs w:val="24"/>
-        </w:rPr>
-        <w:t xml:space="preserve"> </w:t>
-      </w:r>
-      <w:r>
-        <w:rPr>
-          <w:rFonts w:ascii="Times New Roman" w:eastAsia="Times New Roman" w:hAnsi="Times New Roman" w:cs="Times New Roman"/>
-          <w:bCs/>
-          <w:sz w:val="24"/>
-          <w:szCs w:val="24"/>
-        </w:rPr>
-        <w:t>The layout adjusts to various screen sizes, ensuring playability across devices</w:t>
-      </w:r>
-      <w:r>
-        <w:rPr>
-          <w:rFonts w:ascii="Times New Roman" w:eastAsia="Times New Roman" w:hAnsi="Times New Roman" w:cs="Times New Roman"/>
-          <w:sz w:val="24"/>
-          <w:szCs w:val="24"/>
-        </w:rPr>
-        <w:t>.</w:t>
-      </w:r>
-    </w:p>
-    <w:p>
-      <w:pPr>
-        <w:spacing w:before="100" w:beforeAutospacing="1" w:after="100" w:afterAutospacing="1" w:line="240" w:lineRule="auto"/>
-        <w:outlineLvl w:val="2"/>
+          <w:color w:val="000000" w:themeColor="text1"/>
+          <w:sz w:val="32"/>
+          <w:szCs w:val="32"/>
+        </w:rPr>
+      </w:pPr>
+      <w:r>
         <w:rPr>
           <w:rFonts w:ascii="Times New Roman" w:eastAsia="Times New Roman" w:hAnsi="Times New Roman" w:cs="Times New Roman"/>
           <w:b/>
           <w:bCs/>
-          <w:sz w:val="27"/>
-          <w:szCs w:val="27"/>
-        </w:rPr>
-      </w:pPr>
-    </w:p>
-    <w:p>
-      <w:pPr>
-        <w:spacing w:before="100" w:beforeAutospacing="1" w:after="100" w:afterAutospacing="1" w:line="240" w:lineRule="auto"/>
-        <w:outlineLvl w:val="2"/>
-        <w:rPr>
-          <w:rFonts w:ascii="Times New Roman" w:eastAsia="Times New Roman" w:hAnsi="Times New Roman" w:cs="Times New Roman"/>
-          <w:b/>
-          <w:bCs/>
-          <w:sz w:val="27"/>
-          <w:szCs w:val="27"/>
-        </w:rPr>
-      </w:pPr>
-    </w:p>
-    <w:p>
-      <w:pPr>
-        <w:spacing w:before="100" w:beforeAutospacing="1" w:after="100" w:afterAutospacing="1" w:line="240" w:lineRule="auto"/>
-        <w:outlineLvl w:val="2"/>
-        <w:rPr>
-          <w:rFonts w:ascii="Times New Roman" w:eastAsia="Times New Roman" w:hAnsi="Times New Roman" w:cs="Times New Roman"/>
-          <w:b/>
-          <w:bCs/>
-          <w:sz w:val="27"/>
-          <w:szCs w:val="27"/>
-        </w:rPr>
-      </w:pPr>
-      <w:bookmarkStart w:id="0" w:name="_GoBack"/>
-      <w:bookmarkEnd w:id="0"/>
-      <w:r>
-        <w:rPr>
-          <w:rFonts w:ascii="Times New Roman" w:eastAsia="Times New Roman" w:hAnsi="Times New Roman" w:cs="Times New Roman"/>
-          <w:b/>
-          <w:bCs/>
-          <w:sz w:val="27"/>
-          <w:szCs w:val="27"/>
+          <w:color w:val="000000" w:themeColor="text1"/>
+          <w:sz w:val="32"/>
+          <w:szCs w:val="32"/>
         </w:rPr>
         <w:lastRenderedPageBreak/>
-        <w:t>4. Technical Details</w:t>
-      </w:r>
-    </w:p>
-    <w:p>
-      <w:pPr>
-        <w:spacing w:before="100" w:beforeAutospacing="1" w:after="100" w:afterAutospacing="1" w:line="240" w:lineRule="auto"/>
-        <w:outlineLvl w:val="3"/>
-        <w:rPr>
-          <w:rFonts w:ascii="Times New Roman" w:eastAsia="Times New Roman" w:hAnsi="Times New Roman" w:cs="Times New Roman"/>
-          <w:b/>
-          <w:bCs/>
-          <w:sz w:val="24"/>
-          <w:szCs w:val="24"/>
-        </w:rPr>
-      </w:pPr>
-      <w:r>
-        <w:rPr>
-          <w:rFonts w:ascii="Times New Roman" w:eastAsia="Times New Roman" w:hAnsi="Times New Roman" w:cs="Times New Roman"/>
-          <w:b/>
-          <w:bCs/>
-          <w:sz w:val="24"/>
-          <w:szCs w:val="24"/>
-        </w:rPr>
-        <w:t>Frontend Development:</w:t>
-      </w:r>
-    </w:p>
-    <w:p>
-      <w:pPr>
-        <w:pStyle w:val="ListParagraph"/>
-        <w:numPr>
-          <w:ilvl w:val="0"/>
-          <w:numId w:val="13"/>
-        </w:numPr>
-        <w:spacing w:before="100" w:beforeAutospacing="1" w:after="100" w:afterAutospacing="1" w:line="480" w:lineRule="auto"/>
-        <w:jc w:val="both"/>
-        <w:outlineLvl w:val="3"/>
-        <w:rPr>
-          <w:rFonts w:ascii="Times New Roman" w:eastAsia="Times New Roman" w:hAnsi="Times New Roman" w:cs="Times New Roman"/>
-          <w:bCs/>
-          <w:sz w:val="24"/>
-          <w:szCs w:val="24"/>
-        </w:rPr>
-      </w:pPr>
-      <w:r>
-        <w:rPr>
-          <w:rFonts w:ascii="Times New Roman" w:eastAsia="Times New Roman" w:hAnsi="Times New Roman" w:cs="Times New Roman"/>
-          <w:b/>
-          <w:bCs/>
-          <w:sz w:val="24"/>
-          <w:szCs w:val="24"/>
-        </w:rPr>
-        <w:t>HTML5:</w:t>
-      </w:r>
-      <w:r>
-        <w:rPr>
-          <w:rFonts w:ascii="Times New Roman" w:eastAsia="Times New Roman" w:hAnsi="Times New Roman" w:cs="Times New Roman"/>
-          <w:bCs/>
-          <w:sz w:val="24"/>
-          <w:szCs w:val="24"/>
-        </w:rPr>
-        <w:t xml:space="preserve"> For structuring the game elements (card grid, timer, move counter, etc.).</w:t>
-      </w:r>
-    </w:p>
-    <w:p>
-      <w:pPr>
-        <w:pStyle w:val="ListParagraph"/>
-        <w:numPr>
-          <w:ilvl w:val="0"/>
-          <w:numId w:val="13"/>
-        </w:numPr>
-        <w:spacing w:before="100" w:beforeAutospacing="1" w:after="100" w:afterAutospacing="1" w:line="480" w:lineRule="auto"/>
-        <w:jc w:val="both"/>
-        <w:outlineLvl w:val="3"/>
-        <w:rPr>
-          <w:rFonts w:ascii="Times New Roman" w:eastAsia="Times New Roman" w:hAnsi="Times New Roman" w:cs="Times New Roman"/>
-          <w:bCs/>
-          <w:sz w:val="24"/>
-          <w:szCs w:val="24"/>
-        </w:rPr>
-      </w:pPr>
-      <w:r>
-        <w:rPr>
-          <w:rFonts w:ascii="Times New Roman" w:eastAsia="Times New Roman" w:hAnsi="Times New Roman" w:cs="Times New Roman"/>
-          <w:b/>
-          <w:bCs/>
-          <w:sz w:val="24"/>
-          <w:szCs w:val="24"/>
-        </w:rPr>
-        <w:t>CSS3:</w:t>
-      </w:r>
-      <w:r>
-        <w:rPr>
-          <w:rFonts w:ascii="Times New Roman" w:eastAsia="Times New Roman" w:hAnsi="Times New Roman" w:cs="Times New Roman"/>
-          <w:bCs/>
-          <w:sz w:val="24"/>
-          <w:szCs w:val="24"/>
-        </w:rPr>
-        <w:t xml:space="preserve"> For styling the cards, animations (like flipping), and overall layout.</w:t>
-      </w:r>
-    </w:p>
-    <w:p>
-      <w:pPr>
-        <w:pStyle w:val="ListParagraph"/>
-        <w:numPr>
-          <w:ilvl w:val="0"/>
-          <w:numId w:val="13"/>
-        </w:numPr>
-        <w:spacing w:before="100" w:beforeAutospacing="1" w:after="100" w:afterAutospacing="1" w:line="480" w:lineRule="auto"/>
-        <w:jc w:val="both"/>
-        <w:outlineLvl w:val="3"/>
-        <w:rPr>
-          <w:rFonts w:ascii="Times New Roman" w:eastAsia="Times New Roman" w:hAnsi="Times New Roman" w:cs="Times New Roman"/>
-          <w:bCs/>
-          <w:sz w:val="24"/>
-          <w:szCs w:val="24"/>
-        </w:rPr>
-      </w:pPr>
-      <w:r>
-        <w:rPr>
-          <w:rFonts w:ascii="Times New Roman" w:eastAsia="Times New Roman" w:hAnsi="Times New Roman" w:cs="Times New Roman"/>
-          <w:b/>
-          <w:bCs/>
-          <w:sz w:val="24"/>
-          <w:szCs w:val="24"/>
-        </w:rPr>
-        <w:t>JavaScript (ES6):</w:t>
-      </w:r>
-      <w:r>
-        <w:rPr>
-          <w:rFonts w:ascii="Times New Roman" w:eastAsia="Times New Roman" w:hAnsi="Times New Roman" w:cs="Times New Roman"/>
-          <w:bCs/>
-          <w:sz w:val="24"/>
-          <w:szCs w:val="24"/>
-        </w:rPr>
-        <w:t xml:space="preserve"> For handling the game logic — card flipping, matching, score tracking, and game resets.</w:t>
-      </w:r>
-      <w:r>
-        <w:rPr>
-          <w:rFonts w:ascii="Times New Roman" w:eastAsia="Times New Roman" w:hAnsi="Times New Roman" w:cs="Times New Roman"/>
-          <w:bCs/>
-          <w:sz w:val="24"/>
-          <w:szCs w:val="24"/>
-        </w:rPr>
-        <w:t xml:space="preserve"> </w:t>
-      </w:r>
-    </w:p>
-    <w:p>
-      <w:pPr>
-        <w:spacing w:before="100" w:beforeAutospacing="1" w:after="100" w:afterAutospacing="1" w:line="240" w:lineRule="auto"/>
-        <w:outlineLvl w:val="3"/>
-        <w:rPr>
-          <w:rFonts w:ascii="Times New Roman" w:eastAsia="Times New Roman" w:hAnsi="Times New Roman" w:cs="Times New Roman"/>
-          <w:b/>
-          <w:bCs/>
-          <w:sz w:val="24"/>
-          <w:szCs w:val="24"/>
-        </w:rPr>
-      </w:pPr>
-      <w:r>
-        <w:rPr>
-          <w:rFonts w:ascii="Times New Roman" w:eastAsia="Times New Roman" w:hAnsi="Times New Roman" w:cs="Times New Roman"/>
-          <w:b/>
-          <w:bCs/>
-          <w:sz w:val="24"/>
-          <w:szCs w:val="24"/>
-        </w:rPr>
-        <w:t>Game Logic:</w:t>
-      </w:r>
-    </w:p>
-    <w:p>
-      <w:pPr>
-        <w:pStyle w:val="ListParagraph"/>
-        <w:numPr>
-          <w:ilvl w:val="0"/>
-          <w:numId w:val="12"/>
-        </w:numPr>
-        <w:spacing w:after="100" w:afterAutospacing="1" w:line="480" w:lineRule="auto"/>
-        <w:jc w:val="both"/>
-        <w:outlineLvl w:val="3"/>
-        <w:rPr>
-          <w:rFonts w:ascii="Times New Roman" w:eastAsia="Times New Roman" w:hAnsi="Times New Roman" w:cs="Times New Roman"/>
-          <w:bCs/>
-          <w:sz w:val="24"/>
-          <w:szCs w:val="24"/>
-        </w:rPr>
-      </w:pPr>
-      <w:r>
-        <w:rPr>
-          <w:rFonts w:ascii="Times New Roman" w:eastAsia="Times New Roman" w:hAnsi="Times New Roman" w:cs="Times New Roman"/>
-          <w:b/>
-          <w:bCs/>
-          <w:sz w:val="24"/>
-          <w:szCs w:val="24"/>
-        </w:rPr>
-        <w:t>Card Setup:</w:t>
-      </w:r>
-      <w:r>
-        <w:rPr>
-          <w:rFonts w:ascii="Times New Roman" w:eastAsia="Times New Roman" w:hAnsi="Times New Roman" w:cs="Times New Roman"/>
-          <w:bCs/>
-          <w:sz w:val="24"/>
-          <w:szCs w:val="24"/>
-        </w:rPr>
-        <w:t xml:space="preserve"> A shuffled deck is generated with pairs of images or symbols.</w:t>
-      </w:r>
-    </w:p>
-    <w:p>
-      <w:pPr>
-        <w:pStyle w:val="ListParagraph"/>
-        <w:numPr>
-          <w:ilvl w:val="0"/>
-          <w:numId w:val="12"/>
-        </w:numPr>
-        <w:spacing w:after="100" w:afterAutospacing="1" w:line="480" w:lineRule="auto"/>
-        <w:jc w:val="both"/>
-        <w:outlineLvl w:val="3"/>
-        <w:rPr>
-          <w:rFonts w:ascii="Times New Roman" w:eastAsia="Times New Roman" w:hAnsi="Times New Roman" w:cs="Times New Roman"/>
-          <w:bCs/>
-          <w:sz w:val="24"/>
-          <w:szCs w:val="24"/>
-        </w:rPr>
-      </w:pPr>
-      <w:r>
-        <w:rPr>
-          <w:rFonts w:ascii="Times New Roman" w:eastAsia="Times New Roman" w:hAnsi="Times New Roman" w:cs="Times New Roman"/>
-          <w:b/>
-          <w:bCs/>
-          <w:sz w:val="24"/>
-          <w:szCs w:val="24"/>
-        </w:rPr>
-        <w:t>Flip Animation:</w:t>
-      </w:r>
-      <w:r>
-        <w:rPr>
-          <w:rFonts w:ascii="Times New Roman" w:eastAsia="Times New Roman" w:hAnsi="Times New Roman" w:cs="Times New Roman"/>
-          <w:bCs/>
-          <w:sz w:val="24"/>
-          <w:szCs w:val="24"/>
-        </w:rPr>
-        <w:t xml:space="preserve"> Smooth animations for flipping cards using CSS transitions.</w:t>
-      </w:r>
-    </w:p>
-    <w:p>
-      <w:pPr>
-        <w:pStyle w:val="ListParagraph"/>
-        <w:numPr>
-          <w:ilvl w:val="0"/>
-          <w:numId w:val="12"/>
-        </w:numPr>
-        <w:spacing w:after="100" w:afterAutospacing="1" w:line="480" w:lineRule="auto"/>
-        <w:jc w:val="both"/>
-        <w:outlineLvl w:val="3"/>
-        <w:rPr>
-          <w:rFonts w:ascii="Times New Roman" w:eastAsia="Times New Roman" w:hAnsi="Times New Roman" w:cs="Times New Roman"/>
-          <w:bCs/>
-          <w:sz w:val="24"/>
-          <w:szCs w:val="24"/>
-        </w:rPr>
-      </w:pPr>
-      <w:r>
-        <w:rPr>
-          <w:rFonts w:ascii="Times New Roman" w:eastAsia="Times New Roman" w:hAnsi="Times New Roman" w:cs="Times New Roman"/>
-          <w:b/>
-          <w:bCs/>
-          <w:sz w:val="24"/>
-          <w:szCs w:val="24"/>
-        </w:rPr>
-        <w:t>Match Checking:</w:t>
-      </w:r>
-      <w:r>
-        <w:rPr>
-          <w:rFonts w:ascii="Times New Roman" w:eastAsia="Times New Roman" w:hAnsi="Times New Roman" w:cs="Times New Roman"/>
-          <w:bCs/>
-          <w:sz w:val="24"/>
-          <w:szCs w:val="24"/>
-        </w:rPr>
-        <w:t xml:space="preserve"> Compare two selected cards and manage state accordingly.</w:t>
-      </w:r>
-    </w:p>
-    <w:p>
-      <w:pPr>
-        <w:pStyle w:val="ListParagraph"/>
-        <w:numPr>
-          <w:ilvl w:val="0"/>
-          <w:numId w:val="12"/>
-        </w:numPr>
-        <w:spacing w:after="100" w:afterAutospacing="1" w:line="480" w:lineRule="auto"/>
-        <w:jc w:val="both"/>
-        <w:outlineLvl w:val="3"/>
-        <w:rPr>
-          <w:rFonts w:ascii="Times New Roman" w:eastAsia="Times New Roman" w:hAnsi="Times New Roman" w:cs="Times New Roman"/>
-          <w:bCs/>
-          <w:sz w:val="24"/>
-          <w:szCs w:val="24"/>
-        </w:rPr>
-      </w:pPr>
-      <w:r>
-        <w:rPr>
-          <w:rFonts w:ascii="Times New Roman" w:eastAsia="Times New Roman" w:hAnsi="Times New Roman" w:cs="Times New Roman"/>
-          <w:b/>
-          <w:bCs/>
-          <w:sz w:val="24"/>
-          <w:szCs w:val="24"/>
-        </w:rPr>
-        <w:t>Timer &amp; Counter:</w:t>
-      </w:r>
-      <w:r>
-        <w:rPr>
-          <w:rFonts w:ascii="Times New Roman" w:eastAsia="Times New Roman" w:hAnsi="Times New Roman" w:cs="Times New Roman"/>
-          <w:bCs/>
-          <w:sz w:val="24"/>
-          <w:szCs w:val="24"/>
-        </w:rPr>
-        <w:t xml:space="preserve"> Track player performance with a dynamic timer and move count.</w:t>
-      </w:r>
-    </w:p>
-    <w:p>
-      <w:pPr>
-        <w:spacing w:before="100" w:beforeAutospacing="1" w:after="100" w:afterAutospacing="1" w:line="240" w:lineRule="auto"/>
-        <w:outlineLvl w:val="3"/>
-        <w:rPr>
-          <w:rFonts w:ascii="Times New Roman" w:eastAsia="Times New Roman" w:hAnsi="Times New Roman" w:cs="Times New Roman"/>
-          <w:b/>
-          <w:bCs/>
-          <w:sz w:val="24"/>
-          <w:szCs w:val="24"/>
-        </w:rPr>
-      </w:pPr>
-      <w:r>
-        <w:rPr>
-          <w:rFonts w:ascii="Times New Roman" w:eastAsia="Times New Roman" w:hAnsi="Times New Roman" w:cs="Times New Roman"/>
-          <w:b/>
-          <w:bCs/>
-          <w:sz w:val="24"/>
-          <w:szCs w:val="24"/>
-        </w:rPr>
-        <w:t>UI Elements:</w:t>
-      </w:r>
-    </w:p>
-    <w:p>
-      <w:pPr>
-        <w:pStyle w:val="ListParagraph"/>
-        <w:numPr>
-          <w:ilvl w:val="0"/>
-          <w:numId w:val="11"/>
-        </w:numPr>
-        <w:spacing w:after="0" w:line="240" w:lineRule="auto"/>
-        <w:jc w:val="both"/>
-        <w:rPr>
-          <w:rFonts w:ascii="Times New Roman" w:eastAsia="Times New Roman" w:hAnsi="Times New Roman" w:cs="Times New Roman"/>
-          <w:bCs/>
-          <w:sz w:val="24"/>
-          <w:szCs w:val="24"/>
-        </w:rPr>
-      </w:pPr>
-      <w:r>
-        <w:rPr>
-          <w:rFonts w:ascii="Times New Roman" w:eastAsia="Times New Roman" w:hAnsi="Times New Roman" w:cs="Times New Roman"/>
-          <w:b/>
-          <w:bCs/>
-          <w:sz w:val="24"/>
-          <w:szCs w:val="24"/>
-        </w:rPr>
-        <w:t>Card Grid:</w:t>
-      </w:r>
-      <w:r>
-        <w:rPr>
-          <w:rFonts w:ascii="Times New Roman" w:eastAsia="Times New Roman" w:hAnsi="Times New Roman" w:cs="Times New Roman"/>
-          <w:bCs/>
-          <w:sz w:val="24"/>
-          <w:szCs w:val="24"/>
-        </w:rPr>
-        <w:t xml:space="preserve"> Display of shuffled cards.</w:t>
-      </w:r>
-    </w:p>
-    <w:p>
-      <w:pPr>
-        <w:spacing w:after="0" w:line="240" w:lineRule="auto"/>
-        <w:jc w:val="both"/>
-        <w:rPr>
-          <w:rFonts w:ascii="Times New Roman" w:eastAsia="Times New Roman" w:hAnsi="Times New Roman" w:cs="Times New Roman"/>
-          <w:bCs/>
-          <w:sz w:val="24"/>
-          <w:szCs w:val="24"/>
-        </w:rPr>
-      </w:pPr>
-    </w:p>
-    <w:p>
-      <w:pPr>
-        <w:pStyle w:val="ListParagraph"/>
-        <w:numPr>
-          <w:ilvl w:val="0"/>
-          <w:numId w:val="11"/>
-        </w:numPr>
-        <w:spacing w:after="0" w:line="240" w:lineRule="auto"/>
-        <w:jc w:val="both"/>
-        <w:rPr>
-          <w:rFonts w:ascii="Times New Roman" w:eastAsia="Times New Roman" w:hAnsi="Times New Roman" w:cs="Times New Roman"/>
-          <w:bCs/>
-          <w:sz w:val="24"/>
-          <w:szCs w:val="24"/>
-        </w:rPr>
-      </w:pPr>
-      <w:r>
-        <w:rPr>
-          <w:rFonts w:ascii="Times New Roman" w:eastAsia="Times New Roman" w:hAnsi="Times New Roman" w:cs="Times New Roman"/>
-          <w:b/>
-          <w:bCs/>
-          <w:sz w:val="24"/>
-          <w:szCs w:val="24"/>
-        </w:rPr>
-        <w:t>Move Counter:</w:t>
-      </w:r>
-      <w:r>
-        <w:rPr>
-          <w:rFonts w:ascii="Times New Roman" w:eastAsia="Times New Roman" w:hAnsi="Times New Roman" w:cs="Times New Roman"/>
-          <w:bCs/>
-          <w:sz w:val="24"/>
-          <w:szCs w:val="24"/>
-        </w:rPr>
-        <w:t xml:space="preserve"> Shows how many attempts have been made.</w:t>
-      </w:r>
-    </w:p>
-    <w:p>
-      <w:pPr>
-        <w:spacing w:after="0" w:line="240" w:lineRule="auto"/>
-        <w:jc w:val="both"/>
-        <w:rPr>
-          <w:rFonts w:ascii="Times New Roman" w:eastAsia="Times New Roman" w:hAnsi="Times New Roman" w:cs="Times New Roman"/>
-          <w:bCs/>
-          <w:sz w:val="24"/>
-          <w:szCs w:val="24"/>
-        </w:rPr>
-      </w:pPr>
-    </w:p>
-    <w:p>
-      <w:pPr>
-        <w:pStyle w:val="ListParagraph"/>
-        <w:numPr>
-          <w:ilvl w:val="0"/>
-          <w:numId w:val="11"/>
-        </w:numPr>
-        <w:spacing w:after="0" w:line="240" w:lineRule="auto"/>
-        <w:jc w:val="both"/>
-        <w:rPr>
-          <w:rFonts w:ascii="Times New Roman" w:eastAsia="Times New Roman" w:hAnsi="Times New Roman" w:cs="Times New Roman"/>
-          <w:bCs/>
-          <w:sz w:val="24"/>
-          <w:szCs w:val="24"/>
-        </w:rPr>
-      </w:pPr>
-      <w:r>
-        <w:rPr>
-          <w:rFonts w:ascii="Times New Roman" w:eastAsia="Times New Roman" w:hAnsi="Times New Roman" w:cs="Times New Roman"/>
-          <w:b/>
-          <w:bCs/>
-          <w:sz w:val="24"/>
-          <w:szCs w:val="24"/>
-        </w:rPr>
-        <w:t>Timer:</w:t>
-      </w:r>
-      <w:r>
-        <w:rPr>
-          <w:rFonts w:ascii="Times New Roman" w:eastAsia="Times New Roman" w:hAnsi="Times New Roman" w:cs="Times New Roman"/>
-          <w:bCs/>
-          <w:sz w:val="24"/>
-          <w:szCs w:val="24"/>
-        </w:rPr>
-        <w:t xml:space="preserve"> A real-time clock starts on the first move.</w:t>
-      </w:r>
-    </w:p>
-    <w:p>
-      <w:pPr>
-        <w:spacing w:after="0" w:line="240" w:lineRule="auto"/>
-        <w:jc w:val="both"/>
-        <w:rPr>
-          <w:rFonts w:ascii="Times New Roman" w:eastAsia="Times New Roman" w:hAnsi="Times New Roman" w:cs="Times New Roman"/>
-          <w:bCs/>
-          <w:sz w:val="24"/>
-          <w:szCs w:val="24"/>
-        </w:rPr>
-      </w:pPr>
-    </w:p>
-    <w:p>
-      <w:pPr>
-        <w:pStyle w:val="ListParagraph"/>
-        <w:numPr>
-          <w:ilvl w:val="0"/>
-          <w:numId w:val="11"/>
-        </w:numPr>
-        <w:spacing w:after="0" w:line="240" w:lineRule="auto"/>
-        <w:jc w:val="both"/>
-        <w:rPr>
-          <w:rFonts w:ascii="Times New Roman" w:eastAsia="Times New Roman" w:hAnsi="Times New Roman" w:cs="Times New Roman"/>
-          <w:sz w:val="24"/>
-          <w:szCs w:val="24"/>
-        </w:rPr>
-      </w:pPr>
-      <w:r>
-        <w:rPr>
-          <w:rFonts w:ascii="Times New Roman" w:eastAsia="Times New Roman" w:hAnsi="Times New Roman" w:cs="Times New Roman"/>
-          <w:b/>
-          <w:bCs/>
-          <w:sz w:val="24"/>
-          <w:szCs w:val="24"/>
-        </w:rPr>
-        <w:t>Reset Button:</w:t>
-      </w:r>
-      <w:r>
-        <w:rPr>
-          <w:rFonts w:ascii="Times New Roman" w:eastAsia="Times New Roman" w:hAnsi="Times New Roman" w:cs="Times New Roman"/>
-          <w:bCs/>
-          <w:sz w:val="24"/>
-          <w:szCs w:val="24"/>
-        </w:rPr>
-        <w:t xml:space="preserve"> Allows the user to restart the game.</w:t>
-      </w:r>
-    </w:p>
-    <w:p>
-      <w:pPr>
-        <w:spacing w:after="0" w:line="240" w:lineRule="auto"/>
-        <w:rPr>
-          <w:rFonts w:ascii="Times New Roman" w:eastAsia="Times New Roman" w:hAnsi="Times New Roman" w:cs="Times New Roman"/>
-          <w:sz w:val="24"/>
-          <w:szCs w:val="24"/>
-        </w:rPr>
-      </w:pPr>
-    </w:p>
-    <w:p>
-      <w:pPr>
-        <w:spacing w:before="100" w:beforeAutospacing="1" w:after="100" w:afterAutospacing="1" w:line="240" w:lineRule="auto"/>
-        <w:outlineLvl w:val="2"/>
-        <w:rPr>
-          <w:rFonts w:ascii="Times New Roman" w:eastAsia="Times New Roman" w:hAnsi="Times New Roman" w:cs="Times New Roman"/>
-          <w:b/>
-          <w:bCs/>
-          <w:sz w:val="27"/>
-          <w:szCs w:val="27"/>
-        </w:rPr>
-      </w:pPr>
-      <w:r>
-        <w:rPr>
-          <w:rFonts w:ascii="Times New Roman" w:eastAsia="Times New Roman" w:hAnsi="Times New Roman" w:cs="Times New Roman"/>
-          <w:b/>
-          <w:bCs/>
-          <w:sz w:val="27"/>
-          <w:szCs w:val="27"/>
-        </w:rPr>
-        <w:t>5</w:t>
-      </w:r>
-      <w:r>
-        <w:rPr>
-          <w:rFonts w:ascii="Times New Roman" w:eastAsia="Times New Roman" w:hAnsi="Times New Roman" w:cs="Times New Roman"/>
-          <w:b/>
-          <w:bCs/>
-          <w:sz w:val="27"/>
-          <w:szCs w:val="27"/>
-        </w:rPr>
-        <w:t>. Future Improvements</w:t>
-      </w:r>
-    </w:p>
-    <w:p>
-      <w:pPr>
-        <w:pStyle w:val="ListParagraph"/>
-        <w:numPr>
-          <w:ilvl w:val="0"/>
-          <w:numId w:val="10"/>
-        </w:numPr>
-        <w:spacing w:after="0" w:line="240" w:lineRule="auto"/>
-        <w:rPr>
-          <w:rFonts w:ascii="Times New Roman" w:eastAsia="Times New Roman" w:hAnsi="Times New Roman" w:cs="Times New Roman"/>
-          <w:bCs/>
-          <w:sz w:val="24"/>
-          <w:szCs w:val="24"/>
-        </w:rPr>
-      </w:pPr>
-      <w:r>
-        <w:rPr>
-          <w:rFonts w:ascii="Times New Roman" w:eastAsia="Times New Roman" w:hAnsi="Times New Roman" w:cs="Times New Roman"/>
-          <w:b/>
-          <w:bCs/>
-          <w:sz w:val="24"/>
-          <w:szCs w:val="24"/>
-        </w:rPr>
-        <w:t>Leaderboard:</w:t>
-      </w:r>
-      <w:r>
-        <w:rPr>
-          <w:rFonts w:ascii="Times New Roman" w:eastAsia="Times New Roman" w:hAnsi="Times New Roman" w:cs="Times New Roman"/>
-          <w:bCs/>
-          <w:sz w:val="24"/>
-          <w:szCs w:val="24"/>
-        </w:rPr>
-        <w:t xml:space="preserve"> Track and display high scores (lowest moves or fastest times).</w:t>
-      </w:r>
-    </w:p>
-    <w:p>
-      <w:pPr>
-        <w:spacing w:after="0" w:line="240" w:lineRule="auto"/>
-        <w:rPr>
-          <w:rFonts w:ascii="Times New Roman" w:eastAsia="Times New Roman" w:hAnsi="Times New Roman" w:cs="Times New Roman"/>
-          <w:bCs/>
-          <w:sz w:val="24"/>
-          <w:szCs w:val="24"/>
-        </w:rPr>
-      </w:pPr>
-    </w:p>
-    <w:p>
-      <w:pPr>
-        <w:pStyle w:val="ListParagraph"/>
-        <w:numPr>
-          <w:ilvl w:val="0"/>
-          <w:numId w:val="10"/>
-        </w:numPr>
-        <w:spacing w:after="0" w:line="240" w:lineRule="auto"/>
-        <w:rPr>
-          <w:rFonts w:ascii="Times New Roman" w:eastAsia="Times New Roman" w:hAnsi="Times New Roman" w:cs="Times New Roman"/>
-          <w:bCs/>
-          <w:sz w:val="24"/>
-          <w:szCs w:val="24"/>
-        </w:rPr>
-      </w:pPr>
-      <w:r>
-        <w:rPr>
-          <w:rFonts w:ascii="Times New Roman" w:eastAsia="Times New Roman" w:hAnsi="Times New Roman" w:cs="Times New Roman"/>
-          <w:b/>
-          <w:bCs/>
-          <w:sz w:val="24"/>
-          <w:szCs w:val="24"/>
-        </w:rPr>
-        <w:t>Themes:</w:t>
-      </w:r>
-      <w:r>
-        <w:rPr>
-          <w:rFonts w:ascii="Times New Roman" w:eastAsia="Times New Roman" w:hAnsi="Times New Roman" w:cs="Times New Roman"/>
-          <w:bCs/>
-          <w:sz w:val="24"/>
-          <w:szCs w:val="24"/>
-        </w:rPr>
-        <w:t xml:space="preserve"> Add customizable themes (animals, numbers, </w:t>
-      </w:r>
-      <w:r>
-        <w:rPr>
-          <w:rFonts w:ascii="Times New Roman" w:eastAsia="Times New Roman" w:hAnsi="Times New Roman" w:cs="Times New Roman"/>
-          <w:bCs/>
-          <w:sz w:val="24"/>
-          <w:szCs w:val="24"/>
-        </w:rPr>
-        <w:t>emoji’s</w:t>
-      </w:r>
-      <w:r>
-        <w:rPr>
-          <w:rFonts w:ascii="Times New Roman" w:eastAsia="Times New Roman" w:hAnsi="Times New Roman" w:cs="Times New Roman"/>
-          <w:bCs/>
-          <w:sz w:val="24"/>
-          <w:szCs w:val="24"/>
-        </w:rPr>
-        <w:t>, flags, etc.).</w:t>
-      </w:r>
-    </w:p>
-    <w:p>
-      <w:pPr>
-        <w:spacing w:after="0" w:line="240" w:lineRule="auto"/>
-        <w:rPr>
-          <w:rFonts w:ascii="Times New Roman" w:eastAsia="Times New Roman" w:hAnsi="Times New Roman" w:cs="Times New Roman"/>
-          <w:bCs/>
-          <w:sz w:val="24"/>
-          <w:szCs w:val="24"/>
-        </w:rPr>
-      </w:pPr>
-    </w:p>
-    <w:p>
-      <w:pPr>
-        <w:pStyle w:val="ListParagraph"/>
-        <w:numPr>
-          <w:ilvl w:val="0"/>
-          <w:numId w:val="10"/>
-        </w:numPr>
-        <w:spacing w:after="0" w:line="240" w:lineRule="auto"/>
-        <w:rPr>
-          <w:rFonts w:ascii="Times New Roman" w:eastAsia="Times New Roman" w:hAnsi="Times New Roman" w:cs="Times New Roman"/>
-          <w:bCs/>
-          <w:sz w:val="24"/>
-          <w:szCs w:val="24"/>
-        </w:rPr>
-      </w:pPr>
-      <w:r>
-        <w:rPr>
-          <w:rFonts w:ascii="Times New Roman" w:eastAsia="Times New Roman" w:hAnsi="Times New Roman" w:cs="Times New Roman"/>
-          <w:b/>
-          <w:bCs/>
-          <w:sz w:val="24"/>
-          <w:szCs w:val="24"/>
-        </w:rPr>
-        <w:t>Difficulty Levels:</w:t>
-      </w:r>
-      <w:r>
-        <w:rPr>
-          <w:rFonts w:ascii="Times New Roman" w:eastAsia="Times New Roman" w:hAnsi="Times New Roman" w:cs="Times New Roman"/>
-          <w:bCs/>
-          <w:sz w:val="24"/>
-          <w:szCs w:val="24"/>
-        </w:rPr>
-        <w:t xml:space="preserve"> Varying grid sizes for easy, medium, and hard modes.</w:t>
-      </w:r>
-    </w:p>
-    <w:p>
-      <w:pPr>
-        <w:spacing w:after="0" w:line="240" w:lineRule="auto"/>
-        <w:rPr>
-          <w:rFonts w:ascii="Times New Roman" w:eastAsia="Times New Roman" w:hAnsi="Times New Roman" w:cs="Times New Roman"/>
-          <w:bCs/>
-          <w:sz w:val="24"/>
-          <w:szCs w:val="24"/>
-        </w:rPr>
-      </w:pPr>
-    </w:p>
-    <w:p>
-      <w:pPr>
-        <w:pStyle w:val="ListParagraph"/>
-        <w:numPr>
-          <w:ilvl w:val="0"/>
-          <w:numId w:val="10"/>
-        </w:numPr>
-        <w:spacing w:after="0" w:line="240" w:lineRule="auto"/>
-        <w:rPr>
-          <w:rFonts w:ascii="Times New Roman" w:eastAsia="Times New Roman" w:hAnsi="Times New Roman" w:cs="Times New Roman"/>
-          <w:bCs/>
-          <w:sz w:val="24"/>
-          <w:szCs w:val="24"/>
-        </w:rPr>
-      </w:pPr>
-      <w:r>
-        <w:rPr>
-          <w:rFonts w:ascii="Times New Roman" w:eastAsia="Times New Roman" w:hAnsi="Times New Roman" w:cs="Times New Roman"/>
-          <w:b/>
-          <w:bCs/>
-          <w:sz w:val="24"/>
-          <w:szCs w:val="24"/>
-        </w:rPr>
-        <w:t>Audio Effects:</w:t>
-      </w:r>
-      <w:r>
-        <w:rPr>
-          <w:rFonts w:ascii="Times New Roman" w:eastAsia="Times New Roman" w:hAnsi="Times New Roman" w:cs="Times New Roman"/>
-          <w:bCs/>
-          <w:sz w:val="24"/>
-          <w:szCs w:val="24"/>
-        </w:rPr>
-        <w:t xml:space="preserve"> Sounds for flipping cards, successful matches, and game completion.</w:t>
-      </w:r>
-    </w:p>
-    <w:p>
-      <w:pPr>
-        <w:spacing w:after="0" w:line="240" w:lineRule="auto"/>
-        <w:rPr>
-          <w:rFonts w:ascii="Times New Roman" w:eastAsia="Times New Roman" w:hAnsi="Times New Roman" w:cs="Times New Roman"/>
-          <w:bCs/>
-          <w:sz w:val="24"/>
-          <w:szCs w:val="24"/>
-        </w:rPr>
-      </w:pPr>
-    </w:p>
-    <w:p>
-      <w:pPr>
-        <w:pStyle w:val="ListParagraph"/>
-        <w:numPr>
-          <w:ilvl w:val="0"/>
-          <w:numId w:val="10"/>
-        </w:numPr>
-        <w:spacing w:after="0" w:line="240" w:lineRule="auto"/>
-        <w:rPr>
-          <w:rFonts w:ascii="Times New Roman" w:eastAsia="Times New Roman" w:hAnsi="Times New Roman" w:cs="Times New Roman"/>
-          <w:bCs/>
-          <w:sz w:val="24"/>
-          <w:szCs w:val="24"/>
-        </w:rPr>
-      </w:pPr>
-      <w:r>
-        <w:rPr>
-          <w:rFonts w:ascii="Times New Roman" w:eastAsia="Times New Roman" w:hAnsi="Times New Roman" w:cs="Times New Roman"/>
-          <w:b/>
-          <w:bCs/>
-          <w:sz w:val="24"/>
-          <w:szCs w:val="24"/>
-        </w:rPr>
-        <w:t>Multiplayer Mode:</w:t>
-      </w:r>
-      <w:r>
-        <w:rPr>
-          <w:rFonts w:ascii="Times New Roman" w:eastAsia="Times New Roman" w:hAnsi="Times New Roman" w:cs="Times New Roman"/>
-          <w:bCs/>
-          <w:sz w:val="24"/>
-          <w:szCs w:val="24"/>
-        </w:rPr>
-        <w:t xml:space="preserve"> Allow turn-based gameplay between two players.</w:t>
-      </w:r>
-    </w:p>
-    <w:p>
-      <w:pPr>
-        <w:pStyle w:val="ListParagraph"/>
-        <w:rPr>
-          <w:rFonts w:ascii="Times New Roman" w:eastAsia="Times New Roman" w:hAnsi="Times New Roman" w:cs="Times New Roman"/>
-          <w:bCs/>
-          <w:sz w:val="24"/>
-          <w:szCs w:val="24"/>
-        </w:rPr>
-      </w:pPr>
-    </w:p>
-    <w:p>
-      <w:pPr>
-        <w:pStyle w:val="ListParagraph"/>
-        <w:spacing w:after="0" w:line="240" w:lineRule="auto"/>
-        <w:rPr>
-          <w:rFonts w:ascii="Times New Roman" w:eastAsia="Times New Roman" w:hAnsi="Times New Roman" w:cs="Times New Roman"/>
-          <w:bCs/>
-          <w:sz w:val="24"/>
-          <w:szCs w:val="24"/>
-        </w:rPr>
-      </w:pPr>
-    </w:p>
-    <w:p>
-      <w:pPr>
-        <w:spacing w:after="0" w:line="240" w:lineRule="auto"/>
-        <w:rPr>
-          <w:rFonts w:ascii="Times New Roman" w:eastAsia="Times New Roman" w:hAnsi="Times New Roman" w:cs="Times New Roman"/>
-          <w:sz w:val="24"/>
-          <w:szCs w:val="24"/>
-        </w:rPr>
-      </w:pPr>
-    </w:p>
-    <w:p>
-      <w:pPr>
-        <w:spacing w:before="100" w:beforeAutospacing="1" w:after="100" w:afterAutospacing="1" w:line="240" w:lineRule="auto"/>
-        <w:outlineLvl w:val="2"/>
-        <w:rPr>
-          <w:rFonts w:ascii="Times New Roman" w:eastAsia="Times New Roman" w:hAnsi="Times New Roman" w:cs="Times New Roman"/>
-          <w:b/>
-          <w:bCs/>
-          <w:sz w:val="27"/>
-          <w:szCs w:val="27"/>
-        </w:rPr>
-      </w:pPr>
-      <w:r>
-        <w:rPr>
-          <w:rFonts w:ascii="Times New Roman" w:eastAsia="Times New Roman" w:hAnsi="Times New Roman" w:cs="Times New Roman"/>
-          <w:b/>
-          <w:bCs/>
-          <w:sz w:val="27"/>
-          <w:szCs w:val="27"/>
-        </w:rPr>
-        <w:t>6</w:t>
-      </w:r>
-      <w:r>
-        <w:rPr>
-          <w:rFonts w:ascii="Times New Roman" w:eastAsia="Times New Roman" w:hAnsi="Times New Roman" w:cs="Times New Roman"/>
-          <w:b/>
-          <w:bCs/>
-          <w:sz w:val="27"/>
-          <w:szCs w:val="27"/>
-        </w:rPr>
-        <w:t>. Conclusion</w:t>
+        <w:t>6. Conclusion</w:t>
       </w:r>
     </w:p>
     <w:p>
@@ -2086,18 +2018,22 @@
         <w:spacing w:before="100" w:beforeAutospacing="1" w:after="100" w:afterAutospacing="1" w:line="240" w:lineRule="auto"/>
         <w:jc w:val="both"/>
         <w:rPr>
-          <w:rFonts w:ascii="Times New Roman" w:eastAsia="Times New Roman" w:hAnsi="Times New Roman" w:cs="Times New Roman"/>
-          <w:sz w:val="24"/>
-          <w:szCs w:val="24"/>
-        </w:rPr>
-      </w:pPr>
-      <w:r>
-        <w:rPr>
-          <w:rFonts w:ascii="Times New Roman" w:eastAsia="Times New Roman" w:hAnsi="Times New Roman" w:cs="Times New Roman"/>
-          <w:sz w:val="24"/>
-          <w:szCs w:val="24"/>
-        </w:rPr>
-        <w:t>The Memory Card Game is a timeless and mentally engaging game that provides both entertainment and cognitive training. Developed using HTML, CSS, and JavaScript, this project offers a smooth, responsive, and enjoyable user experience. It not only demonstrates front-end development skills but also provides a foundation for future improvements and more advanced game features.</w:t>
+          <w:rFonts w:ascii="Times New Roman" w:hAnsi="Times New Roman" w:cs="Times New Roman"/>
+          <w:color w:val="000000" w:themeColor="text1"/>
+          <w:sz w:val="28"/>
+          <w:szCs w:val="28"/>
+          <w:shd w:val="clear" w:color="auto" w:fill="FFFFFF"/>
+        </w:rPr>
+      </w:pPr>
+      <w:r>
+        <w:rPr>
+          <w:rFonts w:ascii="Times New Roman" w:hAnsi="Times New Roman" w:cs="Times New Roman"/>
+          <w:color w:val="000000" w:themeColor="text1"/>
+          <w:sz w:val="28"/>
+          <w:szCs w:val="28"/>
+          <w:shd w:val="clear" w:color="auto" w:fill="FFFFFF"/>
+        </w:rPr>
+        <w:t>This Memory Card Game demonstrates core front-end development skills with HTML, CSS, and JavaScript. It provides a responsive, interactive experience that challenges memory and focus. The project serves as a foundation for future enhancements, such as advanced scoring systems or multiplayer functionality.</w:t>
       </w:r>
     </w:p>
     <w:p>
@@ -2106,20 +2042,30 @@
         <w:jc w:val="both"/>
         <w:rPr>
           <w:rFonts w:ascii="Times New Roman" w:eastAsia="Times New Roman" w:hAnsi="Times New Roman" w:cs="Times New Roman"/>
-          <w:sz w:val="24"/>
-          <w:szCs w:val="24"/>
-        </w:rPr>
-      </w:pPr>
-      <w:r>
-        <w:rPr>
-          <w:rFonts w:ascii="Times New Roman" w:eastAsia="Times New Roman" w:hAnsi="Times New Roman" w:cs="Times New Roman"/>
-          <w:sz w:val="24"/>
-          <w:szCs w:val="24"/>
+          <w:color w:val="000000" w:themeColor="text1"/>
+          <w:sz w:val="28"/>
+          <w:szCs w:val="28"/>
+        </w:rPr>
+      </w:pPr>
+      <w:r>
+        <w:rPr>
+          <w:rFonts w:ascii="Times New Roman" w:eastAsia="Times New Roman" w:hAnsi="Times New Roman" w:cs="Times New Roman"/>
+          <w:color w:val="000000" w:themeColor="text1"/>
+          <w:sz w:val="28"/>
+          <w:szCs w:val="28"/>
         </w:rPr>
         <w:t>This project will be fully responsive, ensuring accessibility for a wide range of devices. Furthermore, additional features and improvements can be added over time, making the game more enjoyable and competitive for users.</w:t>
       </w:r>
     </w:p>
-    <w:p/>
+    <w:p>
+      <w:pPr>
+        <w:jc w:val="both"/>
+        <w:rPr>
+          <w:rFonts w:ascii="Times New Roman" w:hAnsi="Times New Roman" w:cs="Times New Roman"/>
+          <w:color w:val="000000" w:themeColor="text1"/>
+        </w:rPr>
+      </w:pPr>
+    </w:p>
     <w:sectPr>
       <w:headerReference w:type="default" r:id="rId7"/>
       <w:footerReference w:type="default" r:id="rId8"/>
@@ -2170,6 +2116,7 @@
         <w:docPartUnique/>
       </w:docPartObj>
     </w:sdtPr>
+    <w:sdtEndPr/>
     <w:sdtContent>
       <w:sdt>
         <w:sdtPr>
@@ -2179,6 +2126,7 @@
             <w:docPartUnique/>
           </w:docPartObj>
         </w:sdtPr>
+        <w:sdtEndPr/>
         <w:sdtContent>
           <w:p>
             <w:pPr>
@@ -2219,7 +2167,7 @@
                 <w:bCs/>
                 <w:noProof/>
               </w:rPr>
-              <w:t>4</w:t>
+              <w:t>3</w:t>
             </w:r>
             <w:r>
               <w:rPr>
@@ -2474,7 +2422,7 @@
             </wp:anchor>
           </w:drawing>
         </mc:Choice>
-        <mc:Fallback xmlns:w16se="http://schemas.microsoft.com/office/word/2015/wordml/symex" xmlns:w16sdtfl="http://schemas.microsoft.com/office/word/2024/wordml/sdtformatlock" xmlns:w16sdtdh="http://schemas.microsoft.com/office/word/2020/wordml/sdtdatahash" xmlns:w16du="http://schemas.microsoft.com/office/word/2023/wordml/word16du" xmlns:w16="http://schemas.microsoft.com/office/word/2018/wordml" xmlns:w16cid="http://schemas.microsoft.com/office/word/2016/wordml/cid" xmlns:w16cex="http://schemas.microsoft.com/office/word/2018/wordml/cex" xmlns:oel="http://schemas.microsoft.com/office/2019/extlst" xmlns:am3d="http://schemas.microsoft.com/office/drawing/2017/model3d" xmlns:aink="http://schemas.microsoft.com/office/drawing/2016/ink" xmlns:cx8="http://schemas.microsoft.com/office/drawing/2016/5/14/chartex" xmlns:cx7="http://schemas.microsoft.com/office/drawing/2016/5/13/chartex" xmlns:cx6="http://schemas.microsoft.com/office/drawing/2016/5/12/chartex" xmlns:cx5="http://schemas.microsoft.com/office/drawing/2016/5/11/chartex" xmlns:cx4="http://schemas.microsoft.com/office/drawing/2016/5/10/chartex" xmlns:cx3="http://schemas.microsoft.com/office/drawing/2016/5/9/chartex" xmlns:cx2="http://schemas.microsoft.com/office/drawing/2015/10/21/chartex" xmlns:cx1="http://schemas.microsoft.com/office/drawing/2015/9/8/chartex" xmlns:cx="http://schemas.microsoft.com/office/drawing/2014/chartex">
+        <mc:Fallback xmlns:cx="http://schemas.microsoft.com/office/drawing/2014/chartex" xmlns:cx1="http://schemas.microsoft.com/office/drawing/2015/9/8/chartex" xmlns:cx2="http://schemas.microsoft.com/office/drawing/2015/10/21/chartex" xmlns:cx3="http://schemas.microsoft.com/office/drawing/2016/5/9/chartex" xmlns:cx4="http://schemas.microsoft.com/office/drawing/2016/5/10/chartex" xmlns:cx5="http://schemas.microsoft.com/office/drawing/2016/5/11/chartex" xmlns:cx6="http://schemas.microsoft.com/office/drawing/2016/5/12/chartex" xmlns:cx7="http://schemas.microsoft.com/office/drawing/2016/5/13/chartex" xmlns:cx8="http://schemas.microsoft.com/office/drawing/2016/5/14/chartex" xmlns:aink="http://schemas.microsoft.com/office/drawing/2016/ink" xmlns:am3d="http://schemas.microsoft.com/office/drawing/2017/model3d" xmlns:oel="http://schemas.microsoft.com/office/2019/extlst" xmlns:w16cex="http://schemas.microsoft.com/office/word/2018/wordml/cex" xmlns:w16cid="http://schemas.microsoft.com/office/word/2016/wordml/cid" xmlns:w16="http://schemas.microsoft.com/office/word/2018/wordml" xmlns:w16du="http://schemas.microsoft.com/office/word/2023/wordml/word16du" xmlns:w16sdtdh="http://schemas.microsoft.com/office/word/2020/wordml/sdtdatahash" xmlns:w16sdtfl="http://schemas.microsoft.com/office/word/2024/wordml/sdtformatlock" xmlns:w16se="http://schemas.microsoft.com/office/word/2015/wordml/symex">
           <w:pict>
             <v:shape w14:anchorId="3965B406" id="Freeform 11" o:spid="_x0000_s1026" style="position:absolute;margin-left:157.6pt;margin-top:-3.2pt;width:83.3pt;height:30.15pt;z-index:251659264;visibility:visible;mso-wrap-style:square;mso-width-percent:0;mso-height-percent:0;mso-wrap-distance-left:9pt;mso-wrap-distance-top:0;mso-wrap-distance-right:9pt;mso-wrap-distance-bottom:0;mso-position-horizontal:absolute;mso-position-horizontal-relative:text;mso-position-vertical:absolute;mso-position-vertical-relative:text;mso-width-percent:0;mso-height-percent:0;mso-width-relative:margin;mso-height-relative:margin;v-text-anchor:top" coordsize="2497939,1203387" o:gfxdata="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" path="m,l2497939,r,1203387l,1203387,,xe" stroked="f">
               <v:fill r:id="rId3" o:title="" recolor="t" rotate="t" type="frame"/>
@@ -3231,6 +3179,388 @@
     </w:lvl>
   </w:abstractNum>
   <w:abstractNum w:abstractNumId="3" w15:restartNumberingAfterBreak="0">
+    <w:nsid w:val="1DD94D09"/>
+    <w:multiLevelType w:val="multilevel"/>
+    <w:tmpl w:val="0BA635EA"/>
+    <w:lvl w:ilvl="0">
+      <w:start w:val="1"/>
+      <w:numFmt w:val="decimal"/>
+      <w:lvlText w:val="%1."/>
+      <w:lvlJc w:val="left"/>
+      <w:pPr>
+        <w:tabs>
+          <w:tab w:val="num" w:pos="1080"/>
+        </w:tabs>
+        <w:ind w:left="1080" w:hanging="360"/>
+      </w:pPr>
+    </w:lvl>
+    <w:lvl w:ilvl="1" w:tentative="1">
+      <w:start w:val="1"/>
+      <w:numFmt w:val="decimal"/>
+      <w:lvlText w:val="%2."/>
+      <w:lvlJc w:val="left"/>
+      <w:pPr>
+        <w:tabs>
+          <w:tab w:val="num" w:pos="1800"/>
+        </w:tabs>
+        <w:ind w:left="1800" w:hanging="360"/>
+      </w:pPr>
+    </w:lvl>
+    <w:lvl w:ilvl="2" w:tentative="1">
+      <w:start w:val="1"/>
+      <w:numFmt w:val="decimal"/>
+      <w:lvlText w:val="%3."/>
+      <w:lvlJc w:val="left"/>
+      <w:pPr>
+        <w:tabs>
+          <w:tab w:val="num" w:pos="2520"/>
+        </w:tabs>
+        <w:ind w:left="2520" w:hanging="360"/>
+      </w:pPr>
+    </w:lvl>
+    <w:lvl w:ilvl="3" w:tentative="1">
+      <w:start w:val="1"/>
+      <w:numFmt w:val="decimal"/>
+      <w:lvlText w:val="%4."/>
+      <w:lvlJc w:val="left"/>
+      <w:pPr>
+        <w:tabs>
+          <w:tab w:val="num" w:pos="3240"/>
+        </w:tabs>
+        <w:ind w:left="3240" w:hanging="360"/>
+      </w:pPr>
+    </w:lvl>
+    <w:lvl w:ilvl="4" w:tentative="1">
+      <w:start w:val="1"/>
+      <w:numFmt w:val="decimal"/>
+      <w:lvlText w:val="%5."/>
+      <w:lvlJc w:val="left"/>
+      <w:pPr>
+        <w:tabs>
+          <w:tab w:val="num" w:pos="3960"/>
+        </w:tabs>
+        <w:ind w:left="3960" w:hanging="360"/>
+      </w:pPr>
+    </w:lvl>
+    <w:lvl w:ilvl="5" w:tentative="1">
+      <w:start w:val="1"/>
+      <w:numFmt w:val="decimal"/>
+      <w:lvlText w:val="%6."/>
+      <w:lvlJc w:val="left"/>
+      <w:pPr>
+        <w:tabs>
+          <w:tab w:val="num" w:pos="4680"/>
+        </w:tabs>
+        <w:ind w:left="4680" w:hanging="360"/>
+      </w:pPr>
+    </w:lvl>
+    <w:lvl w:ilvl="6" w:tentative="1">
+      <w:start w:val="1"/>
+      <w:numFmt w:val="decimal"/>
+      <w:lvlText w:val="%7."/>
+      <w:lvlJc w:val="left"/>
+      <w:pPr>
+        <w:tabs>
+          <w:tab w:val="num" w:pos="5400"/>
+        </w:tabs>
+        <w:ind w:left="5400" w:hanging="360"/>
+      </w:pPr>
+    </w:lvl>
+    <w:lvl w:ilvl="7" w:tentative="1">
+      <w:start w:val="1"/>
+      <w:numFmt w:val="decimal"/>
+      <w:lvlText w:val="%8."/>
+      <w:lvlJc w:val="left"/>
+      <w:pPr>
+        <w:tabs>
+          <w:tab w:val="num" w:pos="6120"/>
+        </w:tabs>
+        <w:ind w:left="6120" w:hanging="360"/>
+      </w:pPr>
+    </w:lvl>
+    <w:lvl w:ilvl="8" w:tentative="1">
+      <w:start w:val="1"/>
+      <w:numFmt w:val="decimal"/>
+      <w:lvlText w:val="%9."/>
+      <w:lvlJc w:val="left"/>
+      <w:pPr>
+        <w:tabs>
+          <w:tab w:val="num" w:pos="6840"/>
+        </w:tabs>
+        <w:ind w:left="6840" w:hanging="360"/>
+      </w:pPr>
+    </w:lvl>
+  </w:abstractNum>
+  <w:abstractNum w:abstractNumId="4" w15:restartNumberingAfterBreak="0">
+    <w:nsid w:val="1E0A2D12"/>
+    <w:multiLevelType w:val="multilevel"/>
+    <w:tmpl w:val="A088FADC"/>
+    <w:lvl w:ilvl="0">
+      <w:start w:val="1"/>
+      <w:numFmt w:val="decimal"/>
+      <w:lvlText w:val="%1."/>
+      <w:lvlJc w:val="left"/>
+      <w:pPr>
+        <w:tabs>
+          <w:tab w:val="num" w:pos="720"/>
+        </w:tabs>
+        <w:ind w:left="720" w:hanging="360"/>
+      </w:pPr>
+    </w:lvl>
+    <w:lvl w:ilvl="1">
+      <w:start w:val="1"/>
+      <w:numFmt w:val="bullet"/>
+      <w:lvlText w:val="o"/>
+      <w:lvlJc w:val="left"/>
+      <w:pPr>
+        <w:tabs>
+          <w:tab w:val="num" w:pos="1440"/>
+        </w:tabs>
+        <w:ind w:left="1440" w:hanging="360"/>
+      </w:pPr>
+      <w:rPr>
+        <w:rFonts w:ascii="Courier New" w:hAnsi="Courier New" w:hint="default"/>
+        <w:sz w:val="20"/>
+      </w:rPr>
+    </w:lvl>
+    <w:lvl w:ilvl="2">
+      <w:start w:val="1"/>
+      <w:numFmt w:val="bullet"/>
+      <w:lvlText w:val=""/>
+      <w:lvlJc w:val="left"/>
+      <w:pPr>
+        <w:tabs>
+          <w:tab w:val="num" w:pos="2160"/>
+        </w:tabs>
+        <w:ind w:left="2160" w:hanging="360"/>
+      </w:pPr>
+      <w:rPr>
+        <w:rFonts w:ascii="Wingdings" w:hAnsi="Wingdings" w:hint="default"/>
+      </w:rPr>
+    </w:lvl>
+    <w:lvl w:ilvl="3" w:tentative="1">
+      <w:start w:val="1"/>
+      <w:numFmt w:val="decimal"/>
+      <w:lvlText w:val="%4."/>
+      <w:lvlJc w:val="left"/>
+      <w:pPr>
+        <w:tabs>
+          <w:tab w:val="num" w:pos="2880"/>
+        </w:tabs>
+        <w:ind w:left="2880" w:hanging="360"/>
+      </w:pPr>
+    </w:lvl>
+    <w:lvl w:ilvl="4" w:tentative="1">
+      <w:start w:val="1"/>
+      <w:numFmt w:val="decimal"/>
+      <w:lvlText w:val="%5."/>
+      <w:lvlJc w:val="left"/>
+      <w:pPr>
+        <w:tabs>
+          <w:tab w:val="num" w:pos="3600"/>
+        </w:tabs>
+        <w:ind w:left="3600" w:hanging="360"/>
+      </w:pPr>
+    </w:lvl>
+    <w:lvl w:ilvl="5" w:tentative="1">
+      <w:start w:val="1"/>
+      <w:numFmt w:val="decimal"/>
+      <w:lvlText w:val="%6."/>
+      <w:lvlJc w:val="left"/>
+      <w:pPr>
+        <w:tabs>
+          <w:tab w:val="num" w:pos="4320"/>
+        </w:tabs>
+        <w:ind w:left="4320" w:hanging="360"/>
+      </w:pPr>
+    </w:lvl>
+    <w:lvl w:ilvl="6" w:tentative="1">
+      <w:start w:val="1"/>
+      <w:numFmt w:val="decimal"/>
+      <w:lvlText w:val="%7."/>
+      <w:lvlJc w:val="left"/>
+      <w:pPr>
+        <w:tabs>
+          <w:tab w:val="num" w:pos="5040"/>
+        </w:tabs>
+        <w:ind w:left="5040" w:hanging="360"/>
+      </w:pPr>
+    </w:lvl>
+    <w:lvl w:ilvl="7" w:tentative="1">
+      <w:start w:val="1"/>
+      <w:numFmt w:val="decimal"/>
+      <w:lvlText w:val="%8."/>
+      <w:lvlJc w:val="left"/>
+      <w:pPr>
+        <w:tabs>
+          <w:tab w:val="num" w:pos="5760"/>
+        </w:tabs>
+        <w:ind w:left="5760" w:hanging="360"/>
+      </w:pPr>
+    </w:lvl>
+    <w:lvl w:ilvl="8" w:tentative="1">
+      <w:start w:val="1"/>
+      <w:numFmt w:val="decimal"/>
+      <w:lvlText w:val="%9."/>
+      <w:lvlJc w:val="left"/>
+      <w:pPr>
+        <w:tabs>
+          <w:tab w:val="num" w:pos="6480"/>
+        </w:tabs>
+        <w:ind w:left="6480" w:hanging="360"/>
+      </w:pPr>
+    </w:lvl>
+  </w:abstractNum>
+  <w:abstractNum w:abstractNumId="5" w15:restartNumberingAfterBreak="0">
+    <w:nsid w:val="202E333D"/>
+    <w:multiLevelType w:val="multilevel"/>
+    <w:tmpl w:val="EA94E6E6"/>
+    <w:lvl w:ilvl="0">
+      <w:start w:val="1"/>
+      <w:numFmt w:val="bullet"/>
+      <w:lvlText w:val=""/>
+      <w:lvlJc w:val="left"/>
+      <w:pPr>
+        <w:tabs>
+          <w:tab w:val="num" w:pos="720"/>
+        </w:tabs>
+        <w:ind w:left="720" w:hanging="360"/>
+      </w:pPr>
+      <w:rPr>
+        <w:rFonts w:ascii="Symbol" w:hAnsi="Symbol" w:hint="default"/>
+        <w:sz w:val="20"/>
+      </w:rPr>
+    </w:lvl>
+    <w:lvl w:ilvl="1" w:tentative="1">
+      <w:start w:val="1"/>
+      <w:numFmt w:val="bullet"/>
+      <w:lvlText w:val="o"/>
+      <w:lvlJc w:val="left"/>
+      <w:pPr>
+        <w:tabs>
+          <w:tab w:val="num" w:pos="1440"/>
+        </w:tabs>
+        <w:ind w:left="1440" w:hanging="360"/>
+      </w:pPr>
+      <w:rPr>
+        <w:rFonts w:ascii="Courier New" w:hAnsi="Courier New" w:hint="default"/>
+        <w:sz w:val="20"/>
+      </w:rPr>
+    </w:lvl>
+    <w:lvl w:ilvl="2" w:tentative="1">
+      <w:start w:val="1"/>
+      <w:numFmt w:val="bullet"/>
+      <w:lvlText w:val=""/>
+      <w:lvlJc w:val="left"/>
+      <w:pPr>
+        <w:tabs>
+          <w:tab w:val="num" w:pos="2160"/>
+        </w:tabs>
+        <w:ind w:left="2160" w:hanging="360"/>
+      </w:pPr>
+      <w:rPr>
+        <w:rFonts w:ascii="Wingdings" w:hAnsi="Wingdings" w:hint="default"/>
+        <w:sz w:val="20"/>
+      </w:rPr>
+    </w:lvl>
+    <w:lvl w:ilvl="3" w:tentative="1">
+      <w:start w:val="1"/>
+      <w:numFmt w:val="bullet"/>
+      <w:lvlText w:val=""/>
+      <w:lvlJc w:val="left"/>
+      <w:pPr>
+        <w:tabs>
+          <w:tab w:val="num" w:pos="2880"/>
+        </w:tabs>
+        <w:ind w:left="2880" w:hanging="360"/>
+      </w:pPr>
+      <w:rPr>
+        <w:rFonts w:ascii="Wingdings" w:hAnsi="Wingdings" w:hint="default"/>
+        <w:sz w:val="20"/>
+      </w:rPr>
+    </w:lvl>
+    <w:lvl w:ilvl="4" w:tentative="1">
+      <w:start w:val="1"/>
+      <w:numFmt w:val="bullet"/>
+      <w:lvlText w:val=""/>
+      <w:lvlJc w:val="left"/>
+      <w:pPr>
+        <w:tabs>
+          <w:tab w:val="num" w:pos="3600"/>
+        </w:tabs>
+        <w:ind w:left="3600" w:hanging="360"/>
+      </w:pPr>
+      <w:rPr>
+        <w:rFonts w:ascii="Wingdings" w:hAnsi="Wingdings" w:hint="default"/>
+        <w:sz w:val="20"/>
+      </w:rPr>
+    </w:lvl>
+    <w:lvl w:ilvl="5" w:tentative="1">
+      <w:start w:val="1"/>
+      <w:numFmt w:val="bullet"/>
+      <w:lvlText w:val=""/>
+      <w:lvlJc w:val="left"/>
+      <w:pPr>
+        <w:tabs>
+          <w:tab w:val="num" w:pos="4320"/>
+        </w:tabs>
+        <w:ind w:left="4320" w:hanging="360"/>
+      </w:pPr>
+      <w:rPr>
+        <w:rFonts w:ascii="Wingdings" w:hAnsi="Wingdings" w:hint="default"/>
+        <w:sz w:val="20"/>
+      </w:rPr>
+    </w:lvl>
+    <w:lvl w:ilvl="6" w:tentative="1">
+      <w:start w:val="1"/>
+      <w:numFmt w:val="bullet"/>
+      <w:lvlText w:val=""/>
+      <w:lvlJc w:val="left"/>
+      <w:pPr>
+        <w:tabs>
+          <w:tab w:val="num" w:pos="5040"/>
+        </w:tabs>
+        <w:ind w:left="5040" w:hanging="360"/>
+      </w:pPr>
+      <w:rPr>
+        <w:rFonts w:ascii="Wingdings" w:hAnsi="Wingdings" w:hint="default"/>
+        <w:sz w:val="20"/>
+      </w:rPr>
+    </w:lvl>
+    <w:lvl w:ilvl="7" w:tentative="1">
+      <w:start w:val="1"/>
+      <w:numFmt w:val="bullet"/>
+      <w:lvlText w:val=""/>
+      <w:lvlJc w:val="left"/>
+      <w:pPr>
+        <w:tabs>
+          <w:tab w:val="num" w:pos="5760"/>
+        </w:tabs>
+        <w:ind w:left="5760" w:hanging="360"/>
+      </w:pPr>
+      <w:rPr>
+        <w:rFonts w:ascii="Wingdings" w:hAnsi="Wingdings" w:hint="default"/>
+        <w:sz w:val="20"/>
+      </w:rPr>
+    </w:lvl>
+    <w:lvl w:ilvl="8" w:tentative="1">
+      <w:start w:val="1"/>
+      <w:numFmt w:val="bullet"/>
+      <w:lvlText w:val=""/>
+      <w:lvlJc w:val="left"/>
+      <w:pPr>
+        <w:tabs>
+          <w:tab w:val="num" w:pos="6480"/>
+        </w:tabs>
+        <w:ind w:left="6480" w:hanging="360"/>
+      </w:pPr>
+      <w:rPr>
+        <w:rFonts w:ascii="Wingdings" w:hAnsi="Wingdings" w:hint="default"/>
+        <w:sz w:val="20"/>
+      </w:rPr>
+    </w:lvl>
+  </w:abstractNum>
+  <w:abstractNum w:abstractNumId="6" w15:restartNumberingAfterBreak="0">
     <w:nsid w:val="225B30A1"/>
     <w:multiLevelType w:val="hybridMultilevel"/>
     <w:tmpl w:val="85A2FD5A"/>
@@ -3316,7 +3646,7 @@
       </w:pPr>
     </w:lvl>
   </w:abstractNum>
-  <w:abstractNum w:abstractNumId="4" w15:restartNumberingAfterBreak="0">
+  <w:abstractNum w:abstractNumId="7" w15:restartNumberingAfterBreak="0">
     <w:nsid w:val="28A9164C"/>
     <w:multiLevelType w:val="hybridMultilevel"/>
     <w:tmpl w:val="06D21940"/>
@@ -3429,7 +3759,124 @@
       </w:rPr>
     </w:lvl>
   </w:abstractNum>
-  <w:abstractNum w:abstractNumId="5" w15:restartNumberingAfterBreak="0">
+  <w:abstractNum w:abstractNumId="8" w15:restartNumberingAfterBreak="0">
+    <w:nsid w:val="2E744C23"/>
+    <w:multiLevelType w:val="multilevel"/>
+    <w:tmpl w:val="53461014"/>
+    <w:lvl w:ilvl="0">
+      <w:start w:val="1"/>
+      <w:numFmt w:val="decimal"/>
+      <w:lvlText w:val="%1."/>
+      <w:lvlJc w:val="left"/>
+      <w:pPr>
+        <w:tabs>
+          <w:tab w:val="num" w:pos="720"/>
+        </w:tabs>
+        <w:ind w:left="720" w:hanging="360"/>
+      </w:pPr>
+    </w:lvl>
+    <w:lvl w:ilvl="1">
+      <w:start w:val="1"/>
+      <w:numFmt w:val="bullet"/>
+      <w:lvlText w:val="o"/>
+      <w:lvlJc w:val="left"/>
+      <w:pPr>
+        <w:tabs>
+          <w:tab w:val="num" w:pos="1440"/>
+        </w:tabs>
+        <w:ind w:left="1440" w:hanging="360"/>
+      </w:pPr>
+      <w:rPr>
+        <w:rFonts w:ascii="Courier New" w:hAnsi="Courier New" w:hint="default"/>
+        <w:sz w:val="20"/>
+      </w:rPr>
+    </w:lvl>
+    <w:lvl w:ilvl="2">
+      <w:start w:val="1"/>
+      <w:numFmt w:val="decimal"/>
+      <w:lvlText w:val="%3."/>
+      <w:lvlJc w:val="left"/>
+      <w:pPr>
+        <w:tabs>
+          <w:tab w:val="num" w:pos="2160"/>
+        </w:tabs>
+        <w:ind w:left="2160" w:hanging="360"/>
+      </w:pPr>
+    </w:lvl>
+    <w:lvl w:ilvl="3" w:tentative="1">
+      <w:start w:val="1"/>
+      <w:numFmt w:val="decimal"/>
+      <w:lvlText w:val="%4."/>
+      <w:lvlJc w:val="left"/>
+      <w:pPr>
+        <w:tabs>
+          <w:tab w:val="num" w:pos="2880"/>
+        </w:tabs>
+        <w:ind w:left="2880" w:hanging="360"/>
+      </w:pPr>
+    </w:lvl>
+    <w:lvl w:ilvl="4" w:tentative="1">
+      <w:start w:val="1"/>
+      <w:numFmt w:val="decimal"/>
+      <w:lvlText w:val="%5."/>
+      <w:lvlJc w:val="left"/>
+      <w:pPr>
+        <w:tabs>
+          <w:tab w:val="num" w:pos="3600"/>
+        </w:tabs>
+        <w:ind w:left="3600" w:hanging="360"/>
+      </w:pPr>
+    </w:lvl>
+    <w:lvl w:ilvl="5" w:tentative="1">
+      <w:start w:val="1"/>
+      <w:numFmt w:val="decimal"/>
+      <w:lvlText w:val="%6."/>
+      <w:lvlJc w:val="left"/>
+      <w:pPr>
+        <w:tabs>
+          <w:tab w:val="num" w:pos="4320"/>
+        </w:tabs>
+        <w:ind w:left="4320" w:hanging="360"/>
+      </w:pPr>
+    </w:lvl>
+    <w:lvl w:ilvl="6" w:tentative="1">
+      <w:start w:val="1"/>
+      <w:numFmt w:val="decimal"/>
+      <w:lvlText w:val="%7."/>
+      <w:lvlJc w:val="left"/>
+      <w:pPr>
+        <w:tabs>
+          <w:tab w:val="num" w:pos="5040"/>
+        </w:tabs>
+        <w:ind w:left="5040" w:hanging="360"/>
+      </w:pPr>
+    </w:lvl>
+    <w:lvl w:ilvl="7" w:tentative="1">
+      <w:start w:val="1"/>
+      <w:numFmt w:val="decimal"/>
+      <w:lvlText w:val="%8."/>
+      <w:lvlJc w:val="left"/>
+      <w:pPr>
+        <w:tabs>
+          <w:tab w:val="num" w:pos="5760"/>
+        </w:tabs>
+        <w:ind w:left="5760" w:hanging="360"/>
+      </w:pPr>
+    </w:lvl>
+    <w:lvl w:ilvl="8" w:tentative="1">
+      <w:start w:val="1"/>
+      <w:numFmt w:val="decimal"/>
+      <w:lvlText w:val="%9."/>
+      <w:lvlJc w:val="left"/>
+      <w:pPr>
+        <w:tabs>
+          <w:tab w:val="num" w:pos="6480"/>
+        </w:tabs>
+        <w:ind w:left="6480" w:hanging="360"/>
+      </w:pPr>
+    </w:lvl>
+  </w:abstractNum>
+  <w:abstractNum w:abstractNumId="9" w15:restartNumberingAfterBreak="0">
     <w:nsid w:val="2E830686"/>
     <w:multiLevelType w:val="hybridMultilevel"/>
     <w:tmpl w:val="0414E5D2"/>
@@ -3542,7 +3989,7 @@
       </w:rPr>
     </w:lvl>
   </w:abstractNum>
-  <w:abstractNum w:abstractNumId="6" w15:restartNumberingAfterBreak="0">
+  <w:abstractNum w:abstractNumId="10" w15:restartNumberingAfterBreak="0">
     <w:nsid w:val="38B24FF8"/>
     <w:multiLevelType w:val="hybridMultilevel"/>
     <w:tmpl w:val="3B92CEF4"/>
@@ -3655,7 +4102,7 @@
       </w:rPr>
     </w:lvl>
   </w:abstractNum>
-  <w:abstractNum w:abstractNumId="7" w15:restartNumberingAfterBreak="0">
+  <w:abstractNum w:abstractNumId="11" w15:restartNumberingAfterBreak="0">
     <w:nsid w:val="3F9F037E"/>
     <w:multiLevelType w:val="hybridMultilevel"/>
     <w:tmpl w:val="4B3A4AEC"/>
@@ -3768,7 +4215,7 @@
       </w:rPr>
     </w:lvl>
   </w:abstractNum>
-  <w:abstractNum w:abstractNumId="8" w15:restartNumberingAfterBreak="0">
+  <w:abstractNum w:abstractNumId="12" w15:restartNumberingAfterBreak="0">
     <w:nsid w:val="4ABD69A9"/>
     <w:multiLevelType w:val="multilevel"/>
     <w:tmpl w:val="92707E48"/>
@@ -3885,7 +4332,156 @@
       </w:pPr>
     </w:lvl>
   </w:abstractNum>
-  <w:abstractNum w:abstractNumId="9" w15:restartNumberingAfterBreak="0">
+  <w:abstractNum w:abstractNumId="13" w15:restartNumberingAfterBreak="0">
+    <w:nsid w:val="54592D54"/>
+    <w:multiLevelType w:val="multilevel"/>
+    <w:tmpl w:val="4FE8F714"/>
+    <w:lvl w:ilvl="0">
+      <w:start w:val="1"/>
+      <w:numFmt w:val="bullet"/>
+      <w:lvlText w:val=""/>
+      <w:lvlJc w:val="left"/>
+      <w:pPr>
+        <w:tabs>
+          <w:tab w:val="num" w:pos="1440"/>
+        </w:tabs>
+        <w:ind w:left="1440" w:hanging="360"/>
+      </w:pPr>
+      <w:rPr>
+        <w:rFonts w:ascii="Symbol" w:hAnsi="Symbol" w:hint="default"/>
+        <w:sz w:val="20"/>
+      </w:rPr>
+    </w:lvl>
+    <w:lvl w:ilvl="1" w:tentative="1">
+      <w:start w:val="1"/>
+      <w:numFmt w:val="bullet"/>
+      <w:lvlText w:val="o"/>
+      <w:lvlJc w:val="left"/>
+      <w:pPr>
+        <w:tabs>
+          <w:tab w:val="num" w:pos="2160"/>
+        </w:tabs>
+        <w:ind w:left="2160" w:hanging="360"/>
+      </w:pPr>
+      <w:rPr>
+        <w:rFonts w:ascii="Courier New" w:hAnsi="Courier New" w:hint="default"/>
+        <w:sz w:val="20"/>
+      </w:rPr>
+    </w:lvl>
+    <w:lvl w:ilvl="2" w:tentative="1">
+      <w:start w:val="1"/>
+      <w:numFmt w:val="bullet"/>
+      <w:lvlText w:val=""/>
+      <w:lvlJc w:val="left"/>
+      <w:pPr>
+        <w:tabs>
+          <w:tab w:val="num" w:pos="2880"/>
+        </w:tabs>
+        <w:ind w:left="2880" w:hanging="360"/>
+      </w:pPr>
+      <w:rPr>
+        <w:rFonts w:ascii="Wingdings" w:hAnsi="Wingdings" w:hint="default"/>
+        <w:sz w:val="20"/>
+      </w:rPr>
+    </w:lvl>
+    <w:lvl w:ilvl="3" w:tentative="1">
+      <w:start w:val="1"/>
+      <w:numFmt w:val="bullet"/>
+      <w:lvlText w:val=""/>
+      <w:lvlJc w:val="left"/>
+      <w:pPr>
+        <w:tabs>
+          <w:tab w:val="num" w:pos="3600"/>
+        </w:tabs>
+        <w:ind w:left="3600" w:hanging="360"/>
+      </w:pPr>
+      <w:rPr>
+        <w:rFonts w:ascii="Wingdings" w:hAnsi="Wingdings" w:hint="default"/>
+        <w:sz w:val="20"/>
+      </w:rPr>
+    </w:lvl>
+    <w:lvl w:ilvl="4" w:tentative="1">
+      <w:start w:val="1"/>
+      <w:numFmt w:val="bullet"/>
+      <w:lvlText w:val=""/>
+      <w:lvlJc w:val="left"/>
+      <w:pPr>
+        <w:tabs>
+          <w:tab w:val="num" w:pos="4320"/>
+        </w:tabs>
+        <w:ind w:left="4320" w:hanging="360"/>
+      </w:pPr>
+      <w:rPr>
+        <w:rFonts w:ascii="Wingdings" w:hAnsi="Wingdings" w:hint="default"/>
+        <w:sz w:val="20"/>
+      </w:rPr>
+    </w:lvl>
+    <w:lvl w:ilvl="5" w:tentative="1">
+      <w:start w:val="1"/>
+      <w:numFmt w:val="bullet"/>
+      <w:lvlText w:val=""/>
+      <w:lvlJc w:val="left"/>
+      <w:pPr>
+        <w:tabs>
+          <w:tab w:val="num" w:pos="5040"/>
+        </w:tabs>
+        <w:ind w:left="5040" w:hanging="360"/>
+      </w:pPr>
+      <w:rPr>
+        <w:rFonts w:ascii="Wingdings" w:hAnsi="Wingdings" w:hint="default"/>
+        <w:sz w:val="20"/>
+      </w:rPr>
+    </w:lvl>
+    <w:lvl w:ilvl="6" w:tentative="1">
+      <w:start w:val="1"/>
+      <w:numFmt w:val="bullet"/>
+      <w:lvlText w:val=""/>
+      <w:lvlJc w:val="left"/>
+      <w:pPr>
+        <w:tabs>
+          <w:tab w:val="num" w:pos="5760"/>
+        </w:tabs>
+        <w:ind w:left="5760" w:hanging="360"/>
+      </w:pPr>
+      <w:rPr>
+        <w:rFonts w:ascii="Wingdings" w:hAnsi="Wingdings" w:hint="default"/>
+        <w:sz w:val="20"/>
+      </w:rPr>
+    </w:lvl>
+    <w:lvl w:ilvl="7" w:tentative="1">
+      <w:start w:val="1"/>
+      <w:numFmt w:val="bullet"/>
+      <w:lvlText w:val=""/>
+      <w:lvlJc w:val="left"/>
+      <w:pPr>
+        <w:tabs>
+          <w:tab w:val="num" w:pos="6480"/>
+        </w:tabs>
+        <w:ind w:left="6480" w:hanging="360"/>
+      </w:pPr>
+      <w:rPr>
+        <w:rFonts w:ascii="Wingdings" w:hAnsi="Wingdings" w:hint="default"/>
+        <w:sz w:val="20"/>
+      </w:rPr>
+    </w:lvl>
+    <w:lvl w:ilvl="8" w:tentative="1">
+      <w:start w:val="1"/>
+      <w:numFmt w:val="bullet"/>
+      <w:lvlText w:val=""/>
+      <w:lvlJc w:val="left"/>
+      <w:pPr>
+        <w:tabs>
+          <w:tab w:val="num" w:pos="7200"/>
+        </w:tabs>
+        <w:ind w:left="7200" w:hanging="360"/>
+      </w:pPr>
+      <w:rPr>
+        <w:rFonts w:ascii="Wingdings" w:hAnsi="Wingdings" w:hint="default"/>
+        <w:sz w:val="20"/>
+      </w:rPr>
+    </w:lvl>
+  </w:abstractNum>
+  <w:abstractNum w:abstractNumId="14" w15:restartNumberingAfterBreak="0">
     <w:nsid w:val="6B0433EC"/>
     <w:multiLevelType w:val="hybridMultilevel"/>
     <w:tmpl w:val="62EC6E82"/>
@@ -3998,7 +4594,156 @@
       </w:rPr>
     </w:lvl>
   </w:abstractNum>
-  <w:abstractNum w:abstractNumId="10" w15:restartNumberingAfterBreak="0">
+  <w:abstractNum w:abstractNumId="15" w15:restartNumberingAfterBreak="0">
+    <w:nsid w:val="6E267F2A"/>
+    <w:multiLevelType w:val="multilevel"/>
+    <w:tmpl w:val="8B56E580"/>
+    <w:lvl w:ilvl="0">
+      <w:start w:val="1"/>
+      <w:numFmt w:val="bullet"/>
+      <w:lvlText w:val=""/>
+      <w:lvlJc w:val="left"/>
+      <w:pPr>
+        <w:tabs>
+          <w:tab w:val="num" w:pos="2520"/>
+        </w:tabs>
+        <w:ind w:left="2520" w:hanging="360"/>
+      </w:pPr>
+      <w:rPr>
+        <w:rFonts w:ascii="Symbol" w:hAnsi="Symbol" w:hint="default"/>
+        <w:sz w:val="20"/>
+      </w:rPr>
+    </w:lvl>
+    <w:lvl w:ilvl="1">
+      <w:start w:val="1"/>
+      <w:numFmt w:val="bullet"/>
+      <w:lvlText w:val="o"/>
+      <w:lvlJc w:val="left"/>
+      <w:pPr>
+        <w:tabs>
+          <w:tab w:val="num" w:pos="3240"/>
+        </w:tabs>
+        <w:ind w:left="3240" w:hanging="360"/>
+      </w:pPr>
+      <w:rPr>
+        <w:rFonts w:ascii="Courier New" w:hAnsi="Courier New" w:hint="default"/>
+        <w:sz w:val="20"/>
+      </w:rPr>
+    </w:lvl>
+    <w:lvl w:ilvl="2">
+      <w:start w:val="1"/>
+      <w:numFmt w:val="bullet"/>
+      <w:lvlText w:val=""/>
+      <w:lvlJc w:val="left"/>
+      <w:pPr>
+        <w:tabs>
+          <w:tab w:val="num" w:pos="3960"/>
+        </w:tabs>
+        <w:ind w:left="3960" w:hanging="360"/>
+      </w:pPr>
+      <w:rPr>
+        <w:rFonts w:ascii="Wingdings" w:hAnsi="Wingdings" w:hint="default"/>
+        <w:sz w:val="20"/>
+      </w:rPr>
+    </w:lvl>
+    <w:lvl w:ilvl="3" w:tentative="1">
+      <w:start w:val="1"/>
+      <w:numFmt w:val="bullet"/>
+      <w:lvlText w:val=""/>
+      <w:lvlJc w:val="left"/>
+      <w:pPr>
+        <w:tabs>
+          <w:tab w:val="num" w:pos="4680"/>
+        </w:tabs>
+        <w:ind w:left="4680" w:hanging="360"/>
+      </w:pPr>
+      <w:rPr>
+        <w:rFonts w:ascii="Wingdings" w:hAnsi="Wingdings" w:hint="default"/>
+        <w:sz w:val="20"/>
+      </w:rPr>
+    </w:lvl>
+    <w:lvl w:ilvl="4" w:tentative="1">
+      <w:start w:val="1"/>
+      <w:numFmt w:val="bullet"/>
+      <w:lvlText w:val=""/>
+      <w:lvlJc w:val="left"/>
+      <w:pPr>
+        <w:tabs>
+          <w:tab w:val="num" w:pos="5400"/>
+        </w:tabs>
+        <w:ind w:left="5400" w:hanging="360"/>
+      </w:pPr>
+      <w:rPr>
+        <w:rFonts w:ascii="Wingdings" w:hAnsi="Wingdings" w:hint="default"/>
+        <w:sz w:val="20"/>
+      </w:rPr>
+    </w:lvl>
+    <w:lvl w:ilvl="5" w:tentative="1">
+      <w:start w:val="1"/>
+      <w:numFmt w:val="bullet"/>
+      <w:lvlText w:val=""/>
+      <w:lvlJc w:val="left"/>
+      <w:pPr>
+        <w:tabs>
+          <w:tab w:val="num" w:pos="6120"/>
+        </w:tabs>
+        <w:ind w:left="6120" w:hanging="360"/>
+      </w:pPr>
+      <w:rPr>
+        <w:rFonts w:ascii="Wingdings" w:hAnsi="Wingdings" w:hint="default"/>
+        <w:sz w:val="20"/>
+      </w:rPr>
+    </w:lvl>
+    <w:lvl w:ilvl="6" w:tentative="1">
+      <w:start w:val="1"/>
+      <w:numFmt w:val="bullet"/>
+      <w:lvlText w:val=""/>
+      <w:lvlJc w:val="left"/>
+      <w:pPr>
+        <w:tabs>
+          <w:tab w:val="num" w:pos="6840"/>
+        </w:tabs>
+        <w:ind w:left="6840" w:hanging="360"/>
+      </w:pPr>
+      <w:rPr>
+        <w:rFonts w:ascii="Wingdings" w:hAnsi="Wingdings" w:hint="default"/>
+        <w:sz w:val="20"/>
+      </w:rPr>
+    </w:lvl>
+    <w:lvl w:ilvl="7" w:tentative="1">
+      <w:start w:val="1"/>
+      <w:numFmt w:val="bullet"/>
+      <w:lvlText w:val=""/>
+      <w:lvlJc w:val="left"/>
+      <w:pPr>
+        <w:tabs>
+          <w:tab w:val="num" w:pos="7560"/>
+        </w:tabs>
+        <w:ind w:left="7560" w:hanging="360"/>
+      </w:pPr>
+      <w:rPr>
+        <w:rFonts w:ascii="Wingdings" w:hAnsi="Wingdings" w:hint="default"/>
+        <w:sz w:val="20"/>
+      </w:rPr>
+    </w:lvl>
+    <w:lvl w:ilvl="8" w:tentative="1">
+      <w:start w:val="1"/>
+      <w:numFmt w:val="bullet"/>
+      <w:lvlText w:val=""/>
+      <w:lvlJc w:val="left"/>
+      <w:pPr>
+        <w:tabs>
+          <w:tab w:val="num" w:pos="8280"/>
+        </w:tabs>
+        <w:ind w:left="8280" w:hanging="360"/>
+      </w:pPr>
+      <w:rPr>
+        <w:rFonts w:ascii="Wingdings" w:hAnsi="Wingdings" w:hint="default"/>
+        <w:sz w:val="20"/>
+      </w:rPr>
+    </w:lvl>
+  </w:abstractNum>
+  <w:abstractNum w:abstractNumId="16" w15:restartNumberingAfterBreak="0">
     <w:nsid w:val="7083124C"/>
     <w:multiLevelType w:val="multilevel"/>
     <w:tmpl w:val="384E8C60"/>
@@ -4147,7 +4892,7 @@
       </w:rPr>
     </w:lvl>
   </w:abstractNum>
-  <w:abstractNum w:abstractNumId="11" w15:restartNumberingAfterBreak="0">
+  <w:abstractNum w:abstractNumId="17" w15:restartNumberingAfterBreak="0">
     <w:nsid w:val="73764B20"/>
     <w:multiLevelType w:val="multilevel"/>
     <w:tmpl w:val="9CAE49DC"/>
@@ -4296,7 +5041,7 @@
       </w:rPr>
     </w:lvl>
   </w:abstractNum>
-  <w:abstractNum w:abstractNumId="12" w15:restartNumberingAfterBreak="0">
+  <w:abstractNum w:abstractNumId="18" w15:restartNumberingAfterBreak="0">
     <w:nsid w:val="77C506D4"/>
     <w:multiLevelType w:val="multilevel"/>
     <w:tmpl w:val="384E5CA8"/>
@@ -4445,7 +5190,7 @@
       </w:rPr>
     </w:lvl>
   </w:abstractNum>
-  <w:abstractNum w:abstractNumId="13" w15:restartNumberingAfterBreak="0">
+  <w:abstractNum w:abstractNumId="19" w15:restartNumberingAfterBreak="0">
     <w:nsid w:val="7A822ADB"/>
     <w:multiLevelType w:val="multilevel"/>
     <w:tmpl w:val="84D08DE4"/>
@@ -4594,8 +5339,157 @@
       </w:rPr>
     </w:lvl>
   </w:abstractNum>
+  <w:abstractNum w:abstractNumId="20" w15:restartNumberingAfterBreak="0">
+    <w:nsid w:val="7DA916AE"/>
+    <w:multiLevelType w:val="multilevel"/>
+    <w:tmpl w:val="76C6F190"/>
+    <w:lvl w:ilvl="0">
+      <w:start w:val="1"/>
+      <w:numFmt w:val="bullet"/>
+      <w:lvlText w:val=""/>
+      <w:lvlJc w:val="left"/>
+      <w:pPr>
+        <w:tabs>
+          <w:tab w:val="num" w:pos="720"/>
+        </w:tabs>
+        <w:ind w:left="720" w:hanging="360"/>
+      </w:pPr>
+      <w:rPr>
+        <w:rFonts w:ascii="Symbol" w:hAnsi="Symbol" w:hint="default"/>
+        <w:sz w:val="20"/>
+      </w:rPr>
+    </w:lvl>
+    <w:lvl w:ilvl="1">
+      <w:start w:val="1"/>
+      <w:numFmt w:val="bullet"/>
+      <w:lvlText w:val="o"/>
+      <w:lvlJc w:val="left"/>
+      <w:pPr>
+        <w:tabs>
+          <w:tab w:val="num" w:pos="1440"/>
+        </w:tabs>
+        <w:ind w:left="1440" w:hanging="360"/>
+      </w:pPr>
+      <w:rPr>
+        <w:rFonts w:ascii="Courier New" w:hAnsi="Courier New" w:hint="default"/>
+        <w:sz w:val="20"/>
+      </w:rPr>
+    </w:lvl>
+    <w:lvl w:ilvl="2">
+      <w:start w:val="1"/>
+      <w:numFmt w:val="bullet"/>
+      <w:lvlText w:val=""/>
+      <w:lvlJc w:val="left"/>
+      <w:pPr>
+        <w:tabs>
+          <w:tab w:val="num" w:pos="2160"/>
+        </w:tabs>
+        <w:ind w:left="2160" w:hanging="360"/>
+      </w:pPr>
+      <w:rPr>
+        <w:rFonts w:ascii="Wingdings" w:hAnsi="Wingdings" w:hint="default"/>
+        <w:sz w:val="20"/>
+      </w:rPr>
+    </w:lvl>
+    <w:lvl w:ilvl="3" w:tentative="1">
+      <w:start w:val="1"/>
+      <w:numFmt w:val="bullet"/>
+      <w:lvlText w:val=""/>
+      <w:lvlJc w:val="left"/>
+      <w:pPr>
+        <w:tabs>
+          <w:tab w:val="num" w:pos="2880"/>
+        </w:tabs>
+        <w:ind w:left="2880" w:hanging="360"/>
+      </w:pPr>
+      <w:rPr>
+        <w:rFonts w:ascii="Wingdings" w:hAnsi="Wingdings" w:hint="default"/>
+        <w:sz w:val="20"/>
+      </w:rPr>
+    </w:lvl>
+    <w:lvl w:ilvl="4" w:tentative="1">
+      <w:start w:val="1"/>
+      <w:numFmt w:val="bullet"/>
+      <w:lvlText w:val=""/>
+      <w:lvlJc w:val="left"/>
+      <w:pPr>
+        <w:tabs>
+          <w:tab w:val="num" w:pos="3600"/>
+        </w:tabs>
+        <w:ind w:left="3600" w:hanging="360"/>
+      </w:pPr>
+      <w:rPr>
+        <w:rFonts w:ascii="Wingdings" w:hAnsi="Wingdings" w:hint="default"/>
+        <w:sz w:val="20"/>
+      </w:rPr>
+    </w:lvl>
+    <w:lvl w:ilvl="5" w:tentative="1">
+      <w:start w:val="1"/>
+      <w:numFmt w:val="bullet"/>
+      <w:lvlText w:val=""/>
+      <w:lvlJc w:val="left"/>
+      <w:pPr>
+        <w:tabs>
+          <w:tab w:val="num" w:pos="4320"/>
+        </w:tabs>
+        <w:ind w:left="4320" w:hanging="360"/>
+      </w:pPr>
+      <w:rPr>
+        <w:rFonts w:ascii="Wingdings" w:hAnsi="Wingdings" w:hint="default"/>
+        <w:sz w:val="20"/>
+      </w:rPr>
+    </w:lvl>
+    <w:lvl w:ilvl="6" w:tentative="1">
+      <w:start w:val="1"/>
+      <w:numFmt w:val="bullet"/>
+      <w:lvlText w:val=""/>
+      <w:lvlJc w:val="left"/>
+      <w:pPr>
+        <w:tabs>
+          <w:tab w:val="num" w:pos="5040"/>
+        </w:tabs>
+        <w:ind w:left="5040" w:hanging="360"/>
+      </w:pPr>
+      <w:rPr>
+        <w:rFonts w:ascii="Wingdings" w:hAnsi="Wingdings" w:hint="default"/>
+        <w:sz w:val="20"/>
+      </w:rPr>
+    </w:lvl>
+    <w:lvl w:ilvl="7" w:tentative="1">
+      <w:start w:val="1"/>
+      <w:numFmt w:val="bullet"/>
+      <w:lvlText w:val=""/>
+      <w:lvlJc w:val="left"/>
+      <w:pPr>
+        <w:tabs>
+          <w:tab w:val="num" w:pos="5760"/>
+        </w:tabs>
+        <w:ind w:left="5760" w:hanging="360"/>
+      </w:pPr>
+      <w:rPr>
+        <w:rFonts w:ascii="Wingdings" w:hAnsi="Wingdings" w:hint="default"/>
+        <w:sz w:val="20"/>
+      </w:rPr>
+    </w:lvl>
+    <w:lvl w:ilvl="8" w:tentative="1">
+      <w:start w:val="1"/>
+      <w:numFmt w:val="bullet"/>
+      <w:lvlText w:val=""/>
+      <w:lvlJc w:val="left"/>
+      <w:pPr>
+        <w:tabs>
+          <w:tab w:val="num" w:pos="6480"/>
+        </w:tabs>
+        <w:ind w:left="6480" w:hanging="360"/>
+      </w:pPr>
+      <w:rPr>
+        <w:rFonts w:ascii="Wingdings" w:hAnsi="Wingdings" w:hint="default"/>
+        <w:sz w:val="20"/>
+      </w:rPr>
+    </w:lvl>
+  </w:abstractNum>
   <w:num w:numId="1">
-    <w:abstractNumId w:val="8"/>
+    <w:abstractNumId w:val="12"/>
   </w:num>
   <w:num w:numId="2">
     <w:abstractNumId w:val="2"/>
@@ -4607,33 +5501,54 @@
     <w:abstractNumId w:val="1"/>
   </w:num>
   <w:num w:numId="5">
-    <w:abstractNumId w:val="12"/>
+    <w:abstractNumId w:val="18"/>
   </w:num>
   <w:num w:numId="6">
+    <w:abstractNumId w:val="19"/>
+  </w:num>
+  <w:num w:numId="7">
+    <w:abstractNumId w:val="17"/>
+  </w:num>
+  <w:num w:numId="8">
+    <w:abstractNumId w:val="16"/>
+  </w:num>
+  <w:num w:numId="9">
+    <w:abstractNumId w:val="7"/>
+  </w:num>
+  <w:num w:numId="10">
+    <w:abstractNumId w:val="9"/>
+  </w:num>
+  <w:num w:numId="11">
+    <w:abstractNumId w:val="10"/>
+  </w:num>
+  <w:num w:numId="12">
+    <w:abstractNumId w:val="14"/>
+  </w:num>
+  <w:num w:numId="13">
+    <w:abstractNumId w:val="11"/>
+  </w:num>
+  <w:num w:numId="14">
+    <w:abstractNumId w:val="6"/>
+  </w:num>
+  <w:num w:numId="15">
+    <w:abstractNumId w:val="8"/>
+  </w:num>
+  <w:num w:numId="16">
+    <w:abstractNumId w:val="4"/>
+  </w:num>
+  <w:num w:numId="17">
+    <w:abstractNumId w:val="15"/>
+  </w:num>
+  <w:num w:numId="18">
+    <w:abstractNumId w:val="20"/>
+  </w:num>
+  <w:num w:numId="19">
+    <w:abstractNumId w:val="5"/>
+  </w:num>
+  <w:num w:numId="20">
     <w:abstractNumId w:val="13"/>
   </w:num>
-  <w:num w:numId="7">
-    <w:abstractNumId w:val="11"/>
-  </w:num>
-  <w:num w:numId="8">
-    <w:abstractNumId w:val="10"/>
-  </w:num>
-  <w:num w:numId="9">
-    <w:abstractNumId w:val="4"/>
-  </w:num>
-  <w:num w:numId="10">
-    <w:abstractNumId w:val="5"/>
-  </w:num>
-  <w:num w:numId="11">
-    <w:abstractNumId w:val="6"/>
-  </w:num>
-  <w:num w:numId="12">
-    <w:abstractNumId w:val="9"/>
-  </w:num>
-  <w:num w:numId="13">
-    <w:abstractNumId w:val="7"/>
-  </w:num>
-  <w:num w:numId="14">
+  <w:num w:numId="21">
     <w:abstractNumId w:val="3"/>
   </w:num>
 </w:numbering>
@@ -5292,6 +6207,19 @@
       <w:contextualSpacing/>
     </w:pPr>
   </w:style>
+  <w:style w:type="paragraph" w:customStyle="1" w:styleId="ds-markdown-paragraph">
+    <w:name w:val="ds-markdown-paragraph"/>
+    <w:basedOn w:val="Normal"/>
+    <w:rsid w:val="00036CCB"/>
+    <w:pPr>
+      <w:spacing w:before="100" w:beforeAutospacing="1" w:after="100" w:afterAutospacing="1" w:line="240" w:lineRule="auto"/>
+    </w:pPr>
+    <w:rPr>
+      <w:rFonts w:ascii="Times New Roman" w:eastAsia="Times New Roman" w:hAnsi="Times New Roman" w:cs="Times New Roman"/>
+      <w:sz w:val="24"/>
+      <w:szCs w:val="24"/>
+    </w:rPr>
+  </w:style>
 </w:styles>
 </file>
 

</xml_diff>